<commit_message>
Chỉnh sửa lại thông tin nhóm
</commit_message>
<xml_diff>
--- a/ThongTin.docx
+++ b/ThongTin.docx
@@ -1,6 +1,6 @@
 
 <file path=word/document.xml><?xml version="1.0" encoding="utf-8"?>
-<w:document xmlns:wpc="http://schemas.microsoft.com/office/word/2010/wordprocessingCanvas" xmlns:mc="http://schemas.openxmlformats.org/markup-compatibility/2006" xmlns:o="urn:schemas-microsoft-com:office:office" xmlns:r="http://schemas.openxmlformats.org/officeDocument/2006/relationships" xmlns:m="http://schemas.openxmlformats.org/officeDocument/2006/math" xmlns:v="urn:schemas-microsoft-com:vml" xmlns:wp14="http://schemas.microsoft.com/office/word/2010/wordprocessingDrawing" xmlns:wp="http://schemas.openxmlformats.org/drawingml/2006/wordprocessingDrawing" xmlns:w10="urn:schemas-microsoft-com:office:word" xmlns:w="http://schemas.openxmlformats.org/wordprocessingml/2006/main" xmlns:w14="http://schemas.microsoft.com/office/word/2010/wordml" xmlns:w15="http://schemas.microsoft.com/office/word/2012/wordml" xmlns:wpg="http://schemas.microsoft.com/office/word/2010/wordprocessingGroup" xmlns:wpi="http://schemas.microsoft.com/office/word/2010/wordprocessingInk" xmlns:wne="http://schemas.microsoft.com/office/word/2006/wordml" xmlns:wps="http://schemas.microsoft.com/office/word/2010/wordprocessingShape" mc:Ignorable="w14 w15 wp14">
+<w:document xmlns:wpc="http://schemas.microsoft.com/office/word/2010/wordprocessingCanvas" xmlns:cx="http://schemas.microsoft.com/office/drawing/2014/chartex" xmlns:cx1="http://schemas.microsoft.com/office/drawing/2015/9/8/chartex" xmlns:cx2="http://schemas.microsoft.com/office/drawing/2015/10/21/chartex" xmlns:cx3="http://schemas.microsoft.com/office/drawing/2016/5/9/chartex" xmlns:cx4="http://schemas.microsoft.com/office/drawing/2016/5/10/chartex" xmlns:cx5="http://schemas.microsoft.com/office/drawing/2016/5/11/chartex" xmlns:cx6="http://schemas.microsoft.com/office/drawing/2016/5/12/chartex" xmlns:cx7="http://schemas.microsoft.com/office/drawing/2016/5/13/chartex" xmlns:cx8="http://schemas.microsoft.com/office/drawing/2016/5/14/chartex" xmlns:mc="http://schemas.openxmlformats.org/markup-compatibility/2006" xmlns:aink="http://schemas.microsoft.com/office/drawing/2016/ink" xmlns:am3d="http://schemas.microsoft.com/office/drawing/2017/model3d" xmlns:o="urn:schemas-microsoft-com:office:office" xmlns:r="http://schemas.openxmlformats.org/officeDocument/2006/relationships" xmlns:m="http://schemas.openxmlformats.org/officeDocument/2006/math" xmlns:v="urn:schemas-microsoft-com:vml" xmlns:wp14="http://schemas.microsoft.com/office/word/2010/wordprocessingDrawing" xmlns:wp="http://schemas.openxmlformats.org/drawingml/2006/wordprocessingDrawing" xmlns:w10="urn:schemas-microsoft-com:office:word" xmlns:w="http://schemas.openxmlformats.org/wordprocessingml/2006/main" xmlns:w14="http://schemas.microsoft.com/office/word/2010/wordml" xmlns:w15="http://schemas.microsoft.com/office/word/2012/wordml" xmlns:w16cid="http://schemas.microsoft.com/office/word/2016/wordml/cid" xmlns:w16se="http://schemas.microsoft.com/office/word/2015/wordml/symex" xmlns:wpg="http://schemas.microsoft.com/office/word/2010/wordprocessingGroup" xmlns:wpi="http://schemas.microsoft.com/office/word/2010/wordprocessingInk" xmlns:wne="http://schemas.microsoft.com/office/word/2006/wordml" xmlns:wps="http://schemas.microsoft.com/office/word/2010/wordprocessingShape" mc:Ignorable="w14 w15 w16se w16cid wp14">
   <w:body>
     <w:p>
       <w:pPr>
@@ -113,7 +113,7 @@
       </w:tblGrid>
       <w:tr>
         <w:trPr>
-          <w:trHeight w:val="597"/>
+          <w:trHeight w:val="818"/>
         </w:trPr>
         <w:tc>
           <w:tcPr>
@@ -124,17 +124,18 @@
               <w:bottom w:val="single" w:sz="4" w:space="0" w:color="auto"/>
               <w:right w:val="single" w:sz="4" w:space="0" w:color="auto"/>
             </w:tcBorders>
+            <w:vAlign w:val="center"/>
             <w:hideMark/>
           </w:tcPr>
           <w:p>
             <w:pPr>
               <w:spacing w:after="0" w:line="240" w:lineRule="auto"/>
-              <w:jc w:val="both"/>
+              <w:jc w:val="center"/>
               <w:rPr>
                 <w:rFonts w:ascii="Arial" w:eastAsia="MS Mincho" w:hAnsi="Arial" w:cs="Arial"/>
                 <w:b/>
                 <w:color w:val="000000"/>
-                <w:sz w:val="24"/>
+                <w:sz w:val="28"/>
                 <w:szCs w:val="28"/>
                 <w:lang w:eastAsia="ja-JP"/>
               </w:rPr>
@@ -144,7 +145,7 @@
                 <w:rFonts w:ascii="Arial" w:eastAsia="MS Mincho" w:hAnsi="Arial" w:cs="Arial"/>
                 <w:b/>
                 <w:color w:val="000000"/>
-                <w:sz w:val="24"/>
+                <w:sz w:val="28"/>
                 <w:szCs w:val="28"/>
                 <w:lang w:eastAsia="ja-JP"/>
               </w:rPr>
@@ -167,109 +168,176 @@
           <w:p>
             <w:pPr>
               <w:spacing w:after="0" w:line="240" w:lineRule="auto"/>
+              <w:jc w:val="right"/>
               <w:rPr>
                 <w:rFonts w:ascii="Arial" w:eastAsia="MS Mincho" w:hAnsi="Arial" w:cs="Arial"/>
                 <w:b/>
                 <w:color w:val="000000"/>
-                <w:sz w:val="24"/>
+                <w:sz w:val="28"/>
                 <w:szCs w:val="28"/>
                 <w:lang w:eastAsia="ja-JP"/>
               </w:rPr>
             </w:pPr>
-            <w:proofErr w:type="spellStart"/>
             <w:r>
               <w:rPr>
                 <w:rFonts w:ascii="Arial" w:eastAsia="MS Mincho" w:hAnsi="Arial" w:cs="Arial"/>
                 <w:b/>
                 <w:color w:val="000000"/>
-                <w:sz w:val="24"/>
+                <w:sz w:val="28"/>
                 <w:szCs w:val="28"/>
                 <w:lang w:eastAsia="ja-JP"/>
               </w:rPr>
-              <w:t>Họ</w:t>
-            </w:r>
-            <w:proofErr w:type="spellEnd"/>
-            <w:r>
+              <w:t>Họ và tên</w:t>
+            </w:r>
+          </w:p>
+          <w:p>
+            <w:pPr>
+              <w:jc w:val="right"/>
               <w:rPr>
                 <w:rFonts w:ascii="Arial" w:eastAsia="MS Mincho" w:hAnsi="Arial" w:cs="Arial"/>
                 <w:b/>
-                <w:color w:val="000000"/>
-                <w:sz w:val="24"/>
+                <w:sz w:val="28"/>
                 <w:szCs w:val="28"/>
                 <w:lang w:eastAsia="ja-JP"/>
               </w:rPr>
-              <w:t xml:space="preserve"> </w:t>
-            </w:r>
-            <w:proofErr w:type="spellStart"/>
-            <w:r>
+            </w:pPr>
+          </w:p>
+          <w:p>
+            <w:pPr>
+              <w:jc w:val="right"/>
+              <w:rPr>
+                <w:rFonts w:ascii="Arial" w:eastAsia="MS Mincho" w:hAnsi="Arial" w:cs="Arial"/>
+                <w:sz w:val="28"/>
+                <w:szCs w:val="28"/>
+                <w:lang w:eastAsia="ja-JP"/>
+              </w:rPr>
+            </w:pPr>
+          </w:p>
+        </w:tc>
+        <w:tc>
+          <w:tcPr>
+            <w:tcW w:w="2520" w:type="dxa"/>
+            <w:tcBorders>
+              <w:top w:val="single" w:sz="4" w:space="0" w:color="auto"/>
+              <w:left w:val="single" w:sz="4" w:space="0" w:color="auto"/>
+              <w:bottom w:val="single" w:sz="4" w:space="0" w:color="auto"/>
+              <w:right w:val="single" w:sz="4" w:space="0" w:color="auto"/>
+            </w:tcBorders>
+            <w:vAlign w:val="center"/>
+            <w:hideMark/>
+          </w:tcPr>
+          <w:p>
+            <w:pPr>
+              <w:spacing w:after="0" w:line="240" w:lineRule="auto"/>
+              <w:jc w:val="center"/>
               <w:rPr>
                 <w:rFonts w:ascii="Arial" w:eastAsia="MS Mincho" w:hAnsi="Arial" w:cs="Arial"/>
                 <w:b/>
                 <w:color w:val="000000"/>
-                <w:sz w:val="24"/>
+                <w:sz w:val="28"/>
                 <w:szCs w:val="28"/>
                 <w:lang w:eastAsia="ja-JP"/>
               </w:rPr>
-              <w:t>và</w:t>
-            </w:r>
-            <w:proofErr w:type="spellEnd"/>
+            </w:pPr>
             <w:r>
               <w:rPr>
                 <w:rFonts w:ascii="Arial" w:eastAsia="MS Mincho" w:hAnsi="Arial" w:cs="Arial"/>
                 <w:b/>
                 <w:color w:val="000000"/>
-                <w:sz w:val="24"/>
+                <w:sz w:val="28"/>
                 <w:szCs w:val="28"/>
                 <w:lang w:eastAsia="ja-JP"/>
               </w:rPr>
-              <w:t xml:space="preserve"> </w:t>
-            </w:r>
-            <w:proofErr w:type="spellStart"/>
-            <w:r>
+              <w:t>BT Làm thêm C2</w:t>
+            </w:r>
+          </w:p>
+        </w:tc>
+        <w:tc>
+          <w:tcPr>
+            <w:tcW w:w="2160" w:type="dxa"/>
+            <w:tcBorders>
+              <w:top w:val="single" w:sz="4" w:space="0" w:color="auto"/>
+              <w:left w:val="single" w:sz="4" w:space="0" w:color="auto"/>
+              <w:bottom w:val="single" w:sz="4" w:space="0" w:color="auto"/>
+              <w:right w:val="single" w:sz="4" w:space="0" w:color="auto"/>
+            </w:tcBorders>
+            <w:vAlign w:val="center"/>
+            <w:hideMark/>
+          </w:tcPr>
+          <w:p>
+            <w:pPr>
+              <w:spacing w:after="0" w:line="240" w:lineRule="auto"/>
+              <w:jc w:val="center"/>
               <w:rPr>
                 <w:rFonts w:ascii="Arial" w:eastAsia="MS Mincho" w:hAnsi="Arial" w:cs="Arial"/>
                 <w:b/>
                 <w:color w:val="000000"/>
-                <w:sz w:val="24"/>
+                <w:sz w:val="28"/>
                 <w:szCs w:val="28"/>
                 <w:lang w:eastAsia="ja-JP"/>
               </w:rPr>
-              <w:t>tên</w:t>
-            </w:r>
-            <w:proofErr w:type="spellEnd"/>
-          </w:p>
-          <w:p>
-            <w:pPr>
-              <w:jc w:val="right"/>
+            </w:pPr>
+            <w:r>
               <w:rPr>
                 <w:rFonts w:ascii="Arial" w:eastAsia="MS Mincho" w:hAnsi="Arial" w:cs="Arial"/>
                 <w:b/>
-                <w:sz w:val="24"/>
+                <w:color w:val="000000"/>
+                <w:sz w:val="28"/>
                 <w:szCs w:val="28"/>
                 <w:lang w:eastAsia="ja-JP"/>
               </w:rPr>
-            </w:pPr>
-          </w:p>
-          <w:p>
-            <w:pPr>
-              <w:rPr>
-                <w:rFonts w:ascii="Arial" w:eastAsia="MS Mincho" w:hAnsi="Arial" w:cs="Arial"/>
-                <w:sz w:val="24"/>
+              <w:t>BT Nâng cao C2</w:t>
+            </w:r>
+          </w:p>
+        </w:tc>
+        <w:tc>
+          <w:tcPr>
+            <w:tcW w:w="2160" w:type="dxa"/>
+            <w:tcBorders>
+              <w:top w:val="single" w:sz="4" w:space="0" w:color="auto"/>
+              <w:left w:val="single" w:sz="4" w:space="0" w:color="auto"/>
+              <w:bottom w:val="single" w:sz="4" w:space="0" w:color="auto"/>
+              <w:right w:val="single" w:sz="4" w:space="0" w:color="auto"/>
+            </w:tcBorders>
+            <w:vAlign w:val="center"/>
+            <w:hideMark/>
+          </w:tcPr>
+          <w:p>
+            <w:pPr>
+              <w:spacing w:after="0" w:line="240" w:lineRule="auto"/>
+              <w:jc w:val="center"/>
+              <w:rPr>
+                <w:rFonts w:ascii="Arial" w:eastAsia="MS Mincho" w:hAnsi="Arial" w:cs="Arial"/>
+                <w:b/>
+                <w:color w:val="000000"/>
+                <w:sz w:val="28"/>
                 <w:szCs w:val="28"/>
                 <w:lang w:eastAsia="ja-JP"/>
               </w:rPr>
             </w:pPr>
-          </w:p>
-        </w:tc>
-        <w:tc>
-          <w:tcPr>
-            <w:tcW w:w="2520" w:type="dxa"/>
-            <w:tcBorders>
-              <w:top w:val="single" w:sz="4" w:space="0" w:color="auto"/>
-              <w:left w:val="single" w:sz="4" w:space="0" w:color="auto"/>
-              <w:bottom w:val="single" w:sz="4" w:space="0" w:color="auto"/>
-              <w:right w:val="single" w:sz="4" w:space="0" w:color="auto"/>
-            </w:tcBorders>
+            <w:r>
+              <w:rPr>
+                <w:rFonts w:ascii="Arial" w:eastAsia="MS Mincho" w:hAnsi="Arial" w:cs="Arial"/>
+                <w:b/>
+                <w:color w:val="000000"/>
+                <w:sz w:val="28"/>
+                <w:szCs w:val="28"/>
+                <w:lang w:eastAsia="ja-JP"/>
+              </w:rPr>
+              <w:t>BT Làm thêm C3</w:t>
+            </w:r>
+          </w:p>
+        </w:tc>
+        <w:tc>
+          <w:tcPr>
+            <w:tcW w:w="2430" w:type="dxa"/>
+            <w:tcBorders>
+              <w:top w:val="single" w:sz="4" w:space="0" w:color="auto"/>
+              <w:left w:val="single" w:sz="4" w:space="0" w:color="auto"/>
+              <w:bottom w:val="single" w:sz="4" w:space="0" w:color="auto"/>
+              <w:right w:val="single" w:sz="4" w:space="0" w:color="auto"/>
+            </w:tcBorders>
+            <w:vAlign w:val="center"/>
             <w:hideMark/>
           </w:tcPr>
           <w:p>
@@ -280,7 +348,7 @@
                 <w:rFonts w:ascii="Arial" w:eastAsia="MS Mincho" w:hAnsi="Arial" w:cs="Arial"/>
                 <w:b/>
                 <w:color w:val="000000"/>
-                <w:sz w:val="24"/>
+                <w:sz w:val="28"/>
                 <w:szCs w:val="28"/>
                 <w:lang w:eastAsia="ja-JP"/>
               </w:rPr>
@@ -290,404 +358,57 @@
                 <w:rFonts w:ascii="Arial" w:eastAsia="MS Mincho" w:hAnsi="Arial" w:cs="Arial"/>
                 <w:b/>
                 <w:color w:val="000000"/>
-                <w:sz w:val="24"/>
+                <w:sz w:val="28"/>
                 <w:szCs w:val="28"/>
                 <w:lang w:eastAsia="ja-JP"/>
               </w:rPr>
-              <w:t xml:space="preserve">BT </w:t>
-            </w:r>
-            <w:proofErr w:type="spellStart"/>
-            <w:r>
+              <w:t>BT Làm thêm C4</w:t>
+            </w:r>
+          </w:p>
+        </w:tc>
+        <w:tc>
+          <w:tcPr>
+            <w:tcW w:w="2750" w:type="dxa"/>
+            <w:tcBorders>
+              <w:top w:val="single" w:sz="4" w:space="0" w:color="auto"/>
+              <w:left w:val="single" w:sz="4" w:space="0" w:color="auto"/>
+              <w:bottom w:val="single" w:sz="4" w:space="0" w:color="auto"/>
+              <w:right w:val="single" w:sz="4" w:space="0" w:color="auto"/>
+            </w:tcBorders>
+            <w:vAlign w:val="center"/>
+            <w:hideMark/>
+          </w:tcPr>
+          <w:p>
+            <w:pPr>
+              <w:spacing w:after="0" w:line="240" w:lineRule="auto"/>
+              <w:jc w:val="center"/>
               <w:rPr>
                 <w:rFonts w:ascii="Arial" w:eastAsia="MS Mincho" w:hAnsi="Arial" w:cs="Arial"/>
                 <w:b/>
                 <w:color w:val="000000"/>
-                <w:sz w:val="24"/>
+                <w:sz w:val="28"/>
                 <w:szCs w:val="28"/>
                 <w:lang w:eastAsia="ja-JP"/>
               </w:rPr>
-              <w:t>Làm</w:t>
-            </w:r>
-            <w:proofErr w:type="spellEnd"/>
+            </w:pPr>
             <w:r>
               <w:rPr>
                 <w:rFonts w:ascii="Arial" w:eastAsia="MS Mincho" w:hAnsi="Arial" w:cs="Arial"/>
                 <w:b/>
                 <w:color w:val="000000"/>
-                <w:sz w:val="24"/>
+                <w:sz w:val="28"/>
                 <w:szCs w:val="28"/>
                 <w:lang w:eastAsia="ja-JP"/>
               </w:rPr>
-              <w:t xml:space="preserve"> </w:t>
-            </w:r>
-            <w:proofErr w:type="spellStart"/>
-            <w:r>
-              <w:rPr>
-                <w:rFonts w:ascii="Arial" w:eastAsia="MS Mincho" w:hAnsi="Arial" w:cs="Arial"/>
-                <w:b/>
-                <w:color w:val="000000"/>
-                <w:sz w:val="24"/>
-                <w:szCs w:val="28"/>
-                <w:lang w:eastAsia="ja-JP"/>
-              </w:rPr>
-              <w:t>thêm</w:t>
-            </w:r>
-            <w:proofErr w:type="spellEnd"/>
-            <w:r>
-              <w:rPr>
-                <w:rFonts w:ascii="Arial" w:eastAsia="MS Mincho" w:hAnsi="Arial" w:cs="Arial"/>
-                <w:b/>
-                <w:color w:val="000000"/>
-                <w:sz w:val="24"/>
-                <w:szCs w:val="28"/>
-                <w:lang w:eastAsia="ja-JP"/>
-              </w:rPr>
-              <w:t xml:space="preserve"> C2</w:t>
-            </w:r>
-          </w:p>
-        </w:tc>
-        <w:tc>
-          <w:tcPr>
-            <w:tcW w:w="2160" w:type="dxa"/>
-            <w:tcBorders>
-              <w:top w:val="single" w:sz="4" w:space="0" w:color="auto"/>
-              <w:left w:val="single" w:sz="4" w:space="0" w:color="auto"/>
-              <w:bottom w:val="single" w:sz="4" w:space="0" w:color="auto"/>
-              <w:right w:val="single" w:sz="4" w:space="0" w:color="auto"/>
-            </w:tcBorders>
-            <w:hideMark/>
-          </w:tcPr>
-          <w:p>
-            <w:pPr>
-              <w:spacing w:after="0" w:line="240" w:lineRule="auto"/>
-              <w:jc w:val="center"/>
-              <w:rPr>
-                <w:rFonts w:ascii="Arial" w:eastAsia="MS Mincho" w:hAnsi="Arial" w:cs="Arial"/>
-                <w:b/>
-                <w:color w:val="000000"/>
-                <w:sz w:val="24"/>
-                <w:szCs w:val="28"/>
-                <w:lang w:eastAsia="ja-JP"/>
-              </w:rPr>
-            </w:pPr>
-            <w:r>
-              <w:rPr>
-                <w:rFonts w:ascii="Arial" w:eastAsia="MS Mincho" w:hAnsi="Arial" w:cs="Arial"/>
-                <w:b/>
-                <w:color w:val="000000"/>
-                <w:sz w:val="24"/>
-                <w:szCs w:val="28"/>
-                <w:lang w:eastAsia="ja-JP"/>
-              </w:rPr>
-              <w:t xml:space="preserve">BT </w:t>
-            </w:r>
-            <w:proofErr w:type="spellStart"/>
-            <w:r>
-              <w:rPr>
-                <w:rFonts w:ascii="Arial" w:eastAsia="MS Mincho" w:hAnsi="Arial" w:cs="Arial"/>
-                <w:b/>
-                <w:color w:val="000000"/>
-                <w:sz w:val="24"/>
-                <w:szCs w:val="28"/>
-                <w:lang w:eastAsia="ja-JP"/>
-              </w:rPr>
-              <w:t>Nâng</w:t>
-            </w:r>
-            <w:proofErr w:type="spellEnd"/>
-            <w:r>
-              <w:rPr>
-                <w:rFonts w:ascii="Arial" w:eastAsia="MS Mincho" w:hAnsi="Arial" w:cs="Arial"/>
-                <w:b/>
-                <w:color w:val="000000"/>
-                <w:sz w:val="24"/>
-                <w:szCs w:val="28"/>
-                <w:lang w:eastAsia="ja-JP"/>
-              </w:rPr>
-              <w:t xml:space="preserve"> </w:t>
-            </w:r>
-            <w:proofErr w:type="spellStart"/>
-            <w:r>
-              <w:rPr>
-                <w:rFonts w:ascii="Arial" w:eastAsia="MS Mincho" w:hAnsi="Arial" w:cs="Arial"/>
-                <w:b/>
-                <w:color w:val="000000"/>
-                <w:sz w:val="24"/>
-                <w:szCs w:val="28"/>
-                <w:lang w:eastAsia="ja-JP"/>
-              </w:rPr>
-              <w:t>cao</w:t>
-            </w:r>
-            <w:proofErr w:type="spellEnd"/>
-            <w:r>
-              <w:rPr>
-                <w:rFonts w:ascii="Arial" w:eastAsia="MS Mincho" w:hAnsi="Arial" w:cs="Arial"/>
-                <w:b/>
-                <w:color w:val="000000"/>
-                <w:sz w:val="24"/>
-                <w:szCs w:val="28"/>
-                <w:lang w:eastAsia="ja-JP"/>
-              </w:rPr>
-              <w:t xml:space="preserve"> C2</w:t>
-            </w:r>
-          </w:p>
-        </w:tc>
-        <w:tc>
-          <w:tcPr>
-            <w:tcW w:w="2160" w:type="dxa"/>
-            <w:tcBorders>
-              <w:top w:val="single" w:sz="4" w:space="0" w:color="auto"/>
-              <w:left w:val="single" w:sz="4" w:space="0" w:color="auto"/>
-              <w:bottom w:val="single" w:sz="4" w:space="0" w:color="auto"/>
-              <w:right w:val="single" w:sz="4" w:space="0" w:color="auto"/>
-            </w:tcBorders>
-            <w:hideMark/>
-          </w:tcPr>
-          <w:p>
-            <w:pPr>
-              <w:spacing w:after="0" w:line="240" w:lineRule="auto"/>
-              <w:jc w:val="center"/>
-              <w:rPr>
-                <w:rFonts w:ascii="Arial" w:eastAsia="MS Mincho" w:hAnsi="Arial" w:cs="Arial"/>
-                <w:b/>
-                <w:color w:val="000000"/>
-                <w:sz w:val="24"/>
-                <w:szCs w:val="28"/>
-                <w:lang w:eastAsia="ja-JP"/>
-              </w:rPr>
-            </w:pPr>
-            <w:r>
-              <w:rPr>
-                <w:rFonts w:ascii="Arial" w:eastAsia="MS Mincho" w:hAnsi="Arial" w:cs="Arial"/>
-                <w:b/>
-                <w:color w:val="000000"/>
-                <w:sz w:val="24"/>
-                <w:szCs w:val="28"/>
-                <w:lang w:eastAsia="ja-JP"/>
-              </w:rPr>
-              <w:t xml:space="preserve">BT </w:t>
-            </w:r>
-            <w:proofErr w:type="spellStart"/>
-            <w:r>
-              <w:rPr>
-                <w:rFonts w:ascii="Arial" w:eastAsia="MS Mincho" w:hAnsi="Arial" w:cs="Arial"/>
-                <w:b/>
-                <w:color w:val="000000"/>
-                <w:sz w:val="24"/>
-                <w:szCs w:val="28"/>
-                <w:lang w:eastAsia="ja-JP"/>
-              </w:rPr>
-              <w:t>Làm</w:t>
-            </w:r>
-            <w:proofErr w:type="spellEnd"/>
-            <w:r>
-              <w:rPr>
-                <w:rFonts w:ascii="Arial" w:eastAsia="MS Mincho" w:hAnsi="Arial" w:cs="Arial"/>
-                <w:b/>
-                <w:color w:val="000000"/>
-                <w:sz w:val="24"/>
-                <w:szCs w:val="28"/>
-                <w:lang w:eastAsia="ja-JP"/>
-              </w:rPr>
-              <w:t xml:space="preserve"> </w:t>
-            </w:r>
-            <w:proofErr w:type="spellStart"/>
-            <w:r>
-              <w:rPr>
-                <w:rFonts w:ascii="Arial" w:eastAsia="MS Mincho" w:hAnsi="Arial" w:cs="Arial"/>
-                <w:b/>
-                <w:color w:val="000000"/>
-                <w:sz w:val="24"/>
-                <w:szCs w:val="28"/>
-                <w:lang w:eastAsia="ja-JP"/>
-              </w:rPr>
-              <w:t>thêm</w:t>
-            </w:r>
-            <w:proofErr w:type="spellEnd"/>
-            <w:r>
-              <w:rPr>
-                <w:rFonts w:ascii="Arial" w:eastAsia="MS Mincho" w:hAnsi="Arial" w:cs="Arial"/>
-                <w:b/>
-                <w:color w:val="000000"/>
-                <w:sz w:val="24"/>
-                <w:szCs w:val="28"/>
-                <w:lang w:eastAsia="ja-JP"/>
-              </w:rPr>
-              <w:t xml:space="preserve"> C3</w:t>
-            </w:r>
-          </w:p>
-        </w:tc>
-        <w:tc>
-          <w:tcPr>
-            <w:tcW w:w="2430" w:type="dxa"/>
-            <w:tcBorders>
-              <w:top w:val="single" w:sz="4" w:space="0" w:color="auto"/>
-              <w:left w:val="single" w:sz="4" w:space="0" w:color="auto"/>
-              <w:bottom w:val="single" w:sz="4" w:space="0" w:color="auto"/>
-              <w:right w:val="single" w:sz="4" w:space="0" w:color="auto"/>
-            </w:tcBorders>
-            <w:hideMark/>
-          </w:tcPr>
-          <w:p>
-            <w:pPr>
-              <w:spacing w:after="0" w:line="240" w:lineRule="auto"/>
-              <w:jc w:val="center"/>
-              <w:rPr>
-                <w:rFonts w:ascii="Arial" w:eastAsia="MS Mincho" w:hAnsi="Arial" w:cs="Arial"/>
-                <w:b/>
-                <w:color w:val="000000"/>
-                <w:sz w:val="24"/>
-                <w:szCs w:val="28"/>
-                <w:lang w:eastAsia="ja-JP"/>
-              </w:rPr>
-            </w:pPr>
-            <w:r>
-              <w:rPr>
-                <w:rFonts w:ascii="Arial" w:eastAsia="MS Mincho" w:hAnsi="Arial" w:cs="Arial"/>
-                <w:b/>
-                <w:color w:val="000000"/>
-                <w:sz w:val="24"/>
-                <w:szCs w:val="28"/>
-                <w:lang w:eastAsia="ja-JP"/>
-              </w:rPr>
-              <w:t xml:space="preserve">BT </w:t>
-            </w:r>
-            <w:proofErr w:type="spellStart"/>
-            <w:r>
-              <w:rPr>
-                <w:rFonts w:ascii="Arial" w:eastAsia="MS Mincho" w:hAnsi="Arial" w:cs="Arial"/>
-                <w:b/>
-                <w:color w:val="000000"/>
-                <w:sz w:val="24"/>
-                <w:szCs w:val="28"/>
-                <w:lang w:eastAsia="ja-JP"/>
-              </w:rPr>
-              <w:t>Làm</w:t>
-            </w:r>
-            <w:proofErr w:type="spellEnd"/>
-            <w:r>
-              <w:rPr>
-                <w:rFonts w:ascii="Arial" w:eastAsia="MS Mincho" w:hAnsi="Arial" w:cs="Arial"/>
-                <w:b/>
-                <w:color w:val="000000"/>
-                <w:sz w:val="24"/>
-                <w:szCs w:val="28"/>
-                <w:lang w:eastAsia="ja-JP"/>
-              </w:rPr>
-              <w:t xml:space="preserve"> </w:t>
-            </w:r>
-            <w:proofErr w:type="spellStart"/>
-            <w:r>
-              <w:rPr>
-                <w:rFonts w:ascii="Arial" w:eastAsia="MS Mincho" w:hAnsi="Arial" w:cs="Arial"/>
-                <w:b/>
-                <w:color w:val="000000"/>
-                <w:sz w:val="24"/>
-                <w:szCs w:val="28"/>
-                <w:lang w:eastAsia="ja-JP"/>
-              </w:rPr>
-              <w:t>thêm</w:t>
-            </w:r>
-            <w:proofErr w:type="spellEnd"/>
-            <w:r>
-              <w:rPr>
-                <w:rFonts w:ascii="Arial" w:eastAsia="MS Mincho" w:hAnsi="Arial" w:cs="Arial"/>
-                <w:b/>
-                <w:color w:val="000000"/>
-                <w:sz w:val="24"/>
-                <w:szCs w:val="28"/>
-                <w:lang w:eastAsia="ja-JP"/>
-              </w:rPr>
-              <w:t xml:space="preserve"> C4</w:t>
-            </w:r>
-          </w:p>
-        </w:tc>
-        <w:tc>
-          <w:tcPr>
-            <w:tcW w:w="2750" w:type="dxa"/>
-            <w:tcBorders>
-              <w:top w:val="single" w:sz="4" w:space="0" w:color="auto"/>
-              <w:left w:val="single" w:sz="4" w:space="0" w:color="auto"/>
-              <w:bottom w:val="single" w:sz="4" w:space="0" w:color="auto"/>
-              <w:right w:val="single" w:sz="4" w:space="0" w:color="auto"/>
-            </w:tcBorders>
-            <w:hideMark/>
-          </w:tcPr>
-          <w:p>
-            <w:pPr>
-              <w:spacing w:after="0" w:line="240" w:lineRule="auto"/>
-              <w:jc w:val="center"/>
-              <w:rPr>
-                <w:rFonts w:ascii="Arial" w:eastAsia="MS Mincho" w:hAnsi="Arial" w:cs="Arial"/>
-                <w:b/>
-                <w:color w:val="000000"/>
-                <w:sz w:val="24"/>
-                <w:szCs w:val="28"/>
-                <w:lang w:eastAsia="ja-JP"/>
-              </w:rPr>
-            </w:pPr>
-            <w:r>
-              <w:rPr>
-                <w:rFonts w:ascii="Arial" w:eastAsia="MS Mincho" w:hAnsi="Arial" w:cs="Arial"/>
-                <w:b/>
-                <w:color w:val="000000"/>
-                <w:sz w:val="24"/>
-                <w:szCs w:val="28"/>
-                <w:lang w:eastAsia="ja-JP"/>
-              </w:rPr>
-              <w:t xml:space="preserve">BT </w:t>
-            </w:r>
-            <w:proofErr w:type="spellStart"/>
-            <w:r>
-              <w:rPr>
-                <w:rFonts w:ascii="Arial" w:eastAsia="MS Mincho" w:hAnsi="Arial" w:cs="Arial"/>
-                <w:b/>
-                <w:color w:val="000000"/>
-                <w:sz w:val="24"/>
-                <w:szCs w:val="28"/>
-                <w:lang w:eastAsia="ja-JP"/>
-              </w:rPr>
-              <w:t>Làm</w:t>
-            </w:r>
-            <w:proofErr w:type="spellEnd"/>
-            <w:r>
-              <w:rPr>
-                <w:rFonts w:ascii="Arial" w:eastAsia="MS Mincho" w:hAnsi="Arial" w:cs="Arial"/>
-                <w:b/>
-                <w:color w:val="000000"/>
-                <w:sz w:val="24"/>
-                <w:szCs w:val="28"/>
-                <w:lang w:eastAsia="ja-JP"/>
-              </w:rPr>
-              <w:t xml:space="preserve"> </w:t>
-            </w:r>
-            <w:proofErr w:type="spellStart"/>
-            <w:r>
-              <w:rPr>
-                <w:rFonts w:ascii="Arial" w:eastAsia="MS Mincho" w:hAnsi="Arial" w:cs="Arial"/>
-                <w:b/>
-                <w:color w:val="000000"/>
-                <w:sz w:val="24"/>
-                <w:szCs w:val="28"/>
-                <w:lang w:eastAsia="ja-JP"/>
-              </w:rPr>
-              <w:t>thêm</w:t>
-            </w:r>
-            <w:proofErr w:type="spellEnd"/>
-            <w:r>
-              <w:rPr>
-                <w:rFonts w:ascii="Arial" w:eastAsia="MS Mincho" w:hAnsi="Arial" w:cs="Arial"/>
-                <w:b/>
-                <w:color w:val="000000"/>
-                <w:sz w:val="24"/>
-                <w:szCs w:val="28"/>
-                <w:lang w:eastAsia="ja-JP"/>
-              </w:rPr>
-              <w:t xml:space="preserve"> C5</w:t>
+              <w:t>BT Làm thêm C5</w:t>
             </w:r>
           </w:p>
         </w:tc>
       </w:tr>
       <w:tr>
+        <w:trPr>
+          <w:trHeight w:val="818"/>
+        </w:trPr>
         <w:tc>
           <w:tcPr>
             <w:tcW w:w="529" w:type="dxa"/>
@@ -732,26 +453,25 @@
               <w:bottom w:val="single" w:sz="4" w:space="0" w:color="auto"/>
               <w:right w:val="single" w:sz="4" w:space="0" w:color="auto"/>
             </w:tcBorders>
-            <w:vAlign w:val="bottom"/>
-          </w:tcPr>
-          <w:p>
-            <w:pPr>
-              <w:rPr>
-                <w:rFonts w:ascii="Arial" w:eastAsia="Times New Roman" w:hAnsi="Arial" w:cs="Arial"/>
-                <w:sz w:val="20"/>
-                <w:szCs w:val="20"/>
-              </w:rPr>
-            </w:pPr>
-            <w:proofErr w:type="spellStart"/>
-            <w:r>
-              <w:rPr>
-                <w:rFonts w:ascii="Arial" w:eastAsia="Times New Roman" w:hAnsi="Arial" w:cs="Arial"/>
-                <w:sz w:val="20"/>
-                <w:szCs w:val="20"/>
-              </w:rPr>
-              <w:t>Nguyễn</w:t>
-            </w:r>
-            <w:proofErr w:type="spellEnd"/>
+            <w:vAlign w:val="center"/>
+          </w:tcPr>
+          <w:p>
+            <w:pPr>
+              <w:jc w:val="center"/>
+              <w:rPr>
+                <w:rFonts w:ascii="Arial" w:eastAsia="Times New Roman" w:hAnsi="Arial" w:cs="Arial"/>
+                <w:sz w:val="20"/>
+                <w:szCs w:val="20"/>
+              </w:rPr>
+            </w:pPr>
+            <w:r>
+              <w:rPr>
+                <w:rFonts w:ascii="Arial" w:eastAsia="Times New Roman" w:hAnsi="Arial" w:cs="Arial"/>
+                <w:sz w:val="20"/>
+                <w:szCs w:val="20"/>
+              </w:rPr>
+              <w:t>Nguyễn Thị Ngọc</w:t>
+            </w:r>
             <w:r>
               <w:rPr>
                 <w:rFonts w:ascii="Arial" w:eastAsia="Times New Roman" w:hAnsi="Arial" w:cs="Arial"/>
@@ -760,43 +480,6 @@
               </w:rPr>
               <w:t xml:space="preserve"> </w:t>
             </w:r>
-            <w:proofErr w:type="spellStart"/>
-            <w:r>
-              <w:rPr>
-                <w:rFonts w:ascii="Arial" w:eastAsia="Times New Roman" w:hAnsi="Arial" w:cs="Arial"/>
-                <w:sz w:val="20"/>
-                <w:szCs w:val="20"/>
-              </w:rPr>
-              <w:t>Thị</w:t>
-            </w:r>
-            <w:proofErr w:type="spellEnd"/>
-            <w:r>
-              <w:rPr>
-                <w:rFonts w:ascii="Arial" w:eastAsia="Times New Roman" w:hAnsi="Arial" w:cs="Arial"/>
-                <w:sz w:val="20"/>
-                <w:szCs w:val="20"/>
-              </w:rPr>
-              <w:t xml:space="preserve"> </w:t>
-            </w:r>
-            <w:proofErr w:type="spellStart"/>
-            <w:r>
-              <w:rPr>
-                <w:rFonts w:ascii="Arial" w:eastAsia="Times New Roman" w:hAnsi="Arial" w:cs="Arial"/>
-                <w:sz w:val="20"/>
-                <w:szCs w:val="20"/>
-              </w:rPr>
-              <w:t>Ngọc</w:t>
-            </w:r>
-            <w:proofErr w:type="spellEnd"/>
-            <w:r>
-              <w:rPr>
-                <w:rFonts w:ascii="Arial" w:eastAsia="Times New Roman" w:hAnsi="Arial" w:cs="Arial"/>
-                <w:sz w:val="20"/>
-                <w:szCs w:val="20"/>
-              </w:rPr>
-              <w:t xml:space="preserve"> </w:t>
-            </w:r>
-            <w:proofErr w:type="spellStart"/>
             <w:r>
               <w:rPr>
                 <w:rFonts w:ascii="Arial" w:eastAsia="Times New Roman" w:hAnsi="Arial" w:cs="Arial"/>
@@ -805,7 +488,6 @@
               </w:rPr>
               <w:t>Ánh</w:t>
             </w:r>
-            <w:proofErr w:type="spellEnd"/>
           </w:p>
         </w:tc>
         <w:tc>
@@ -930,6 +612,9 @@
         </w:tc>
       </w:tr>
       <w:tr>
+        <w:trPr>
+          <w:trHeight w:val="818"/>
+        </w:trPr>
         <w:tc>
           <w:tcPr>
             <w:tcW w:w="529" w:type="dxa"/>
@@ -974,42 +659,24 @@
               <w:bottom w:val="single" w:sz="4" w:space="0" w:color="auto"/>
               <w:right w:val="single" w:sz="4" w:space="0" w:color="auto"/>
             </w:tcBorders>
-            <w:vAlign w:val="bottom"/>
-          </w:tcPr>
-          <w:p>
-            <w:pPr>
-              <w:jc w:val="both"/>
-              <w:rPr>
-                <w:rFonts w:ascii="Arial" w:eastAsia="Times New Roman" w:hAnsi="Arial" w:cs="Arial"/>
-                <w:sz w:val="20"/>
-                <w:szCs w:val="20"/>
-              </w:rPr>
-            </w:pPr>
-            <w:proofErr w:type="spellStart"/>
+            <w:vAlign w:val="center"/>
+          </w:tcPr>
+          <w:p>
+            <w:pPr>
+              <w:jc w:val="center"/>
+              <w:rPr>
+                <w:rFonts w:ascii="Arial" w:eastAsia="Times New Roman" w:hAnsi="Arial" w:cs="Arial"/>
+                <w:sz w:val="20"/>
+                <w:szCs w:val="20"/>
+              </w:rPr>
+            </w:pPr>
             <w:r>
               <w:rPr>
                 <w:rFonts w:cs="Calibri"/>
                 <w:color w:val="000000"/>
               </w:rPr>
-              <w:t>Trần</w:t>
-            </w:r>
-            <w:proofErr w:type="spellEnd"/>
-            <w:r>
-              <w:rPr>
-                <w:rFonts w:cs="Calibri"/>
-                <w:color w:val="000000"/>
-              </w:rPr>
-              <w:t xml:space="preserve"> Kim </w:t>
-            </w:r>
-            <w:proofErr w:type="spellStart"/>
-            <w:r>
-              <w:rPr>
-                <w:rFonts w:cs="Calibri"/>
-                <w:color w:val="000000"/>
-              </w:rPr>
-              <w:t>Bình</w:t>
-            </w:r>
-            <w:proofErr w:type="spellEnd"/>
+              <w:t>Trần Kim Bình</w:t>
+            </w:r>
           </w:p>
         </w:tc>
         <w:tc>
@@ -1134,6 +801,9 @@
         </w:tc>
       </w:tr>
       <w:tr>
+        <w:trPr>
+          <w:trHeight w:val="818"/>
+        </w:trPr>
         <w:tc>
           <w:tcPr>
             <w:tcW w:w="529" w:type="dxa"/>
@@ -1178,58 +848,24 @@
               <w:bottom w:val="single" w:sz="4" w:space="0" w:color="auto"/>
               <w:right w:val="single" w:sz="4" w:space="0" w:color="auto"/>
             </w:tcBorders>
-            <w:vAlign w:val="bottom"/>
-          </w:tcPr>
-          <w:p>
-            <w:pPr>
-              <w:jc w:val="both"/>
-              <w:rPr>
-                <w:rFonts w:ascii="Arial" w:eastAsia="Times New Roman" w:hAnsi="Arial" w:cs="Arial"/>
-                <w:sz w:val="20"/>
-                <w:szCs w:val="20"/>
-              </w:rPr>
-            </w:pPr>
-            <w:proofErr w:type="spellStart"/>
+            <w:vAlign w:val="center"/>
+          </w:tcPr>
+          <w:p>
+            <w:pPr>
+              <w:jc w:val="center"/>
+              <w:rPr>
+                <w:rFonts w:ascii="Arial" w:eastAsia="Times New Roman" w:hAnsi="Arial" w:cs="Arial"/>
+                <w:sz w:val="20"/>
+                <w:szCs w:val="20"/>
+              </w:rPr>
+            </w:pPr>
             <w:r>
               <w:rPr>
                 <w:rFonts w:cs="Calibri"/>
                 <w:color w:val="000000"/>
               </w:rPr>
-              <w:t>Nguyễn</w:t>
-            </w:r>
-            <w:proofErr w:type="spellEnd"/>
-            <w:r>
-              <w:rPr>
-                <w:rFonts w:cs="Calibri"/>
-                <w:color w:val="000000"/>
-              </w:rPr>
-              <w:t xml:space="preserve"> </w:t>
-            </w:r>
-            <w:proofErr w:type="spellStart"/>
-            <w:r>
-              <w:rPr>
-                <w:rFonts w:cs="Calibri"/>
-                <w:color w:val="000000"/>
-              </w:rPr>
-              <w:t>Thị</w:t>
-            </w:r>
-            <w:proofErr w:type="spellEnd"/>
-            <w:r>
-              <w:rPr>
-                <w:rFonts w:cs="Calibri"/>
-                <w:color w:val="000000"/>
-              </w:rPr>
-              <w:t xml:space="preserve"> Kim </w:t>
-            </w:r>
-            <w:proofErr w:type="spellStart"/>
-            <w:r>
-              <w:rPr>
-                <w:rFonts w:cs="Calibri"/>
-                <w:color w:val="000000"/>
-              </w:rPr>
-              <w:t>Châu</w:t>
-            </w:r>
-            <w:proofErr w:type="spellEnd"/>
+              <w:t>Nguyễn Thị Kim Châu</w:t>
+            </w:r>
           </w:p>
         </w:tc>
         <w:tc>
@@ -1354,6 +990,9 @@
         </w:tc>
       </w:tr>
       <w:tr>
+        <w:trPr>
+          <w:trHeight w:val="818"/>
+        </w:trPr>
         <w:tc>
           <w:tcPr>
             <w:tcW w:w="529" w:type="dxa"/>
@@ -1398,73 +1037,24 @@
               <w:bottom w:val="single" w:sz="4" w:space="0" w:color="auto"/>
               <w:right w:val="single" w:sz="4" w:space="0" w:color="auto"/>
             </w:tcBorders>
-            <w:vAlign w:val="bottom"/>
-          </w:tcPr>
-          <w:p>
-            <w:pPr>
-              <w:rPr>
-                <w:rFonts w:ascii="Arial" w:eastAsia="Times New Roman" w:hAnsi="Arial" w:cs="Arial"/>
-                <w:sz w:val="20"/>
-                <w:szCs w:val="20"/>
-              </w:rPr>
-            </w:pPr>
-            <w:proofErr w:type="spellStart"/>
+            <w:vAlign w:val="center"/>
+          </w:tcPr>
+          <w:p>
+            <w:pPr>
+              <w:jc w:val="center"/>
+              <w:rPr>
+                <w:rFonts w:ascii="Arial" w:eastAsia="Times New Roman" w:hAnsi="Arial" w:cs="Arial"/>
+                <w:sz w:val="20"/>
+                <w:szCs w:val="20"/>
+              </w:rPr>
+            </w:pPr>
             <w:r>
               <w:rPr>
                 <w:rFonts w:cs="Calibri"/>
                 <w:color w:val="000000"/>
               </w:rPr>
-              <w:t>Nguyễn</w:t>
-            </w:r>
-            <w:proofErr w:type="spellEnd"/>
-            <w:r>
-              <w:rPr>
-                <w:rFonts w:cs="Calibri"/>
-                <w:color w:val="000000"/>
-              </w:rPr>
-              <w:t xml:space="preserve"> </w:t>
-            </w:r>
-            <w:proofErr w:type="spellStart"/>
-            <w:r>
-              <w:rPr>
-                <w:rFonts w:cs="Calibri"/>
-                <w:color w:val="000000"/>
-              </w:rPr>
-              <w:t>Huỳnh</w:t>
-            </w:r>
-            <w:proofErr w:type="spellEnd"/>
-            <w:r>
-              <w:rPr>
-                <w:rFonts w:cs="Calibri"/>
-                <w:color w:val="000000"/>
-              </w:rPr>
-              <w:t xml:space="preserve"> </w:t>
-            </w:r>
-            <w:proofErr w:type="spellStart"/>
-            <w:r>
-              <w:rPr>
-                <w:rFonts w:cs="Calibri"/>
-                <w:color w:val="000000"/>
-              </w:rPr>
-              <w:t>Quốc</w:t>
-            </w:r>
-            <w:proofErr w:type="spellEnd"/>
-            <w:r>
-              <w:rPr>
-                <w:rFonts w:cs="Calibri"/>
-                <w:color w:val="000000"/>
-              </w:rPr>
-              <w:t xml:space="preserve"> </w:t>
-            </w:r>
-            <w:proofErr w:type="spellStart"/>
-            <w:r>
-              <w:rPr>
-                <w:rFonts w:cs="Calibri"/>
-                <w:color w:val="000000"/>
-              </w:rPr>
-              <w:t>Cường</w:t>
-            </w:r>
-            <w:proofErr w:type="spellEnd"/>
+              <w:t>Nguyễn Huỳnh Quốc Cường</w:t>
+            </w:r>
           </w:p>
         </w:tc>
         <w:tc>
@@ -1589,6 +1179,9 @@
         </w:tc>
       </w:tr>
       <w:tr>
+        <w:trPr>
+          <w:trHeight w:val="818"/>
+        </w:trPr>
         <w:tc>
           <w:tcPr>
             <w:tcW w:w="529" w:type="dxa"/>
@@ -1633,51 +1226,26 @@
               <w:bottom w:val="single" w:sz="4" w:space="0" w:color="auto"/>
               <w:right w:val="single" w:sz="4" w:space="0" w:color="auto"/>
             </w:tcBorders>
-            <w:vAlign w:val="bottom"/>
-          </w:tcPr>
-          <w:p>
-            <w:pPr>
-              <w:spacing w:after="0" w:line="240" w:lineRule="auto"/>
-              <w:jc w:val="both"/>
-              <w:rPr>
-                <w:rFonts w:ascii="Arial" w:eastAsia="MS Mincho" w:hAnsi="Arial" w:cs="Arial"/>
-                <w:color w:val="000000"/>
-                <w:sz w:val="20"/>
-                <w:szCs w:val="20"/>
-                <w:lang w:eastAsia="ja-JP"/>
-              </w:rPr>
-            </w:pPr>
-            <w:proofErr w:type="spellStart"/>
+            <w:vAlign w:val="center"/>
+          </w:tcPr>
+          <w:p>
+            <w:pPr>
+              <w:spacing w:after="0" w:line="240" w:lineRule="auto"/>
+              <w:jc w:val="center"/>
+              <w:rPr>
+                <w:rFonts w:ascii="Arial" w:eastAsia="MS Mincho" w:hAnsi="Arial" w:cs="Arial"/>
+                <w:color w:val="000000"/>
+                <w:sz w:val="20"/>
+                <w:szCs w:val="20"/>
+                <w:lang w:eastAsia="ja-JP"/>
+              </w:rPr>
+            </w:pPr>
             <w:r>
               <w:rPr>
                 <w:rFonts w:cs="Calibri"/>
                 <w:color w:val="000000"/>
               </w:rPr>
-              <w:t>Trần</w:t>
-            </w:r>
-            <w:proofErr w:type="spellEnd"/>
-            <w:r>
-              <w:rPr>
-                <w:rFonts w:cs="Calibri"/>
-                <w:color w:val="000000"/>
-              </w:rPr>
-              <w:t xml:space="preserve"> </w:t>
-            </w:r>
-            <w:proofErr w:type="spellStart"/>
-            <w:r>
-              <w:rPr>
-                <w:rFonts w:cs="Calibri"/>
-                <w:color w:val="000000"/>
-              </w:rPr>
-              <w:t>Thùy</w:t>
-            </w:r>
-            <w:proofErr w:type="spellEnd"/>
-            <w:r>
-              <w:rPr>
-                <w:rFonts w:cs="Calibri"/>
-                <w:color w:val="000000"/>
-              </w:rPr>
-              <w:t xml:space="preserve"> Dung</w:t>
+              <w:t>Trần Thùy Dung</w:t>
             </w:r>
           </w:p>
         </w:tc>
@@ -1803,6 +1371,9 @@
         </w:tc>
       </w:tr>
       <w:tr>
+        <w:trPr>
+          <w:trHeight w:val="818"/>
+        </w:trPr>
         <w:tc>
           <w:tcPr>
             <w:tcW w:w="529" w:type="dxa"/>
@@ -1847,60 +1418,27 @@
               <w:bottom w:val="single" w:sz="4" w:space="0" w:color="auto"/>
               <w:right w:val="single" w:sz="4" w:space="0" w:color="auto"/>
             </w:tcBorders>
-            <w:vAlign w:val="bottom"/>
-          </w:tcPr>
-          <w:p>
-            <w:pPr>
-              <w:spacing w:after="0" w:line="240" w:lineRule="auto"/>
-              <w:rPr>
-                <w:rFonts w:ascii="Arial" w:eastAsia="MS Mincho" w:hAnsi="Arial" w:cs="Arial"/>
-                <w:color w:val="000000"/>
-                <w:sz w:val="20"/>
-                <w:szCs w:val="20"/>
-                <w:lang w:eastAsia="ja-JP"/>
-              </w:rPr>
-            </w:pPr>
-            <w:proofErr w:type="spellStart"/>
+            <w:vAlign w:val="center"/>
+          </w:tcPr>
+          <w:p>
+            <w:pPr>
+              <w:spacing w:after="0" w:line="240" w:lineRule="auto"/>
+              <w:jc w:val="center"/>
+              <w:rPr>
+                <w:rFonts w:ascii="Arial" w:eastAsia="MS Mincho" w:hAnsi="Arial" w:cs="Arial"/>
+                <w:color w:val="000000"/>
+                <w:sz w:val="20"/>
+                <w:szCs w:val="20"/>
+                <w:lang w:eastAsia="ja-JP"/>
+              </w:rPr>
+            </w:pPr>
             <w:r>
               <w:rPr>
                 <w:rFonts w:cs="Calibri"/>
                 <w:color w:val="000000"/>
               </w:rPr>
-              <w:t>Lý</w:t>
-            </w:r>
-            <w:proofErr w:type="spellEnd"/>
-            <w:r>
-              <w:rPr>
-                <w:rFonts w:cs="Calibri"/>
-                <w:color w:val="000000"/>
-              </w:rPr>
-              <w:t xml:space="preserve"> </w:t>
-            </w:r>
-            <w:proofErr w:type="spellStart"/>
-            <w:r>
-              <w:rPr>
-                <w:rFonts w:cs="Calibri"/>
-                <w:color w:val="000000"/>
-              </w:rPr>
-              <w:t>Quốc</w:t>
-            </w:r>
-            <w:proofErr w:type="spellEnd"/>
-            <w:r>
-              <w:rPr>
-                <w:rFonts w:cs="Calibri"/>
-                <w:color w:val="000000"/>
-              </w:rPr>
-              <w:t xml:space="preserve"> </w:t>
-            </w:r>
-            <w:proofErr w:type="spellStart"/>
-            <w:r>
-              <w:rPr>
-                <w:rFonts w:cs="Calibri"/>
-                <w:color w:val="000000"/>
-              </w:rPr>
-              <w:t>Dũng</w:t>
-            </w:r>
-            <w:proofErr w:type="spellEnd"/>
+              <w:t>Lý Quốc Dũng</w:t>
+            </w:r>
           </w:p>
         </w:tc>
         <w:tc>
@@ -2024,6 +1562,9 @@
         </w:tc>
       </w:tr>
       <w:tr>
+        <w:trPr>
+          <w:trHeight w:val="818"/>
+        </w:trPr>
         <w:tc>
           <w:tcPr>
             <w:tcW w:w="529" w:type="dxa"/>
@@ -2067,57 +1608,24 @@
               <w:bottom w:val="single" w:sz="4" w:space="0" w:color="auto"/>
               <w:right w:val="single" w:sz="4" w:space="0" w:color="auto"/>
             </w:tcBorders>
-            <w:vAlign w:val="bottom"/>
-          </w:tcPr>
-          <w:p>
-            <w:pPr>
-              <w:spacing w:after="0" w:line="240" w:lineRule="auto"/>
+            <w:vAlign w:val="center"/>
+          </w:tcPr>
+          <w:p>
+            <w:pPr>
+              <w:spacing w:after="0" w:line="240" w:lineRule="auto"/>
+              <w:jc w:val="center"/>
               <w:rPr>
                 <w:rFonts w:cs="Calibri"/>
                 <w:color w:val="000000"/>
               </w:rPr>
             </w:pPr>
-            <w:proofErr w:type="spellStart"/>
             <w:r>
               <w:rPr>
                 <w:rFonts w:cs="Calibri"/>
                 <w:color w:val="000000"/>
               </w:rPr>
-              <w:t>Lê</w:t>
-            </w:r>
-            <w:proofErr w:type="spellEnd"/>
-            <w:r>
-              <w:rPr>
-                <w:rFonts w:cs="Calibri"/>
-                <w:color w:val="000000"/>
-              </w:rPr>
-              <w:t xml:space="preserve"> </w:t>
-            </w:r>
-            <w:proofErr w:type="spellStart"/>
-            <w:r>
-              <w:rPr>
-                <w:rFonts w:cs="Calibri"/>
-                <w:color w:val="000000"/>
-              </w:rPr>
-              <w:t>Hoài</w:t>
-            </w:r>
-            <w:proofErr w:type="spellEnd"/>
-            <w:r>
-              <w:rPr>
-                <w:rFonts w:cs="Calibri"/>
-                <w:color w:val="000000"/>
-              </w:rPr>
-              <w:t xml:space="preserve"> </w:t>
-            </w:r>
-            <w:proofErr w:type="spellStart"/>
-            <w:r>
-              <w:rPr>
-                <w:rFonts w:cs="Calibri"/>
-                <w:color w:val="000000"/>
-              </w:rPr>
-              <w:t>Duy</w:t>
-            </w:r>
-            <w:proofErr w:type="spellEnd"/>
+              <w:t>Lê Hoài Duy</w:t>
+            </w:r>
           </w:p>
         </w:tc>
         <w:tc>
@@ -2268,15 +1776,15 @@
         <w:tblLook w:val="04A0" w:firstRow="1" w:lastRow="0" w:firstColumn="1" w:lastColumn="0" w:noHBand="0" w:noVBand="1"/>
       </w:tblPr>
       <w:tblGrid>
-        <w:gridCol w:w="483"/>
-        <w:gridCol w:w="1151"/>
-        <w:gridCol w:w="2236"/>
-        <w:gridCol w:w="1173"/>
-        <w:gridCol w:w="1418"/>
-        <w:gridCol w:w="1070"/>
-        <w:gridCol w:w="3693"/>
-        <w:gridCol w:w="1792"/>
-        <w:gridCol w:w="1468"/>
+        <w:gridCol w:w="480"/>
+        <w:gridCol w:w="1218"/>
+        <w:gridCol w:w="2218"/>
+        <w:gridCol w:w="1166"/>
+        <w:gridCol w:w="1413"/>
+        <w:gridCol w:w="1068"/>
+        <w:gridCol w:w="3678"/>
+        <w:gridCol w:w="1784"/>
+        <w:gridCol w:w="1459"/>
         <w:gridCol w:w="18"/>
       </w:tblGrid>
       <w:tr>
@@ -2384,10 +1892,10 @@
           <w:tcPr>
             <w:tcW w:w="483" w:type="dxa"/>
             <w:tcBorders>
-              <w:top w:val="nil"/>
-              <w:left w:val="single" w:sz="4" w:space="0" w:color="808080"/>
-              <w:bottom w:val="single" w:sz="4" w:space="0" w:color="808080"/>
-              <w:right w:val="single" w:sz="4" w:space="0" w:color="808080"/>
+              <w:top w:val="single" w:sz="4" w:space="0" w:color="auto"/>
+              <w:left w:val="single" w:sz="4" w:space="0" w:color="auto"/>
+              <w:bottom w:val="single" w:sz="4" w:space="0" w:color="auto"/>
+              <w:right w:val="single" w:sz="4" w:space="0" w:color="auto"/>
             </w:tcBorders>
             <w:shd w:val="clear" w:color="auto" w:fill="auto"/>
             <w:vAlign w:val="center"/>
@@ -2425,10 +1933,10 @@
           <w:tcPr>
             <w:tcW w:w="1151" w:type="dxa"/>
             <w:tcBorders>
-              <w:top w:val="nil"/>
-              <w:left w:val="nil"/>
-              <w:bottom w:val="single" w:sz="4" w:space="0" w:color="808080"/>
-              <w:right w:val="nil"/>
+              <w:top w:val="single" w:sz="4" w:space="0" w:color="auto"/>
+              <w:left w:val="single" w:sz="4" w:space="0" w:color="auto"/>
+              <w:bottom w:val="single" w:sz="4" w:space="0" w:color="auto"/>
+              <w:right w:val="single" w:sz="4" w:space="0" w:color="auto"/>
             </w:tcBorders>
             <w:shd w:val="clear" w:color="auto" w:fill="auto"/>
             <w:vAlign w:val="center"/>
@@ -2490,10 +1998,10 @@
           <w:tcPr>
             <w:tcW w:w="2236" w:type="dxa"/>
             <w:tcBorders>
-              <w:top w:val="single" w:sz="4" w:space="0" w:color="808080"/>
-              <w:left w:val="single" w:sz="4" w:space="0" w:color="808080"/>
-              <w:bottom w:val="single" w:sz="4" w:space="0" w:color="808080"/>
-              <w:right w:val="single" w:sz="4" w:space="0" w:color="808080"/>
+              <w:top w:val="single" w:sz="4" w:space="0" w:color="auto"/>
+              <w:left w:val="single" w:sz="4" w:space="0" w:color="auto"/>
+              <w:bottom w:val="single" w:sz="4" w:space="0" w:color="auto"/>
+              <w:right w:val="single" w:sz="4" w:space="0" w:color="auto"/>
             </w:tcBorders>
             <w:shd w:val="clear" w:color="auto" w:fill="auto"/>
             <w:vAlign w:val="center"/>
@@ -2513,7 +2021,6 @@
                 <w:lang w:val="en-GB" w:eastAsia="en-GB"/>
               </w:rPr>
             </w:pPr>
-            <w:proofErr w:type="spellStart"/>
             <w:r>
               <w:rPr>
                 <w:rFonts w:ascii="Arial" w:eastAsia="Times New Roman" w:hAnsi="Arial" w:cs="Arial"/>
@@ -2524,10 +2031,27 @@
                 <w:szCs w:val="21"/>
                 <w:lang w:val="en-GB" w:eastAsia="en-GB"/>
               </w:rPr>
-              <w:t>Họ</w:t>
-            </w:r>
-            <w:proofErr w:type="spellEnd"/>
-            <w:r>
+              <w:t>Họ và Tên</w:t>
+            </w:r>
+          </w:p>
+        </w:tc>
+        <w:tc>
+          <w:tcPr>
+            <w:tcW w:w="1173" w:type="dxa"/>
+            <w:tcBorders>
+              <w:top w:val="single" w:sz="4" w:space="0" w:color="auto"/>
+              <w:left w:val="single" w:sz="4" w:space="0" w:color="auto"/>
+              <w:bottom w:val="single" w:sz="4" w:space="0" w:color="auto"/>
+              <w:right w:val="single" w:sz="4" w:space="0" w:color="auto"/>
+            </w:tcBorders>
+            <w:shd w:val="clear" w:color="auto" w:fill="auto"/>
+            <w:vAlign w:val="center"/>
+            <w:hideMark/>
+          </w:tcPr>
+          <w:p>
+            <w:pPr>
+              <w:spacing w:after="0" w:line="240" w:lineRule="auto"/>
+              <w:jc w:val="center"/>
               <w:rPr>
                 <w:rFonts w:ascii="Arial" w:eastAsia="Times New Roman" w:hAnsi="Arial" w:cs="Arial"/>
                 <w:b/>
@@ -2537,9 +2061,7 @@
                 <w:szCs w:val="21"/>
                 <w:lang w:val="en-GB" w:eastAsia="en-GB"/>
               </w:rPr>
-              <w:t xml:space="preserve"> </w:t>
-            </w:r>
-            <w:proofErr w:type="spellStart"/>
+            </w:pPr>
             <w:r>
               <w:rPr>
                 <w:rFonts w:ascii="Arial" w:eastAsia="Times New Roman" w:hAnsi="Arial" w:cs="Arial"/>
@@ -2550,10 +2072,27 @@
                 <w:szCs w:val="21"/>
                 <w:lang w:val="en-GB" w:eastAsia="en-GB"/>
               </w:rPr>
-              <w:t>và</w:t>
-            </w:r>
-            <w:proofErr w:type="spellEnd"/>
-            <w:r>
+              <w:t>Giới tính</w:t>
+            </w:r>
+          </w:p>
+        </w:tc>
+        <w:tc>
+          <w:tcPr>
+            <w:tcW w:w="1418" w:type="dxa"/>
+            <w:tcBorders>
+              <w:top w:val="single" w:sz="4" w:space="0" w:color="auto"/>
+              <w:left w:val="single" w:sz="4" w:space="0" w:color="auto"/>
+              <w:bottom w:val="single" w:sz="4" w:space="0" w:color="auto"/>
+              <w:right w:val="single" w:sz="4" w:space="0" w:color="auto"/>
+            </w:tcBorders>
+            <w:shd w:val="clear" w:color="auto" w:fill="auto"/>
+            <w:vAlign w:val="center"/>
+            <w:hideMark/>
+          </w:tcPr>
+          <w:p>
+            <w:pPr>
+              <w:spacing w:after="0" w:line="240" w:lineRule="auto"/>
+              <w:jc w:val="center"/>
               <w:rPr>
                 <w:rFonts w:ascii="Arial" w:eastAsia="Times New Roman" w:hAnsi="Arial" w:cs="Arial"/>
                 <w:b/>
@@ -2563,9 +2102,7 @@
                 <w:szCs w:val="21"/>
                 <w:lang w:val="en-GB" w:eastAsia="en-GB"/>
               </w:rPr>
-              <w:t xml:space="preserve"> </w:t>
-            </w:r>
-            <w:proofErr w:type="spellStart"/>
+            </w:pPr>
             <w:r>
               <w:rPr>
                 <w:rFonts w:ascii="Arial" w:eastAsia="Times New Roman" w:hAnsi="Arial" w:cs="Arial"/>
@@ -2576,19 +2113,18 @@
                 <w:szCs w:val="21"/>
                 <w:lang w:val="en-GB" w:eastAsia="en-GB"/>
               </w:rPr>
-              <w:t>Tên</w:t>
-            </w:r>
-            <w:proofErr w:type="spellEnd"/>
-          </w:p>
-        </w:tc>
-        <w:tc>
-          <w:tcPr>
-            <w:tcW w:w="1173" w:type="dxa"/>
-            <w:tcBorders>
-              <w:top w:val="nil"/>
-              <w:left w:val="nil"/>
-              <w:bottom w:val="single" w:sz="4" w:space="0" w:color="808080"/>
-              <w:right w:val="single" w:sz="4" w:space="0" w:color="808080"/>
+              <w:t>Ngày sinh</w:t>
+            </w:r>
+          </w:p>
+        </w:tc>
+        <w:tc>
+          <w:tcPr>
+            <w:tcW w:w="1070" w:type="dxa"/>
+            <w:tcBorders>
+              <w:top w:val="single" w:sz="4" w:space="0" w:color="auto"/>
+              <w:left w:val="single" w:sz="4" w:space="0" w:color="auto"/>
+              <w:bottom w:val="single" w:sz="4" w:space="0" w:color="auto"/>
+              <w:right w:val="single" w:sz="4" w:space="0" w:color="auto"/>
             </w:tcBorders>
             <w:shd w:val="clear" w:color="auto" w:fill="auto"/>
             <w:vAlign w:val="center"/>
@@ -2608,7 +2144,6 @@
                 <w:lang w:val="en-GB" w:eastAsia="en-GB"/>
               </w:rPr>
             </w:pPr>
-            <w:proofErr w:type="spellStart"/>
             <w:r>
               <w:rPr>
                 <w:rFonts w:ascii="Arial" w:eastAsia="Times New Roman" w:hAnsi="Arial" w:cs="Arial"/>
@@ -2619,10 +2154,27 @@
                 <w:szCs w:val="21"/>
                 <w:lang w:val="en-GB" w:eastAsia="en-GB"/>
               </w:rPr>
-              <w:t>Giới</w:t>
-            </w:r>
-            <w:proofErr w:type="spellEnd"/>
-            <w:r>
+              <w:t>Nơi sinh</w:t>
+            </w:r>
+          </w:p>
+        </w:tc>
+        <w:tc>
+          <w:tcPr>
+            <w:tcW w:w="3693" w:type="dxa"/>
+            <w:tcBorders>
+              <w:top w:val="single" w:sz="4" w:space="0" w:color="auto"/>
+              <w:left w:val="single" w:sz="4" w:space="0" w:color="auto"/>
+              <w:bottom w:val="single" w:sz="4" w:space="0" w:color="auto"/>
+              <w:right w:val="single" w:sz="4" w:space="0" w:color="auto"/>
+            </w:tcBorders>
+            <w:shd w:val="clear" w:color="auto" w:fill="auto"/>
+            <w:vAlign w:val="center"/>
+            <w:hideMark/>
+          </w:tcPr>
+          <w:p>
+            <w:pPr>
+              <w:spacing w:after="0" w:line="240" w:lineRule="auto"/>
+              <w:jc w:val="center"/>
               <w:rPr>
                 <w:rFonts w:ascii="Arial" w:eastAsia="Times New Roman" w:hAnsi="Arial" w:cs="Arial"/>
                 <w:b/>
@@ -2632,9 +2184,7 @@
                 <w:szCs w:val="21"/>
                 <w:lang w:val="en-GB" w:eastAsia="en-GB"/>
               </w:rPr>
-              <w:t xml:space="preserve"> </w:t>
-            </w:r>
-            <w:proofErr w:type="spellStart"/>
+            </w:pPr>
             <w:r>
               <w:rPr>
                 <w:rFonts w:ascii="Arial" w:eastAsia="Times New Roman" w:hAnsi="Arial" w:cs="Arial"/>
@@ -2645,19 +2195,18 @@
                 <w:szCs w:val="21"/>
                 <w:lang w:val="en-GB" w:eastAsia="en-GB"/>
               </w:rPr>
-              <w:t>tính</w:t>
-            </w:r>
-            <w:proofErr w:type="spellEnd"/>
-          </w:p>
-        </w:tc>
-        <w:tc>
-          <w:tcPr>
-            <w:tcW w:w="1418" w:type="dxa"/>
-            <w:tcBorders>
-              <w:top w:val="nil"/>
-              <w:left w:val="nil"/>
-              <w:bottom w:val="single" w:sz="4" w:space="0" w:color="808080"/>
-              <w:right w:val="single" w:sz="4" w:space="0" w:color="808080"/>
+              <w:t>Email</w:t>
+            </w:r>
+          </w:p>
+        </w:tc>
+        <w:tc>
+          <w:tcPr>
+            <w:tcW w:w="1792" w:type="dxa"/>
+            <w:tcBorders>
+              <w:top w:val="single" w:sz="4" w:space="0" w:color="auto"/>
+              <w:left w:val="single" w:sz="4" w:space="0" w:color="auto"/>
+              <w:bottom w:val="single" w:sz="4" w:space="0" w:color="auto"/>
+              <w:right w:val="single" w:sz="4" w:space="0" w:color="auto"/>
             </w:tcBorders>
             <w:shd w:val="clear" w:color="auto" w:fill="auto"/>
             <w:vAlign w:val="center"/>
@@ -2677,7 +2226,6 @@
                 <w:lang w:val="en-GB" w:eastAsia="en-GB"/>
               </w:rPr>
             </w:pPr>
-            <w:proofErr w:type="spellStart"/>
             <w:r>
               <w:rPr>
                 <w:rFonts w:ascii="Arial" w:eastAsia="Times New Roman" w:hAnsi="Arial" w:cs="Arial"/>
@@ -2688,10 +2236,27 @@
                 <w:szCs w:val="21"/>
                 <w:lang w:val="en-GB" w:eastAsia="en-GB"/>
               </w:rPr>
-              <w:t>Ngày</w:t>
-            </w:r>
-            <w:proofErr w:type="spellEnd"/>
-            <w:r>
+              <w:t>Điện Thoại</w:t>
+            </w:r>
+          </w:p>
+        </w:tc>
+        <w:tc>
+          <w:tcPr>
+            <w:tcW w:w="1468" w:type="dxa"/>
+            <w:tcBorders>
+              <w:top w:val="single" w:sz="4" w:space="0" w:color="auto"/>
+              <w:left w:val="single" w:sz="4" w:space="0" w:color="auto"/>
+              <w:bottom w:val="single" w:sz="4" w:space="0" w:color="auto"/>
+              <w:right w:val="single" w:sz="4" w:space="0" w:color="auto"/>
+            </w:tcBorders>
+            <w:shd w:val="clear" w:color="auto" w:fill="auto"/>
+            <w:vAlign w:val="center"/>
+            <w:hideMark/>
+          </w:tcPr>
+          <w:p>
+            <w:pPr>
+              <w:spacing w:after="0" w:line="240" w:lineRule="auto"/>
+              <w:jc w:val="center"/>
               <w:rPr>
                 <w:rFonts w:ascii="Arial" w:eastAsia="Times New Roman" w:hAnsi="Arial" w:cs="Arial"/>
                 <w:b/>
@@ -2701,9 +2266,7 @@
                 <w:szCs w:val="21"/>
                 <w:lang w:val="en-GB" w:eastAsia="en-GB"/>
               </w:rPr>
-              <w:t xml:space="preserve"> </w:t>
-            </w:r>
-            <w:proofErr w:type="spellStart"/>
+            </w:pPr>
             <w:r>
               <w:rPr>
                 <w:rFonts w:ascii="Arial" w:eastAsia="Times New Roman" w:hAnsi="Arial" w:cs="Arial"/>
@@ -2714,257 +2277,8 @@
                 <w:szCs w:val="21"/>
                 <w:lang w:val="en-GB" w:eastAsia="en-GB"/>
               </w:rPr>
-              <w:t>sinh</w:t>
-            </w:r>
-            <w:proofErr w:type="spellEnd"/>
-          </w:p>
-        </w:tc>
-        <w:tc>
-          <w:tcPr>
-            <w:tcW w:w="1070" w:type="dxa"/>
-            <w:tcBorders>
-              <w:top w:val="nil"/>
-              <w:left w:val="nil"/>
-              <w:bottom w:val="single" w:sz="4" w:space="0" w:color="808080"/>
-              <w:right w:val="single" w:sz="4" w:space="0" w:color="808080"/>
-            </w:tcBorders>
-            <w:shd w:val="clear" w:color="auto" w:fill="auto"/>
-            <w:vAlign w:val="center"/>
-            <w:hideMark/>
-          </w:tcPr>
-          <w:p>
-            <w:pPr>
-              <w:spacing w:after="0" w:line="240" w:lineRule="auto"/>
-              <w:jc w:val="center"/>
-              <w:rPr>
-                <w:rFonts w:ascii="Arial" w:eastAsia="Times New Roman" w:hAnsi="Arial" w:cs="Arial"/>
-                <w:b/>
-                <w:bCs/>
-                <w:color w:val="002060"/>
-                <w:sz w:val="21"/>
-                <w:szCs w:val="21"/>
-                <w:lang w:val="en-GB" w:eastAsia="en-GB"/>
-              </w:rPr>
-            </w:pPr>
-            <w:proofErr w:type="spellStart"/>
-            <w:r>
-              <w:rPr>
-                <w:rFonts w:ascii="Arial" w:eastAsia="Times New Roman" w:hAnsi="Arial" w:cs="Arial"/>
-                <w:b/>
-                <w:bCs/>
-                <w:color w:val="002060"/>
-                <w:sz w:val="21"/>
-                <w:szCs w:val="21"/>
-                <w:lang w:val="en-GB" w:eastAsia="en-GB"/>
-              </w:rPr>
-              <w:t>Nơi</w:t>
-            </w:r>
-            <w:proofErr w:type="spellEnd"/>
-            <w:r>
-              <w:rPr>
-                <w:rFonts w:ascii="Arial" w:eastAsia="Times New Roman" w:hAnsi="Arial" w:cs="Arial"/>
-                <w:b/>
-                <w:bCs/>
-                <w:color w:val="002060"/>
-                <w:sz w:val="21"/>
-                <w:szCs w:val="21"/>
-                <w:lang w:val="en-GB" w:eastAsia="en-GB"/>
-              </w:rPr>
-              <w:t xml:space="preserve"> </w:t>
-            </w:r>
-            <w:proofErr w:type="spellStart"/>
-            <w:r>
-              <w:rPr>
-                <w:rFonts w:ascii="Arial" w:eastAsia="Times New Roman" w:hAnsi="Arial" w:cs="Arial"/>
-                <w:b/>
-                <w:bCs/>
-                <w:color w:val="002060"/>
-                <w:sz w:val="21"/>
-                <w:szCs w:val="21"/>
-                <w:lang w:val="en-GB" w:eastAsia="en-GB"/>
-              </w:rPr>
-              <w:t>sinh</w:t>
-            </w:r>
-            <w:proofErr w:type="spellEnd"/>
-          </w:p>
-        </w:tc>
-        <w:tc>
-          <w:tcPr>
-            <w:tcW w:w="3693" w:type="dxa"/>
-            <w:tcBorders>
-              <w:top w:val="nil"/>
-              <w:left w:val="nil"/>
-              <w:bottom w:val="single" w:sz="4" w:space="0" w:color="808080"/>
-              <w:right w:val="single" w:sz="4" w:space="0" w:color="808080"/>
-            </w:tcBorders>
-            <w:shd w:val="clear" w:color="auto" w:fill="auto"/>
-            <w:vAlign w:val="center"/>
-            <w:hideMark/>
-          </w:tcPr>
-          <w:p>
-            <w:pPr>
-              <w:spacing w:after="0" w:line="240" w:lineRule="auto"/>
-              <w:jc w:val="center"/>
-              <w:rPr>
-                <w:rFonts w:ascii="Arial" w:eastAsia="Times New Roman" w:hAnsi="Arial" w:cs="Arial"/>
-                <w:b/>
-                <w:bCs/>
-                <w:color w:val="002060"/>
-                <w:sz w:val="21"/>
-                <w:szCs w:val="21"/>
-                <w:lang w:val="en-GB" w:eastAsia="en-GB"/>
-              </w:rPr>
-            </w:pPr>
-            <w:r>
-              <w:rPr>
-                <w:rFonts w:ascii="Arial" w:eastAsia="Times New Roman" w:hAnsi="Arial" w:cs="Arial"/>
-                <w:b/>
-                <w:bCs/>
-                <w:color w:val="002060"/>
-                <w:sz w:val="21"/>
-                <w:szCs w:val="21"/>
-                <w:lang w:val="en-GB" w:eastAsia="en-GB"/>
-              </w:rPr>
-              <w:t>Email</w:t>
-            </w:r>
-          </w:p>
-        </w:tc>
-        <w:tc>
-          <w:tcPr>
-            <w:tcW w:w="1792" w:type="dxa"/>
-            <w:tcBorders>
-              <w:top w:val="nil"/>
-              <w:left w:val="nil"/>
-              <w:bottom w:val="single" w:sz="4" w:space="0" w:color="808080"/>
-              <w:right w:val="single" w:sz="4" w:space="0" w:color="808080"/>
-            </w:tcBorders>
-            <w:shd w:val="clear" w:color="auto" w:fill="auto"/>
-            <w:vAlign w:val="center"/>
-            <w:hideMark/>
-          </w:tcPr>
-          <w:p>
-            <w:pPr>
-              <w:spacing w:after="0" w:line="240" w:lineRule="auto"/>
-              <w:jc w:val="center"/>
-              <w:rPr>
-                <w:rFonts w:ascii="Arial" w:eastAsia="Times New Roman" w:hAnsi="Arial" w:cs="Arial"/>
-                <w:b/>
-                <w:bCs/>
-                <w:color w:val="002060"/>
-                <w:sz w:val="21"/>
-                <w:szCs w:val="21"/>
-                <w:lang w:val="en-GB" w:eastAsia="en-GB"/>
-              </w:rPr>
-            </w:pPr>
-            <w:proofErr w:type="spellStart"/>
-            <w:r>
-              <w:rPr>
-                <w:rFonts w:ascii="Arial" w:eastAsia="Times New Roman" w:hAnsi="Arial" w:cs="Arial"/>
-                <w:b/>
-                <w:bCs/>
-                <w:color w:val="002060"/>
-                <w:sz w:val="21"/>
-                <w:szCs w:val="21"/>
-                <w:lang w:val="en-GB" w:eastAsia="en-GB"/>
-              </w:rPr>
-              <w:t>Điện</w:t>
-            </w:r>
-            <w:proofErr w:type="spellEnd"/>
-            <w:r>
-              <w:rPr>
-                <w:rFonts w:ascii="Arial" w:eastAsia="Times New Roman" w:hAnsi="Arial" w:cs="Arial"/>
-                <w:b/>
-                <w:bCs/>
-                <w:color w:val="002060"/>
-                <w:sz w:val="21"/>
-                <w:szCs w:val="21"/>
-                <w:lang w:val="en-GB" w:eastAsia="en-GB"/>
-              </w:rPr>
-              <w:t xml:space="preserve"> </w:t>
-            </w:r>
-            <w:proofErr w:type="spellStart"/>
-            <w:r>
-              <w:rPr>
-                <w:rFonts w:ascii="Arial" w:eastAsia="Times New Roman" w:hAnsi="Arial" w:cs="Arial"/>
-                <w:b/>
-                <w:bCs/>
-                <w:color w:val="002060"/>
-                <w:sz w:val="21"/>
-                <w:szCs w:val="21"/>
-                <w:lang w:val="en-GB" w:eastAsia="en-GB"/>
-              </w:rPr>
-              <w:t>Thoại</w:t>
-            </w:r>
-            <w:proofErr w:type="spellEnd"/>
-          </w:p>
-        </w:tc>
-        <w:tc>
-          <w:tcPr>
-            <w:tcW w:w="1468" w:type="dxa"/>
-            <w:tcBorders>
-              <w:top w:val="nil"/>
-              <w:left w:val="nil"/>
-              <w:bottom w:val="single" w:sz="4" w:space="0" w:color="808080"/>
-              <w:right w:val="single" w:sz="4" w:space="0" w:color="808080"/>
-            </w:tcBorders>
-            <w:shd w:val="clear" w:color="auto" w:fill="auto"/>
-            <w:vAlign w:val="center"/>
-            <w:hideMark/>
-          </w:tcPr>
-          <w:p>
-            <w:pPr>
-              <w:spacing w:after="0" w:line="240" w:lineRule="auto"/>
-              <w:jc w:val="center"/>
-              <w:rPr>
-                <w:rFonts w:ascii="Arial" w:eastAsia="Times New Roman" w:hAnsi="Arial" w:cs="Arial"/>
-                <w:b/>
-                <w:bCs/>
-                <w:color w:val="002060"/>
-                <w:sz w:val="21"/>
-                <w:szCs w:val="21"/>
-                <w:lang w:val="en-GB" w:eastAsia="en-GB"/>
-              </w:rPr>
-            </w:pPr>
-            <w:proofErr w:type="spellStart"/>
-            <w:r>
-              <w:rPr>
-                <w:rFonts w:ascii="Arial" w:eastAsia="Times New Roman" w:hAnsi="Arial" w:cs="Arial"/>
-                <w:b/>
-                <w:bCs/>
-                <w:color w:val="002060"/>
-                <w:sz w:val="21"/>
-                <w:szCs w:val="21"/>
-                <w:lang w:val="en-GB" w:eastAsia="en-GB"/>
-              </w:rPr>
-              <w:t>Ghi</w:t>
-            </w:r>
-            <w:proofErr w:type="spellEnd"/>
-            <w:r>
-              <w:rPr>
-                <w:rFonts w:ascii="Arial" w:eastAsia="Times New Roman" w:hAnsi="Arial" w:cs="Arial"/>
-                <w:b/>
-                <w:bCs/>
-                <w:color w:val="002060"/>
-                <w:sz w:val="21"/>
-                <w:szCs w:val="21"/>
-                <w:lang w:val="en-GB" w:eastAsia="en-GB"/>
-              </w:rPr>
-              <w:t xml:space="preserve"> </w:t>
-            </w:r>
-            <w:proofErr w:type="spellStart"/>
-            <w:r>
-              <w:rPr>
-                <w:rFonts w:ascii="Arial" w:eastAsia="Times New Roman" w:hAnsi="Arial" w:cs="Arial"/>
-                <w:b/>
-                <w:bCs/>
-                <w:color w:val="002060"/>
-                <w:sz w:val="21"/>
-                <w:szCs w:val="21"/>
-                <w:lang w:val="en-GB" w:eastAsia="en-GB"/>
-              </w:rPr>
-              <w:t>chú</w:t>
-            </w:r>
-            <w:proofErr w:type="spellEnd"/>
+              <w:t>Ghi chú</w:t>
+            </w:r>
           </w:p>
         </w:tc>
       </w:tr>
@@ -2978,10 +2292,10 @@
           <w:tcPr>
             <w:tcW w:w="483" w:type="dxa"/>
             <w:tcBorders>
-              <w:top w:val="dotted" w:sz="4" w:space="0" w:color="808080"/>
-              <w:left w:val="single" w:sz="4" w:space="0" w:color="808080"/>
-              <w:bottom w:val="dotted" w:sz="4" w:space="0" w:color="808080"/>
-              <w:right w:val="single" w:sz="4" w:space="0" w:color="808080"/>
+              <w:top w:val="single" w:sz="4" w:space="0" w:color="auto"/>
+              <w:left w:val="single" w:sz="4" w:space="0" w:color="auto"/>
+              <w:bottom w:val="single" w:sz="4" w:space="0" w:color="auto"/>
+              <w:right w:val="single" w:sz="4" w:space="0" w:color="auto"/>
             </w:tcBorders>
             <w:shd w:val="clear" w:color="auto" w:fill="auto"/>
             <w:vAlign w:val="center"/>
@@ -3014,10 +2328,10 @@
           <w:tcPr>
             <w:tcW w:w="1151" w:type="dxa"/>
             <w:tcBorders>
-              <w:top w:val="dotted" w:sz="4" w:space="0" w:color="808080"/>
-              <w:left w:val="nil"/>
-              <w:bottom w:val="dotted" w:sz="4" w:space="0" w:color="808080"/>
-              <w:right w:val="nil"/>
+              <w:top w:val="single" w:sz="4" w:space="0" w:color="auto"/>
+              <w:left w:val="single" w:sz="4" w:space="0" w:color="auto"/>
+              <w:bottom w:val="single" w:sz="4" w:space="0" w:color="auto"/>
+              <w:right w:val="single" w:sz="4" w:space="0" w:color="auto"/>
             </w:tcBorders>
             <w:shd w:val="clear" w:color="auto" w:fill="auto"/>
             <w:vAlign w:val="center"/>
@@ -3039,10 +2353,10 @@
           <w:tcPr>
             <w:tcW w:w="2236" w:type="dxa"/>
             <w:tcBorders>
-              <w:top w:val="dotted" w:sz="4" w:space="0" w:color="808080"/>
-              <w:left w:val="single" w:sz="4" w:space="0" w:color="808080"/>
-              <w:bottom w:val="dotted" w:sz="4" w:space="0" w:color="808080"/>
-              <w:right w:val="single" w:sz="4" w:space="0" w:color="808080"/>
+              <w:top w:val="single" w:sz="4" w:space="0" w:color="auto"/>
+              <w:left w:val="single" w:sz="4" w:space="0" w:color="auto"/>
+              <w:bottom w:val="single" w:sz="4" w:space="0" w:color="auto"/>
+              <w:right w:val="single" w:sz="4" w:space="0" w:color="auto"/>
             </w:tcBorders>
             <w:shd w:val="clear" w:color="auto" w:fill="auto"/>
             <w:vAlign w:val="bottom"/>
@@ -3058,16 +2372,14 @@
                 <w:lang w:val="en-GB" w:eastAsia="en-GB"/>
               </w:rPr>
             </w:pPr>
-            <w:proofErr w:type="spellStart"/>
-            <w:r>
-              <w:rPr>
-                <w:rFonts w:ascii="Arial" w:eastAsia="Times New Roman" w:hAnsi="Arial" w:cs="Arial"/>
-                <w:sz w:val="20"/>
-                <w:szCs w:val="20"/>
-              </w:rPr>
-              <w:t>Nguyễn</w:t>
-            </w:r>
-            <w:proofErr w:type="spellEnd"/>
+            <w:r>
+              <w:rPr>
+                <w:rFonts w:ascii="Arial" w:eastAsia="Times New Roman" w:hAnsi="Arial" w:cs="Arial"/>
+                <w:sz w:val="20"/>
+                <w:szCs w:val="20"/>
+              </w:rPr>
+              <w:t>Nguyễn Thị Ngọc</w:t>
+            </w:r>
             <w:r>
               <w:rPr>
                 <w:rFonts w:ascii="Arial" w:eastAsia="Times New Roman" w:hAnsi="Arial" w:cs="Arial"/>
@@ -3076,43 +2388,6 @@
               </w:rPr>
               <w:t xml:space="preserve"> </w:t>
             </w:r>
-            <w:proofErr w:type="spellStart"/>
-            <w:r>
-              <w:rPr>
-                <w:rFonts w:ascii="Arial" w:eastAsia="Times New Roman" w:hAnsi="Arial" w:cs="Arial"/>
-                <w:sz w:val="20"/>
-                <w:szCs w:val="20"/>
-              </w:rPr>
-              <w:t>Thị</w:t>
-            </w:r>
-            <w:proofErr w:type="spellEnd"/>
-            <w:r>
-              <w:rPr>
-                <w:rFonts w:ascii="Arial" w:eastAsia="Times New Roman" w:hAnsi="Arial" w:cs="Arial"/>
-                <w:sz w:val="20"/>
-                <w:szCs w:val="20"/>
-              </w:rPr>
-              <w:t xml:space="preserve"> </w:t>
-            </w:r>
-            <w:proofErr w:type="spellStart"/>
-            <w:r>
-              <w:rPr>
-                <w:rFonts w:ascii="Arial" w:eastAsia="Times New Roman" w:hAnsi="Arial" w:cs="Arial"/>
-                <w:sz w:val="20"/>
-                <w:szCs w:val="20"/>
-              </w:rPr>
-              <w:t>Ngọc</w:t>
-            </w:r>
-            <w:proofErr w:type="spellEnd"/>
-            <w:r>
-              <w:rPr>
-                <w:rFonts w:ascii="Arial" w:eastAsia="Times New Roman" w:hAnsi="Arial" w:cs="Arial"/>
-                <w:sz w:val="20"/>
-                <w:szCs w:val="20"/>
-              </w:rPr>
-              <w:t xml:space="preserve"> </w:t>
-            </w:r>
-            <w:proofErr w:type="spellStart"/>
             <w:r>
               <w:rPr>
                 <w:rFonts w:ascii="Arial" w:eastAsia="Times New Roman" w:hAnsi="Arial" w:cs="Arial"/>
@@ -3121,17 +2396,16 @@
               </w:rPr>
               <w:t>Ánh</w:t>
             </w:r>
-            <w:proofErr w:type="spellEnd"/>
           </w:p>
         </w:tc>
         <w:tc>
           <w:tcPr>
             <w:tcW w:w="1173" w:type="dxa"/>
             <w:tcBorders>
-              <w:top w:val="dotted" w:sz="4" w:space="0" w:color="808080"/>
-              <w:left w:val="nil"/>
-              <w:bottom w:val="dotted" w:sz="4" w:space="0" w:color="808080"/>
-              <w:right w:val="single" w:sz="4" w:space="0" w:color="808080"/>
+              <w:top w:val="single" w:sz="4" w:space="0" w:color="auto"/>
+              <w:left w:val="single" w:sz="4" w:space="0" w:color="auto"/>
+              <w:bottom w:val="single" w:sz="4" w:space="0" w:color="auto"/>
+              <w:right w:val="single" w:sz="4" w:space="0" w:color="auto"/>
             </w:tcBorders>
             <w:shd w:val="clear" w:color="auto" w:fill="auto"/>
             <w:vAlign w:val="center"/>
@@ -3153,10 +2427,10 @@
           <w:tcPr>
             <w:tcW w:w="1418" w:type="dxa"/>
             <w:tcBorders>
-              <w:top w:val="dotted" w:sz="4" w:space="0" w:color="808080"/>
-              <w:left w:val="nil"/>
-              <w:bottom w:val="dotted" w:sz="4" w:space="0" w:color="808080"/>
-              <w:right w:val="single" w:sz="4" w:space="0" w:color="808080"/>
+              <w:top w:val="single" w:sz="4" w:space="0" w:color="auto"/>
+              <w:left w:val="single" w:sz="4" w:space="0" w:color="auto"/>
+              <w:bottom w:val="single" w:sz="4" w:space="0" w:color="auto"/>
+              <w:right w:val="single" w:sz="4" w:space="0" w:color="auto"/>
             </w:tcBorders>
             <w:shd w:val="clear" w:color="auto" w:fill="auto"/>
             <w:vAlign w:val="center"/>
@@ -3178,10 +2452,10 @@
           <w:tcPr>
             <w:tcW w:w="1070" w:type="dxa"/>
             <w:tcBorders>
-              <w:top w:val="dotted" w:sz="4" w:space="0" w:color="808080"/>
-              <w:left w:val="nil"/>
-              <w:bottom w:val="dotted" w:sz="4" w:space="0" w:color="808080"/>
-              <w:right w:val="single" w:sz="4" w:space="0" w:color="808080"/>
+              <w:top w:val="single" w:sz="4" w:space="0" w:color="auto"/>
+              <w:left w:val="single" w:sz="4" w:space="0" w:color="auto"/>
+              <w:bottom w:val="single" w:sz="4" w:space="0" w:color="auto"/>
+              <w:right w:val="single" w:sz="4" w:space="0" w:color="auto"/>
             </w:tcBorders>
             <w:shd w:val="clear" w:color="auto" w:fill="auto"/>
             <w:vAlign w:val="center"/>
@@ -3203,10 +2477,10 @@
           <w:tcPr>
             <w:tcW w:w="3693" w:type="dxa"/>
             <w:tcBorders>
-              <w:top w:val="dotted" w:sz="4" w:space="0" w:color="808080"/>
-              <w:left w:val="nil"/>
-              <w:bottom w:val="dotted" w:sz="4" w:space="0" w:color="808080"/>
-              <w:right w:val="single" w:sz="4" w:space="0" w:color="808080"/>
+              <w:top w:val="single" w:sz="4" w:space="0" w:color="auto"/>
+              <w:left w:val="single" w:sz="4" w:space="0" w:color="auto"/>
+              <w:bottom w:val="single" w:sz="4" w:space="0" w:color="auto"/>
+              <w:right w:val="single" w:sz="4" w:space="0" w:color="auto"/>
             </w:tcBorders>
             <w:shd w:val="clear" w:color="auto" w:fill="auto"/>
             <w:vAlign w:val="center"/>
@@ -3229,10 +2503,10 @@
           <w:tcPr>
             <w:tcW w:w="1792" w:type="dxa"/>
             <w:tcBorders>
-              <w:top w:val="dotted" w:sz="4" w:space="0" w:color="808080"/>
-              <w:left w:val="nil"/>
-              <w:bottom w:val="dotted" w:sz="4" w:space="0" w:color="808080"/>
-              <w:right w:val="single" w:sz="4" w:space="0" w:color="808080"/>
+              <w:top w:val="single" w:sz="4" w:space="0" w:color="auto"/>
+              <w:left w:val="single" w:sz="4" w:space="0" w:color="auto"/>
+              <w:bottom w:val="single" w:sz="4" w:space="0" w:color="auto"/>
+              <w:right w:val="single" w:sz="4" w:space="0" w:color="auto"/>
             </w:tcBorders>
             <w:shd w:val="clear" w:color="auto" w:fill="auto"/>
             <w:vAlign w:val="center"/>
@@ -3254,10 +2528,10 @@
           <w:tcPr>
             <w:tcW w:w="1468" w:type="dxa"/>
             <w:tcBorders>
-              <w:top w:val="dotted" w:sz="4" w:space="0" w:color="808080"/>
-              <w:left w:val="nil"/>
-              <w:bottom w:val="dotted" w:sz="4" w:space="0" w:color="808080"/>
-              <w:right w:val="single" w:sz="4" w:space="0" w:color="808080"/>
+              <w:top w:val="single" w:sz="4" w:space="0" w:color="auto"/>
+              <w:left w:val="single" w:sz="4" w:space="0" w:color="auto"/>
+              <w:bottom w:val="single" w:sz="4" w:space="0" w:color="auto"/>
+              <w:right w:val="single" w:sz="4" w:space="0" w:color="auto"/>
             </w:tcBorders>
             <w:shd w:val="clear" w:color="auto" w:fill="auto"/>
             <w:vAlign w:val="center"/>
@@ -3287,10 +2561,10 @@
           <w:tcPr>
             <w:tcW w:w="483" w:type="dxa"/>
             <w:tcBorders>
-              <w:top w:val="nil"/>
-              <w:left w:val="single" w:sz="4" w:space="0" w:color="808080"/>
-              <w:bottom w:val="dotted" w:sz="4" w:space="0" w:color="808080"/>
-              <w:right w:val="single" w:sz="4" w:space="0" w:color="808080"/>
+              <w:top w:val="single" w:sz="4" w:space="0" w:color="auto"/>
+              <w:left w:val="single" w:sz="4" w:space="0" w:color="auto"/>
+              <w:bottom w:val="single" w:sz="4" w:space="0" w:color="auto"/>
+              <w:right w:val="single" w:sz="4" w:space="0" w:color="auto"/>
             </w:tcBorders>
             <w:shd w:val="clear" w:color="auto" w:fill="auto"/>
             <w:vAlign w:val="center"/>
@@ -3323,10 +2597,10 @@
           <w:tcPr>
             <w:tcW w:w="1151" w:type="dxa"/>
             <w:tcBorders>
-              <w:top w:val="nil"/>
-              <w:left w:val="nil"/>
-              <w:bottom w:val="dotted" w:sz="4" w:space="0" w:color="808080"/>
-              <w:right w:val="nil"/>
+              <w:top w:val="single" w:sz="4" w:space="0" w:color="auto"/>
+              <w:left w:val="single" w:sz="4" w:space="0" w:color="auto"/>
+              <w:bottom w:val="single" w:sz="4" w:space="0" w:color="auto"/>
+              <w:right w:val="single" w:sz="4" w:space="0" w:color="auto"/>
             </w:tcBorders>
             <w:shd w:val="clear" w:color="auto" w:fill="auto"/>
             <w:vAlign w:val="center"/>
@@ -3348,10 +2622,10 @@
           <w:tcPr>
             <w:tcW w:w="2236" w:type="dxa"/>
             <w:tcBorders>
-              <w:top w:val="nil"/>
-              <w:left w:val="single" w:sz="4" w:space="0" w:color="808080"/>
-              <w:bottom w:val="dotted" w:sz="4" w:space="0" w:color="808080"/>
-              <w:right w:val="single" w:sz="4" w:space="0" w:color="808080"/>
+              <w:top w:val="single" w:sz="4" w:space="0" w:color="auto"/>
+              <w:left w:val="single" w:sz="4" w:space="0" w:color="auto"/>
+              <w:bottom w:val="single" w:sz="4" w:space="0" w:color="auto"/>
+              <w:right w:val="single" w:sz="4" w:space="0" w:color="auto"/>
             </w:tcBorders>
             <w:shd w:val="clear" w:color="auto" w:fill="auto"/>
             <w:vAlign w:val="bottom"/>
@@ -3367,41 +2641,23 @@
                 <w:lang w:val="en-GB" w:eastAsia="en-GB"/>
               </w:rPr>
             </w:pPr>
-            <w:proofErr w:type="spellStart"/>
             <w:r>
               <w:rPr>
                 <w:rFonts w:cs="Calibri"/>
                 <w:color w:val="000000"/>
               </w:rPr>
-              <w:t>Trần</w:t>
-            </w:r>
-            <w:proofErr w:type="spellEnd"/>
-            <w:r>
-              <w:rPr>
-                <w:rFonts w:cs="Calibri"/>
-                <w:color w:val="000000"/>
-              </w:rPr>
-              <w:t xml:space="preserve"> Kim </w:t>
-            </w:r>
-            <w:proofErr w:type="spellStart"/>
-            <w:r>
-              <w:rPr>
-                <w:rFonts w:cs="Calibri"/>
-                <w:color w:val="000000"/>
-              </w:rPr>
-              <w:t>Bình</w:t>
-            </w:r>
-            <w:proofErr w:type="spellEnd"/>
+              <w:t>Trần Kim Bình</w:t>
+            </w:r>
           </w:p>
         </w:tc>
         <w:tc>
           <w:tcPr>
             <w:tcW w:w="1173" w:type="dxa"/>
             <w:tcBorders>
-              <w:top w:val="nil"/>
-              <w:left w:val="nil"/>
-              <w:bottom w:val="dotted" w:sz="4" w:space="0" w:color="808080"/>
-              <w:right w:val="single" w:sz="4" w:space="0" w:color="808080"/>
+              <w:top w:val="single" w:sz="4" w:space="0" w:color="auto"/>
+              <w:left w:val="single" w:sz="4" w:space="0" w:color="auto"/>
+              <w:bottom w:val="single" w:sz="4" w:space="0" w:color="auto"/>
+              <w:right w:val="single" w:sz="4" w:space="0" w:color="auto"/>
             </w:tcBorders>
             <w:shd w:val="clear" w:color="auto" w:fill="auto"/>
             <w:vAlign w:val="center"/>
@@ -3423,10 +2679,10 @@
           <w:tcPr>
             <w:tcW w:w="1418" w:type="dxa"/>
             <w:tcBorders>
-              <w:top w:val="nil"/>
-              <w:left w:val="nil"/>
-              <w:bottom w:val="dotted" w:sz="4" w:space="0" w:color="808080"/>
-              <w:right w:val="single" w:sz="4" w:space="0" w:color="808080"/>
+              <w:top w:val="single" w:sz="4" w:space="0" w:color="auto"/>
+              <w:left w:val="single" w:sz="4" w:space="0" w:color="auto"/>
+              <w:bottom w:val="single" w:sz="4" w:space="0" w:color="auto"/>
+              <w:right w:val="single" w:sz="4" w:space="0" w:color="auto"/>
             </w:tcBorders>
             <w:shd w:val="clear" w:color="auto" w:fill="auto"/>
             <w:vAlign w:val="center"/>
@@ -3448,10 +2704,10 @@
           <w:tcPr>
             <w:tcW w:w="1070" w:type="dxa"/>
             <w:tcBorders>
-              <w:top w:val="nil"/>
-              <w:left w:val="nil"/>
-              <w:bottom w:val="dotted" w:sz="4" w:space="0" w:color="808080"/>
-              <w:right w:val="single" w:sz="4" w:space="0" w:color="808080"/>
+              <w:top w:val="single" w:sz="4" w:space="0" w:color="auto"/>
+              <w:left w:val="single" w:sz="4" w:space="0" w:color="auto"/>
+              <w:bottom w:val="single" w:sz="4" w:space="0" w:color="auto"/>
+              <w:right w:val="single" w:sz="4" w:space="0" w:color="auto"/>
             </w:tcBorders>
             <w:shd w:val="clear" w:color="auto" w:fill="auto"/>
             <w:vAlign w:val="center"/>
@@ -3473,10 +2729,10 @@
           <w:tcPr>
             <w:tcW w:w="3693" w:type="dxa"/>
             <w:tcBorders>
-              <w:top w:val="nil"/>
-              <w:left w:val="nil"/>
-              <w:bottom w:val="dotted" w:sz="4" w:space="0" w:color="808080"/>
-              <w:right w:val="single" w:sz="4" w:space="0" w:color="808080"/>
+              <w:top w:val="single" w:sz="4" w:space="0" w:color="auto"/>
+              <w:left w:val="single" w:sz="4" w:space="0" w:color="auto"/>
+              <w:bottom w:val="single" w:sz="4" w:space="0" w:color="auto"/>
+              <w:right w:val="single" w:sz="4" w:space="0" w:color="auto"/>
             </w:tcBorders>
             <w:shd w:val="clear" w:color="auto" w:fill="auto"/>
             <w:vAlign w:val="center"/>
@@ -3499,10 +2755,10 @@
           <w:tcPr>
             <w:tcW w:w="1792" w:type="dxa"/>
             <w:tcBorders>
-              <w:top w:val="nil"/>
-              <w:left w:val="nil"/>
-              <w:bottom w:val="dotted" w:sz="4" w:space="0" w:color="808080"/>
-              <w:right w:val="single" w:sz="4" w:space="0" w:color="808080"/>
+              <w:top w:val="single" w:sz="4" w:space="0" w:color="auto"/>
+              <w:left w:val="single" w:sz="4" w:space="0" w:color="auto"/>
+              <w:bottom w:val="single" w:sz="4" w:space="0" w:color="auto"/>
+              <w:right w:val="single" w:sz="4" w:space="0" w:color="auto"/>
             </w:tcBorders>
             <w:shd w:val="clear" w:color="auto" w:fill="auto"/>
             <w:vAlign w:val="center"/>
@@ -3524,10 +2780,10 @@
           <w:tcPr>
             <w:tcW w:w="1468" w:type="dxa"/>
             <w:tcBorders>
-              <w:top w:val="nil"/>
-              <w:left w:val="nil"/>
-              <w:bottom w:val="dotted" w:sz="4" w:space="0" w:color="808080"/>
-              <w:right w:val="single" w:sz="4" w:space="0" w:color="808080"/>
+              <w:top w:val="single" w:sz="4" w:space="0" w:color="auto"/>
+              <w:left w:val="single" w:sz="4" w:space="0" w:color="auto"/>
+              <w:bottom w:val="single" w:sz="4" w:space="0" w:color="auto"/>
+              <w:right w:val="single" w:sz="4" w:space="0" w:color="auto"/>
             </w:tcBorders>
             <w:shd w:val="clear" w:color="auto" w:fill="auto"/>
             <w:vAlign w:val="center"/>
@@ -3557,10 +2813,10 @@
           <w:tcPr>
             <w:tcW w:w="483" w:type="dxa"/>
             <w:tcBorders>
-              <w:top w:val="nil"/>
-              <w:left w:val="single" w:sz="4" w:space="0" w:color="808080"/>
-              <w:bottom w:val="dotted" w:sz="4" w:space="0" w:color="808080"/>
-              <w:right w:val="single" w:sz="4" w:space="0" w:color="808080"/>
+              <w:top w:val="single" w:sz="4" w:space="0" w:color="auto"/>
+              <w:left w:val="single" w:sz="4" w:space="0" w:color="auto"/>
+              <w:bottom w:val="single" w:sz="4" w:space="0" w:color="auto"/>
+              <w:right w:val="single" w:sz="4" w:space="0" w:color="auto"/>
             </w:tcBorders>
             <w:shd w:val="clear" w:color="auto" w:fill="auto"/>
             <w:vAlign w:val="center"/>
@@ -3593,10 +2849,10 @@
           <w:tcPr>
             <w:tcW w:w="1151" w:type="dxa"/>
             <w:tcBorders>
-              <w:top w:val="nil"/>
-              <w:left w:val="nil"/>
-              <w:bottom w:val="dotted" w:sz="4" w:space="0" w:color="808080"/>
-              <w:right w:val="nil"/>
+              <w:top w:val="single" w:sz="4" w:space="0" w:color="auto"/>
+              <w:left w:val="single" w:sz="4" w:space="0" w:color="auto"/>
+              <w:bottom w:val="single" w:sz="4" w:space="0" w:color="auto"/>
+              <w:right w:val="single" w:sz="4" w:space="0" w:color="auto"/>
             </w:tcBorders>
             <w:shd w:val="clear" w:color="auto" w:fill="auto"/>
             <w:vAlign w:val="center"/>
@@ -3618,10 +2874,10 @@
           <w:tcPr>
             <w:tcW w:w="2236" w:type="dxa"/>
             <w:tcBorders>
-              <w:top w:val="nil"/>
-              <w:left w:val="single" w:sz="4" w:space="0" w:color="808080"/>
-              <w:bottom w:val="dotted" w:sz="4" w:space="0" w:color="808080"/>
-              <w:right w:val="single" w:sz="4" w:space="0" w:color="808080"/>
+              <w:top w:val="single" w:sz="4" w:space="0" w:color="auto"/>
+              <w:left w:val="single" w:sz="4" w:space="0" w:color="auto"/>
+              <w:bottom w:val="single" w:sz="4" w:space="0" w:color="auto"/>
+              <w:right w:val="single" w:sz="4" w:space="0" w:color="auto"/>
             </w:tcBorders>
             <w:shd w:val="clear" w:color="auto" w:fill="auto"/>
             <w:vAlign w:val="bottom"/>
@@ -3637,57 +2893,23 @@
                 <w:lang w:val="en-GB" w:eastAsia="en-GB"/>
               </w:rPr>
             </w:pPr>
-            <w:proofErr w:type="spellStart"/>
             <w:r>
               <w:rPr>
                 <w:rFonts w:cs="Calibri"/>
                 <w:color w:val="000000"/>
               </w:rPr>
-              <w:t>Nguyễn</w:t>
-            </w:r>
-            <w:proofErr w:type="spellEnd"/>
-            <w:r>
-              <w:rPr>
-                <w:rFonts w:cs="Calibri"/>
-                <w:color w:val="000000"/>
-              </w:rPr>
-              <w:t xml:space="preserve"> </w:t>
-            </w:r>
-            <w:proofErr w:type="spellStart"/>
-            <w:r>
-              <w:rPr>
-                <w:rFonts w:cs="Calibri"/>
-                <w:color w:val="000000"/>
-              </w:rPr>
-              <w:t>Thị</w:t>
-            </w:r>
-            <w:proofErr w:type="spellEnd"/>
-            <w:r>
-              <w:rPr>
-                <w:rFonts w:cs="Calibri"/>
-                <w:color w:val="000000"/>
-              </w:rPr>
-              <w:t xml:space="preserve"> Kim </w:t>
-            </w:r>
-            <w:proofErr w:type="spellStart"/>
-            <w:r>
-              <w:rPr>
-                <w:rFonts w:cs="Calibri"/>
-                <w:color w:val="000000"/>
-              </w:rPr>
-              <w:t>Châu</w:t>
-            </w:r>
-            <w:proofErr w:type="spellEnd"/>
+              <w:t>Nguyễn Thị Kim Châu</w:t>
+            </w:r>
           </w:p>
         </w:tc>
         <w:tc>
           <w:tcPr>
             <w:tcW w:w="1173" w:type="dxa"/>
             <w:tcBorders>
-              <w:top w:val="nil"/>
-              <w:left w:val="nil"/>
-              <w:bottom w:val="dotted" w:sz="4" w:space="0" w:color="808080"/>
-              <w:right w:val="single" w:sz="4" w:space="0" w:color="808080"/>
+              <w:top w:val="single" w:sz="4" w:space="0" w:color="auto"/>
+              <w:left w:val="single" w:sz="4" w:space="0" w:color="auto"/>
+              <w:bottom w:val="single" w:sz="4" w:space="0" w:color="auto"/>
+              <w:right w:val="single" w:sz="4" w:space="0" w:color="auto"/>
             </w:tcBorders>
             <w:shd w:val="clear" w:color="auto" w:fill="auto"/>
             <w:vAlign w:val="center"/>
@@ -3709,10 +2931,10 @@
           <w:tcPr>
             <w:tcW w:w="1418" w:type="dxa"/>
             <w:tcBorders>
-              <w:top w:val="nil"/>
-              <w:left w:val="nil"/>
-              <w:bottom w:val="dotted" w:sz="4" w:space="0" w:color="808080"/>
-              <w:right w:val="single" w:sz="4" w:space="0" w:color="808080"/>
+              <w:top w:val="single" w:sz="4" w:space="0" w:color="auto"/>
+              <w:left w:val="single" w:sz="4" w:space="0" w:color="auto"/>
+              <w:bottom w:val="single" w:sz="4" w:space="0" w:color="auto"/>
+              <w:right w:val="single" w:sz="4" w:space="0" w:color="auto"/>
             </w:tcBorders>
             <w:shd w:val="clear" w:color="auto" w:fill="auto"/>
             <w:vAlign w:val="center"/>
@@ -3734,10 +2956,10 @@
           <w:tcPr>
             <w:tcW w:w="1070" w:type="dxa"/>
             <w:tcBorders>
-              <w:top w:val="nil"/>
-              <w:left w:val="nil"/>
-              <w:bottom w:val="dotted" w:sz="4" w:space="0" w:color="808080"/>
-              <w:right w:val="single" w:sz="4" w:space="0" w:color="808080"/>
+              <w:top w:val="single" w:sz="4" w:space="0" w:color="auto"/>
+              <w:left w:val="single" w:sz="4" w:space="0" w:color="auto"/>
+              <w:bottom w:val="single" w:sz="4" w:space="0" w:color="auto"/>
+              <w:right w:val="single" w:sz="4" w:space="0" w:color="auto"/>
             </w:tcBorders>
             <w:shd w:val="clear" w:color="auto" w:fill="auto"/>
             <w:vAlign w:val="center"/>
@@ -3759,10 +2981,10 @@
           <w:tcPr>
             <w:tcW w:w="3693" w:type="dxa"/>
             <w:tcBorders>
-              <w:top w:val="nil"/>
-              <w:left w:val="nil"/>
-              <w:bottom w:val="dotted" w:sz="4" w:space="0" w:color="808080"/>
-              <w:right w:val="single" w:sz="4" w:space="0" w:color="808080"/>
+              <w:top w:val="single" w:sz="4" w:space="0" w:color="auto"/>
+              <w:left w:val="single" w:sz="4" w:space="0" w:color="auto"/>
+              <w:bottom w:val="single" w:sz="4" w:space="0" w:color="auto"/>
+              <w:right w:val="single" w:sz="4" w:space="0" w:color="auto"/>
             </w:tcBorders>
             <w:shd w:val="clear" w:color="auto" w:fill="auto"/>
             <w:vAlign w:val="center"/>
@@ -3785,10 +3007,10 @@
           <w:tcPr>
             <w:tcW w:w="1792" w:type="dxa"/>
             <w:tcBorders>
-              <w:top w:val="nil"/>
-              <w:left w:val="nil"/>
-              <w:bottom w:val="dotted" w:sz="4" w:space="0" w:color="808080"/>
-              <w:right w:val="single" w:sz="4" w:space="0" w:color="808080"/>
+              <w:top w:val="single" w:sz="4" w:space="0" w:color="auto"/>
+              <w:left w:val="single" w:sz="4" w:space="0" w:color="auto"/>
+              <w:bottom w:val="single" w:sz="4" w:space="0" w:color="auto"/>
+              <w:right w:val="single" w:sz="4" w:space="0" w:color="auto"/>
             </w:tcBorders>
             <w:shd w:val="clear" w:color="auto" w:fill="auto"/>
             <w:vAlign w:val="center"/>
@@ -3810,10 +3032,10 @@
           <w:tcPr>
             <w:tcW w:w="1468" w:type="dxa"/>
             <w:tcBorders>
-              <w:top w:val="nil"/>
-              <w:left w:val="nil"/>
-              <w:bottom w:val="dotted" w:sz="4" w:space="0" w:color="808080"/>
-              <w:right w:val="single" w:sz="4" w:space="0" w:color="808080"/>
+              <w:top w:val="single" w:sz="4" w:space="0" w:color="auto"/>
+              <w:left w:val="single" w:sz="4" w:space="0" w:color="auto"/>
+              <w:bottom w:val="single" w:sz="4" w:space="0" w:color="auto"/>
+              <w:right w:val="single" w:sz="4" w:space="0" w:color="auto"/>
             </w:tcBorders>
             <w:shd w:val="clear" w:color="auto" w:fill="auto"/>
             <w:vAlign w:val="center"/>
@@ -3842,10 +3064,10 @@
           <w:tcPr>
             <w:tcW w:w="483" w:type="dxa"/>
             <w:tcBorders>
-              <w:top w:val="nil"/>
-              <w:left w:val="single" w:sz="4" w:space="0" w:color="808080"/>
-              <w:bottom w:val="dotted" w:sz="4" w:space="0" w:color="808080"/>
-              <w:right w:val="single" w:sz="4" w:space="0" w:color="808080"/>
+              <w:top w:val="single" w:sz="4" w:space="0" w:color="auto"/>
+              <w:left w:val="single" w:sz="4" w:space="0" w:color="auto"/>
+              <w:bottom w:val="single" w:sz="4" w:space="0" w:color="auto"/>
+              <w:right w:val="single" w:sz="4" w:space="0" w:color="auto"/>
             </w:tcBorders>
             <w:shd w:val="clear" w:color="auto" w:fill="auto"/>
             <w:vAlign w:val="center"/>
@@ -3878,10 +3100,10 @@
           <w:tcPr>
             <w:tcW w:w="1151" w:type="dxa"/>
             <w:tcBorders>
-              <w:top w:val="nil"/>
-              <w:left w:val="nil"/>
-              <w:bottom w:val="dotted" w:sz="4" w:space="0" w:color="808080"/>
-              <w:right w:val="nil"/>
+              <w:top w:val="single" w:sz="4" w:space="0" w:color="auto"/>
+              <w:left w:val="single" w:sz="4" w:space="0" w:color="auto"/>
+              <w:bottom w:val="single" w:sz="4" w:space="0" w:color="auto"/>
+              <w:right w:val="single" w:sz="4" w:space="0" w:color="auto"/>
             </w:tcBorders>
             <w:shd w:val="clear" w:color="auto" w:fill="auto"/>
             <w:vAlign w:val="center"/>
@@ -3903,10 +3125,10 @@
           <w:tcPr>
             <w:tcW w:w="2236" w:type="dxa"/>
             <w:tcBorders>
-              <w:top w:val="nil"/>
-              <w:left w:val="single" w:sz="4" w:space="0" w:color="808080"/>
-              <w:bottom w:val="dotted" w:sz="4" w:space="0" w:color="808080"/>
-              <w:right w:val="single" w:sz="4" w:space="0" w:color="808080"/>
+              <w:top w:val="single" w:sz="4" w:space="0" w:color="auto"/>
+              <w:left w:val="single" w:sz="4" w:space="0" w:color="auto"/>
+              <w:bottom w:val="single" w:sz="4" w:space="0" w:color="auto"/>
+              <w:right w:val="single" w:sz="4" w:space="0" w:color="auto"/>
             </w:tcBorders>
             <w:shd w:val="clear" w:color="auto" w:fill="auto"/>
             <w:vAlign w:val="bottom"/>
@@ -3922,73 +3144,23 @@
                 <w:lang w:val="en-GB" w:eastAsia="en-GB"/>
               </w:rPr>
             </w:pPr>
-            <w:proofErr w:type="spellStart"/>
             <w:r>
               <w:rPr>
                 <w:rFonts w:cs="Calibri"/>
                 <w:color w:val="000000"/>
               </w:rPr>
-              <w:t>Nguyễn</w:t>
-            </w:r>
-            <w:proofErr w:type="spellEnd"/>
-            <w:r>
-              <w:rPr>
-                <w:rFonts w:cs="Calibri"/>
-                <w:color w:val="000000"/>
-              </w:rPr>
-              <w:t xml:space="preserve"> </w:t>
-            </w:r>
-            <w:proofErr w:type="spellStart"/>
-            <w:r>
-              <w:rPr>
-                <w:rFonts w:cs="Calibri"/>
-                <w:color w:val="000000"/>
-              </w:rPr>
-              <w:t>Huỳnh</w:t>
-            </w:r>
-            <w:proofErr w:type="spellEnd"/>
-            <w:r>
-              <w:rPr>
-                <w:rFonts w:cs="Calibri"/>
-                <w:color w:val="000000"/>
-              </w:rPr>
-              <w:t xml:space="preserve"> </w:t>
-            </w:r>
-            <w:proofErr w:type="spellStart"/>
-            <w:r>
-              <w:rPr>
-                <w:rFonts w:cs="Calibri"/>
-                <w:color w:val="000000"/>
-              </w:rPr>
-              <w:t>Quốc</w:t>
-            </w:r>
-            <w:proofErr w:type="spellEnd"/>
-            <w:r>
-              <w:rPr>
-                <w:rFonts w:cs="Calibri"/>
-                <w:color w:val="000000"/>
-              </w:rPr>
-              <w:t xml:space="preserve"> </w:t>
-            </w:r>
-            <w:proofErr w:type="spellStart"/>
-            <w:r>
-              <w:rPr>
-                <w:rFonts w:cs="Calibri"/>
-                <w:color w:val="000000"/>
-              </w:rPr>
-              <w:t>Cường</w:t>
-            </w:r>
-            <w:proofErr w:type="spellEnd"/>
+              <w:t>Nguyễn Huỳnh Quốc Cường</w:t>
+            </w:r>
           </w:p>
         </w:tc>
         <w:tc>
           <w:tcPr>
             <w:tcW w:w="1173" w:type="dxa"/>
             <w:tcBorders>
-              <w:top w:val="nil"/>
-              <w:left w:val="nil"/>
-              <w:bottom w:val="dotted" w:sz="4" w:space="0" w:color="808080"/>
-              <w:right w:val="single" w:sz="4" w:space="0" w:color="808080"/>
+              <w:top w:val="single" w:sz="4" w:space="0" w:color="auto"/>
+              <w:left w:val="single" w:sz="4" w:space="0" w:color="auto"/>
+              <w:bottom w:val="single" w:sz="4" w:space="0" w:color="auto"/>
+              <w:right w:val="single" w:sz="4" w:space="0" w:color="auto"/>
             </w:tcBorders>
             <w:shd w:val="clear" w:color="auto" w:fill="auto"/>
             <w:vAlign w:val="center"/>
@@ -4010,10 +3182,10 @@
           <w:tcPr>
             <w:tcW w:w="1418" w:type="dxa"/>
             <w:tcBorders>
-              <w:top w:val="nil"/>
-              <w:left w:val="nil"/>
-              <w:bottom w:val="dotted" w:sz="4" w:space="0" w:color="808080"/>
-              <w:right w:val="single" w:sz="4" w:space="0" w:color="808080"/>
+              <w:top w:val="single" w:sz="4" w:space="0" w:color="auto"/>
+              <w:left w:val="single" w:sz="4" w:space="0" w:color="auto"/>
+              <w:bottom w:val="single" w:sz="4" w:space="0" w:color="auto"/>
+              <w:right w:val="single" w:sz="4" w:space="0" w:color="auto"/>
             </w:tcBorders>
             <w:shd w:val="clear" w:color="auto" w:fill="auto"/>
             <w:vAlign w:val="center"/>
@@ -4035,10 +3207,10 @@
           <w:tcPr>
             <w:tcW w:w="1070" w:type="dxa"/>
             <w:tcBorders>
-              <w:top w:val="nil"/>
-              <w:left w:val="nil"/>
-              <w:bottom w:val="dotted" w:sz="4" w:space="0" w:color="808080"/>
-              <w:right w:val="single" w:sz="4" w:space="0" w:color="808080"/>
+              <w:top w:val="single" w:sz="4" w:space="0" w:color="auto"/>
+              <w:left w:val="single" w:sz="4" w:space="0" w:color="auto"/>
+              <w:bottom w:val="single" w:sz="4" w:space="0" w:color="auto"/>
+              <w:right w:val="single" w:sz="4" w:space="0" w:color="auto"/>
             </w:tcBorders>
             <w:shd w:val="clear" w:color="auto" w:fill="auto"/>
             <w:vAlign w:val="center"/>
@@ -4060,10 +3232,10 @@
           <w:tcPr>
             <w:tcW w:w="3693" w:type="dxa"/>
             <w:tcBorders>
-              <w:top w:val="nil"/>
-              <w:left w:val="nil"/>
-              <w:bottom w:val="dotted" w:sz="4" w:space="0" w:color="808080"/>
-              <w:right w:val="single" w:sz="4" w:space="0" w:color="808080"/>
+              <w:top w:val="single" w:sz="4" w:space="0" w:color="auto"/>
+              <w:left w:val="single" w:sz="4" w:space="0" w:color="auto"/>
+              <w:bottom w:val="single" w:sz="4" w:space="0" w:color="auto"/>
+              <w:right w:val="single" w:sz="4" w:space="0" w:color="auto"/>
             </w:tcBorders>
             <w:shd w:val="clear" w:color="auto" w:fill="auto"/>
             <w:vAlign w:val="center"/>
@@ -4086,10 +3258,10 @@
           <w:tcPr>
             <w:tcW w:w="1792" w:type="dxa"/>
             <w:tcBorders>
-              <w:top w:val="nil"/>
-              <w:left w:val="nil"/>
-              <w:bottom w:val="dotted" w:sz="4" w:space="0" w:color="808080"/>
-              <w:right w:val="single" w:sz="4" w:space="0" w:color="808080"/>
+              <w:top w:val="single" w:sz="4" w:space="0" w:color="auto"/>
+              <w:left w:val="single" w:sz="4" w:space="0" w:color="auto"/>
+              <w:bottom w:val="single" w:sz="4" w:space="0" w:color="auto"/>
+              <w:right w:val="single" w:sz="4" w:space="0" w:color="auto"/>
             </w:tcBorders>
             <w:shd w:val="clear" w:color="auto" w:fill="auto"/>
             <w:vAlign w:val="center"/>
@@ -4111,10 +3283,10 @@
           <w:tcPr>
             <w:tcW w:w="1468" w:type="dxa"/>
             <w:tcBorders>
-              <w:top w:val="nil"/>
-              <w:left w:val="nil"/>
-              <w:bottom w:val="dotted" w:sz="4" w:space="0" w:color="808080"/>
-              <w:right w:val="single" w:sz="4" w:space="0" w:color="808080"/>
+              <w:top w:val="single" w:sz="4" w:space="0" w:color="auto"/>
+              <w:left w:val="single" w:sz="4" w:space="0" w:color="auto"/>
+              <w:bottom w:val="single" w:sz="4" w:space="0" w:color="auto"/>
+              <w:right w:val="single" w:sz="4" w:space="0" w:color="auto"/>
             </w:tcBorders>
             <w:shd w:val="clear" w:color="auto" w:fill="auto"/>
             <w:vAlign w:val="center"/>
@@ -4144,10 +3316,10 @@
           <w:tcPr>
             <w:tcW w:w="483" w:type="dxa"/>
             <w:tcBorders>
-              <w:top w:val="nil"/>
-              <w:left w:val="single" w:sz="4" w:space="0" w:color="808080"/>
-              <w:bottom w:val="dotted" w:sz="4" w:space="0" w:color="808080"/>
-              <w:right w:val="single" w:sz="4" w:space="0" w:color="808080"/>
+              <w:top w:val="single" w:sz="4" w:space="0" w:color="auto"/>
+              <w:left w:val="single" w:sz="4" w:space="0" w:color="auto"/>
+              <w:bottom w:val="single" w:sz="4" w:space="0" w:color="auto"/>
+              <w:right w:val="single" w:sz="4" w:space="0" w:color="auto"/>
             </w:tcBorders>
             <w:shd w:val="clear" w:color="auto" w:fill="auto"/>
             <w:vAlign w:val="center"/>
@@ -4180,10 +3352,10 @@
           <w:tcPr>
             <w:tcW w:w="1151" w:type="dxa"/>
             <w:tcBorders>
-              <w:top w:val="nil"/>
-              <w:left w:val="nil"/>
-              <w:bottom w:val="dotted" w:sz="4" w:space="0" w:color="808080"/>
-              <w:right w:val="nil"/>
+              <w:top w:val="single" w:sz="4" w:space="0" w:color="auto"/>
+              <w:left w:val="single" w:sz="4" w:space="0" w:color="auto"/>
+              <w:bottom w:val="single" w:sz="4" w:space="0" w:color="auto"/>
+              <w:right w:val="single" w:sz="4" w:space="0" w:color="auto"/>
             </w:tcBorders>
             <w:shd w:val="clear" w:color="auto" w:fill="auto"/>
             <w:vAlign w:val="center"/>
@@ -4205,10 +3377,10 @@
           <w:tcPr>
             <w:tcW w:w="2236" w:type="dxa"/>
             <w:tcBorders>
-              <w:top w:val="nil"/>
-              <w:left w:val="single" w:sz="4" w:space="0" w:color="808080"/>
-              <w:bottom w:val="dotted" w:sz="4" w:space="0" w:color="808080"/>
-              <w:right w:val="single" w:sz="4" w:space="0" w:color="808080"/>
+              <w:top w:val="single" w:sz="4" w:space="0" w:color="auto"/>
+              <w:left w:val="single" w:sz="4" w:space="0" w:color="auto"/>
+              <w:bottom w:val="single" w:sz="4" w:space="0" w:color="auto"/>
+              <w:right w:val="single" w:sz="4" w:space="0" w:color="auto"/>
             </w:tcBorders>
             <w:shd w:val="clear" w:color="auto" w:fill="auto"/>
             <w:vAlign w:val="bottom"/>
@@ -4224,37 +3396,12 @@
                 <w:lang w:val="en-GB" w:eastAsia="en-GB"/>
               </w:rPr>
             </w:pPr>
-            <w:proofErr w:type="spellStart"/>
             <w:r>
               <w:rPr>
                 <w:rFonts w:cs="Calibri"/>
                 <w:color w:val="000000"/>
               </w:rPr>
-              <w:t>Trần</w:t>
-            </w:r>
-            <w:proofErr w:type="spellEnd"/>
-            <w:r>
-              <w:rPr>
-                <w:rFonts w:cs="Calibri"/>
-                <w:color w:val="000000"/>
-              </w:rPr>
-              <w:t xml:space="preserve"> </w:t>
-            </w:r>
-            <w:proofErr w:type="spellStart"/>
-            <w:r>
-              <w:rPr>
-                <w:rFonts w:cs="Calibri"/>
-                <w:color w:val="000000"/>
-              </w:rPr>
-              <w:t>Thùy</w:t>
-            </w:r>
-            <w:proofErr w:type="spellEnd"/>
-            <w:r>
-              <w:rPr>
-                <w:rFonts w:cs="Calibri"/>
-                <w:color w:val="000000"/>
-              </w:rPr>
-              <w:t xml:space="preserve"> Dung</w:t>
+              <w:t>Trần Thùy Dung</w:t>
             </w:r>
           </w:p>
         </w:tc>
@@ -4262,10 +3409,10 @@
           <w:tcPr>
             <w:tcW w:w="1173" w:type="dxa"/>
             <w:tcBorders>
-              <w:top w:val="nil"/>
-              <w:left w:val="nil"/>
-              <w:bottom w:val="dotted" w:sz="4" w:space="0" w:color="808080"/>
-              <w:right w:val="single" w:sz="4" w:space="0" w:color="808080"/>
+              <w:top w:val="single" w:sz="4" w:space="0" w:color="auto"/>
+              <w:left w:val="single" w:sz="4" w:space="0" w:color="auto"/>
+              <w:bottom w:val="single" w:sz="4" w:space="0" w:color="auto"/>
+              <w:right w:val="single" w:sz="4" w:space="0" w:color="auto"/>
             </w:tcBorders>
             <w:shd w:val="clear" w:color="auto" w:fill="auto"/>
             <w:vAlign w:val="center"/>
@@ -4287,10 +3434,10 @@
           <w:tcPr>
             <w:tcW w:w="1418" w:type="dxa"/>
             <w:tcBorders>
-              <w:top w:val="nil"/>
-              <w:left w:val="nil"/>
-              <w:bottom w:val="dotted" w:sz="4" w:space="0" w:color="808080"/>
-              <w:right w:val="single" w:sz="4" w:space="0" w:color="808080"/>
+              <w:top w:val="single" w:sz="4" w:space="0" w:color="auto"/>
+              <w:left w:val="single" w:sz="4" w:space="0" w:color="auto"/>
+              <w:bottom w:val="single" w:sz="4" w:space="0" w:color="auto"/>
+              <w:right w:val="single" w:sz="4" w:space="0" w:color="auto"/>
             </w:tcBorders>
             <w:shd w:val="clear" w:color="auto" w:fill="auto"/>
             <w:vAlign w:val="center"/>
@@ -4312,10 +3459,10 @@
           <w:tcPr>
             <w:tcW w:w="1070" w:type="dxa"/>
             <w:tcBorders>
-              <w:top w:val="nil"/>
-              <w:left w:val="nil"/>
-              <w:bottom w:val="dotted" w:sz="4" w:space="0" w:color="808080"/>
-              <w:right w:val="single" w:sz="4" w:space="0" w:color="808080"/>
+              <w:top w:val="single" w:sz="4" w:space="0" w:color="auto"/>
+              <w:left w:val="single" w:sz="4" w:space="0" w:color="auto"/>
+              <w:bottom w:val="single" w:sz="4" w:space="0" w:color="auto"/>
+              <w:right w:val="single" w:sz="4" w:space="0" w:color="auto"/>
             </w:tcBorders>
             <w:shd w:val="clear" w:color="auto" w:fill="auto"/>
             <w:vAlign w:val="center"/>
@@ -4337,10 +3484,10 @@
           <w:tcPr>
             <w:tcW w:w="3693" w:type="dxa"/>
             <w:tcBorders>
-              <w:top w:val="nil"/>
-              <w:left w:val="nil"/>
-              <w:bottom w:val="dotted" w:sz="4" w:space="0" w:color="808080"/>
-              <w:right w:val="single" w:sz="4" w:space="0" w:color="808080"/>
+              <w:top w:val="single" w:sz="4" w:space="0" w:color="auto"/>
+              <w:left w:val="single" w:sz="4" w:space="0" w:color="auto"/>
+              <w:bottom w:val="single" w:sz="4" w:space="0" w:color="auto"/>
+              <w:right w:val="single" w:sz="4" w:space="0" w:color="auto"/>
             </w:tcBorders>
             <w:shd w:val="clear" w:color="auto" w:fill="auto"/>
             <w:vAlign w:val="center"/>
@@ -4363,10 +3510,10 @@
           <w:tcPr>
             <w:tcW w:w="1792" w:type="dxa"/>
             <w:tcBorders>
-              <w:top w:val="nil"/>
-              <w:left w:val="nil"/>
-              <w:bottom w:val="dotted" w:sz="4" w:space="0" w:color="808080"/>
-              <w:right w:val="single" w:sz="4" w:space="0" w:color="808080"/>
+              <w:top w:val="single" w:sz="4" w:space="0" w:color="auto"/>
+              <w:left w:val="single" w:sz="4" w:space="0" w:color="auto"/>
+              <w:bottom w:val="single" w:sz="4" w:space="0" w:color="auto"/>
+              <w:right w:val="single" w:sz="4" w:space="0" w:color="auto"/>
             </w:tcBorders>
             <w:shd w:val="clear" w:color="auto" w:fill="auto"/>
             <w:vAlign w:val="center"/>
@@ -4388,10 +3535,10 @@
           <w:tcPr>
             <w:tcW w:w="1468" w:type="dxa"/>
             <w:tcBorders>
-              <w:top w:val="nil"/>
-              <w:left w:val="nil"/>
-              <w:bottom w:val="dotted" w:sz="4" w:space="0" w:color="808080"/>
-              <w:right w:val="single" w:sz="4" w:space="0" w:color="808080"/>
+              <w:top w:val="single" w:sz="4" w:space="0" w:color="auto"/>
+              <w:left w:val="single" w:sz="4" w:space="0" w:color="auto"/>
+              <w:bottom w:val="single" w:sz="4" w:space="0" w:color="auto"/>
+              <w:right w:val="single" w:sz="4" w:space="0" w:color="auto"/>
             </w:tcBorders>
             <w:shd w:val="clear" w:color="auto" w:fill="auto"/>
             <w:vAlign w:val="center"/>
@@ -4421,10 +3568,10 @@
           <w:tcPr>
             <w:tcW w:w="483" w:type="dxa"/>
             <w:tcBorders>
-              <w:top w:val="nil"/>
-              <w:left w:val="single" w:sz="4" w:space="0" w:color="808080"/>
-              <w:bottom w:val="nil"/>
-              <w:right w:val="single" w:sz="4" w:space="0" w:color="808080"/>
+              <w:top w:val="single" w:sz="4" w:space="0" w:color="auto"/>
+              <w:left w:val="single" w:sz="4" w:space="0" w:color="auto"/>
+              <w:bottom w:val="single" w:sz="4" w:space="0" w:color="auto"/>
+              <w:right w:val="single" w:sz="4" w:space="0" w:color="auto"/>
             </w:tcBorders>
             <w:shd w:val="clear" w:color="auto" w:fill="auto"/>
             <w:vAlign w:val="center"/>
@@ -4457,35 +3604,45 @@
           <w:tcPr>
             <w:tcW w:w="1151" w:type="dxa"/>
             <w:tcBorders>
-              <w:top w:val="nil"/>
-              <w:left w:val="nil"/>
-              <w:bottom w:val="nil"/>
-              <w:right w:val="nil"/>
-            </w:tcBorders>
-            <w:shd w:val="clear" w:color="auto" w:fill="auto"/>
-            <w:vAlign w:val="center"/>
-          </w:tcPr>
-          <w:p>
-            <w:pPr>
-              <w:spacing w:after="0" w:line="240" w:lineRule="auto"/>
-              <w:rPr>
-                <w:rFonts w:ascii="Arial" w:eastAsia="Times New Roman" w:hAnsi="Arial" w:cs="Arial"/>
-                <w:color w:val="002060"/>
-                <w:sz w:val="18"/>
-                <w:szCs w:val="18"/>
-                <w:lang w:val="en-GB" w:eastAsia="en-GB"/>
-              </w:rPr>
-            </w:pPr>
+              <w:top w:val="single" w:sz="4" w:space="0" w:color="auto"/>
+              <w:left w:val="single" w:sz="4" w:space="0" w:color="auto"/>
+              <w:bottom w:val="single" w:sz="4" w:space="0" w:color="auto"/>
+              <w:right w:val="single" w:sz="4" w:space="0" w:color="auto"/>
+            </w:tcBorders>
+            <w:shd w:val="clear" w:color="auto" w:fill="auto"/>
+            <w:vAlign w:val="center"/>
+          </w:tcPr>
+          <w:p>
+            <w:pPr>
+              <w:spacing w:after="0" w:line="240" w:lineRule="auto"/>
+              <w:rPr>
+                <w:rFonts w:ascii="Arial" w:eastAsia="Times New Roman" w:hAnsi="Arial" w:cs="Arial"/>
+                <w:color w:val="002060"/>
+                <w:sz w:val="18"/>
+                <w:szCs w:val="18"/>
+                <w:lang w:val="en-GB" w:eastAsia="en-GB"/>
+              </w:rPr>
+            </w:pPr>
+            <w:r>
+              <w:rPr>
+                <w:rFonts w:ascii="Arial" w:eastAsia="Times New Roman" w:hAnsi="Arial" w:cs="Arial"/>
+                <w:color w:val="002060"/>
+                <w:sz w:val="18"/>
+                <w:szCs w:val="18"/>
+                <w:lang w:val="en-GB" w:eastAsia="en-GB"/>
+              </w:rPr>
+              <w:t>1851050025</w:t>
+            </w:r>
           </w:p>
         </w:tc>
         <w:tc>
           <w:tcPr>
             <w:tcW w:w="2236" w:type="dxa"/>
             <w:tcBorders>
-              <w:top w:val="nil"/>
-              <w:left w:val="single" w:sz="4" w:space="0" w:color="808080"/>
-              <w:bottom w:val="nil"/>
-              <w:right w:val="single" w:sz="4" w:space="0" w:color="808080"/>
+              <w:top w:val="single" w:sz="4" w:space="0" w:color="auto"/>
+              <w:left w:val="single" w:sz="4" w:space="0" w:color="auto"/>
+              <w:bottom w:val="single" w:sz="4" w:space="0" w:color="auto"/>
+              <w:right w:val="single" w:sz="4" w:space="0" w:color="auto"/>
             </w:tcBorders>
             <w:shd w:val="clear" w:color="auto" w:fill="auto"/>
             <w:vAlign w:val="bottom"/>
@@ -4501,201 +3658,229 @@
                 <w:lang w:val="en-GB" w:eastAsia="en-GB"/>
               </w:rPr>
             </w:pPr>
-            <w:proofErr w:type="spellStart"/>
             <w:r>
               <w:rPr>
                 <w:rFonts w:cs="Calibri"/>
                 <w:color w:val="000000"/>
               </w:rPr>
-              <w:t>Lý</w:t>
-            </w:r>
-            <w:proofErr w:type="spellEnd"/>
-            <w:r>
-              <w:rPr>
-                <w:rFonts w:cs="Calibri"/>
-                <w:color w:val="000000"/>
-              </w:rPr>
-              <w:t xml:space="preserve"> </w:t>
-            </w:r>
-            <w:proofErr w:type="spellStart"/>
-            <w:r>
-              <w:rPr>
-                <w:rFonts w:cs="Calibri"/>
-                <w:color w:val="000000"/>
-              </w:rPr>
-              <w:t>Quốc</w:t>
-            </w:r>
-            <w:proofErr w:type="spellEnd"/>
-            <w:r>
-              <w:rPr>
-                <w:rFonts w:cs="Calibri"/>
-                <w:color w:val="000000"/>
-              </w:rPr>
-              <w:t xml:space="preserve"> </w:t>
-            </w:r>
-            <w:proofErr w:type="spellStart"/>
-            <w:r>
-              <w:rPr>
-                <w:rFonts w:cs="Calibri"/>
-                <w:color w:val="000000"/>
-              </w:rPr>
-              <w:t>Dũng</w:t>
-            </w:r>
-            <w:proofErr w:type="spellEnd"/>
+              <w:t>Lý Quốc Dũng</w:t>
+            </w:r>
           </w:p>
         </w:tc>
         <w:tc>
           <w:tcPr>
             <w:tcW w:w="1173" w:type="dxa"/>
             <w:tcBorders>
-              <w:top w:val="nil"/>
-              <w:left w:val="nil"/>
-              <w:bottom w:val="nil"/>
-              <w:right w:val="single" w:sz="4" w:space="0" w:color="808080"/>
-            </w:tcBorders>
-            <w:shd w:val="clear" w:color="auto" w:fill="auto"/>
-            <w:vAlign w:val="center"/>
-          </w:tcPr>
-          <w:p>
-            <w:pPr>
-              <w:spacing w:after="0" w:line="240" w:lineRule="auto"/>
-              <w:rPr>
-                <w:rFonts w:ascii="Arial" w:eastAsia="Times New Roman" w:hAnsi="Arial" w:cs="Arial"/>
-                <w:color w:val="002060"/>
-                <w:sz w:val="18"/>
-                <w:szCs w:val="18"/>
-                <w:lang w:val="en-GB" w:eastAsia="en-GB"/>
-              </w:rPr>
-            </w:pPr>
+              <w:top w:val="single" w:sz="4" w:space="0" w:color="auto"/>
+              <w:left w:val="single" w:sz="4" w:space="0" w:color="auto"/>
+              <w:bottom w:val="single" w:sz="4" w:space="0" w:color="auto"/>
+              <w:right w:val="single" w:sz="4" w:space="0" w:color="auto"/>
+            </w:tcBorders>
+            <w:shd w:val="clear" w:color="auto" w:fill="auto"/>
+            <w:vAlign w:val="center"/>
+          </w:tcPr>
+          <w:p>
+            <w:pPr>
+              <w:spacing w:after="0" w:line="240" w:lineRule="auto"/>
+              <w:rPr>
+                <w:rFonts w:ascii="Arial" w:eastAsia="Times New Roman" w:hAnsi="Arial" w:cs="Arial"/>
+                <w:color w:val="002060"/>
+                <w:sz w:val="18"/>
+                <w:szCs w:val="18"/>
+                <w:lang w:val="en-GB" w:eastAsia="en-GB"/>
+              </w:rPr>
+            </w:pPr>
+            <w:r>
+              <w:rPr>
+                <w:rFonts w:ascii="Arial" w:eastAsia="Times New Roman" w:hAnsi="Arial" w:cs="Arial"/>
+                <w:color w:val="002060"/>
+                <w:sz w:val="18"/>
+                <w:szCs w:val="18"/>
+                <w:lang w:val="en-GB" w:eastAsia="en-GB"/>
+              </w:rPr>
+              <w:t>Nam</w:t>
+            </w:r>
           </w:p>
         </w:tc>
         <w:tc>
           <w:tcPr>
             <w:tcW w:w="1418" w:type="dxa"/>
             <w:tcBorders>
-              <w:top w:val="nil"/>
-              <w:left w:val="nil"/>
-              <w:bottom w:val="nil"/>
-              <w:right w:val="single" w:sz="4" w:space="0" w:color="808080"/>
-            </w:tcBorders>
-            <w:shd w:val="clear" w:color="auto" w:fill="auto"/>
-            <w:vAlign w:val="center"/>
-          </w:tcPr>
-          <w:p>
-            <w:pPr>
-              <w:spacing w:after="0" w:line="240" w:lineRule="auto"/>
-              <w:rPr>
-                <w:rFonts w:ascii="Arial" w:eastAsia="Times New Roman" w:hAnsi="Arial" w:cs="Arial"/>
-                <w:color w:val="002060"/>
-                <w:sz w:val="18"/>
-                <w:szCs w:val="18"/>
-                <w:lang w:val="en-GB" w:eastAsia="en-GB"/>
-              </w:rPr>
-            </w:pPr>
+              <w:top w:val="single" w:sz="4" w:space="0" w:color="auto"/>
+              <w:left w:val="single" w:sz="4" w:space="0" w:color="auto"/>
+              <w:bottom w:val="single" w:sz="4" w:space="0" w:color="auto"/>
+              <w:right w:val="single" w:sz="4" w:space="0" w:color="auto"/>
+            </w:tcBorders>
+            <w:shd w:val="clear" w:color="auto" w:fill="auto"/>
+            <w:vAlign w:val="center"/>
+          </w:tcPr>
+          <w:p>
+            <w:pPr>
+              <w:spacing w:after="0" w:line="240" w:lineRule="auto"/>
+              <w:rPr>
+                <w:rFonts w:ascii="Arial" w:eastAsia="Times New Roman" w:hAnsi="Arial" w:cs="Arial"/>
+                <w:color w:val="002060"/>
+                <w:sz w:val="18"/>
+                <w:szCs w:val="18"/>
+                <w:lang w:val="en-GB" w:eastAsia="en-GB"/>
+              </w:rPr>
+            </w:pPr>
+            <w:r>
+              <w:rPr>
+                <w:rFonts w:ascii="Arial" w:eastAsia="Times New Roman" w:hAnsi="Arial" w:cs="Arial"/>
+                <w:color w:val="002060"/>
+                <w:sz w:val="18"/>
+                <w:szCs w:val="18"/>
+                <w:lang w:val="en-GB" w:eastAsia="en-GB"/>
+              </w:rPr>
+              <w:t>13/9/2000</w:t>
+            </w:r>
           </w:p>
         </w:tc>
         <w:tc>
           <w:tcPr>
             <w:tcW w:w="1070" w:type="dxa"/>
             <w:tcBorders>
-              <w:top w:val="nil"/>
-              <w:left w:val="nil"/>
-              <w:bottom w:val="nil"/>
-              <w:right w:val="single" w:sz="4" w:space="0" w:color="808080"/>
-            </w:tcBorders>
-            <w:shd w:val="clear" w:color="auto" w:fill="auto"/>
-            <w:vAlign w:val="center"/>
-          </w:tcPr>
-          <w:p>
-            <w:pPr>
-              <w:spacing w:after="0" w:line="240" w:lineRule="auto"/>
-              <w:rPr>
-                <w:rFonts w:ascii="Arial" w:eastAsia="Times New Roman" w:hAnsi="Arial" w:cs="Arial"/>
-                <w:color w:val="002060"/>
-                <w:sz w:val="18"/>
-                <w:szCs w:val="18"/>
-                <w:lang w:val="en-GB" w:eastAsia="en-GB"/>
-              </w:rPr>
-            </w:pPr>
+              <w:top w:val="single" w:sz="4" w:space="0" w:color="auto"/>
+              <w:left w:val="single" w:sz="4" w:space="0" w:color="auto"/>
+              <w:bottom w:val="single" w:sz="4" w:space="0" w:color="auto"/>
+              <w:right w:val="single" w:sz="4" w:space="0" w:color="auto"/>
+            </w:tcBorders>
+            <w:shd w:val="clear" w:color="auto" w:fill="auto"/>
+            <w:vAlign w:val="center"/>
+          </w:tcPr>
+          <w:p>
+            <w:pPr>
+              <w:spacing w:after="0" w:line="240" w:lineRule="auto"/>
+              <w:rPr>
+                <w:rFonts w:ascii="Arial" w:eastAsia="Times New Roman" w:hAnsi="Arial" w:cs="Arial"/>
+                <w:color w:val="002060"/>
+                <w:sz w:val="18"/>
+                <w:szCs w:val="18"/>
+                <w:lang w:val="en-GB" w:eastAsia="en-GB"/>
+              </w:rPr>
+            </w:pPr>
+            <w:r>
+              <w:rPr>
+                <w:rFonts w:ascii="Arial" w:eastAsia="Times New Roman" w:hAnsi="Arial" w:cs="Arial"/>
+                <w:color w:val="002060"/>
+                <w:sz w:val="18"/>
+                <w:szCs w:val="18"/>
+                <w:lang w:val="en-GB" w:eastAsia="en-GB"/>
+              </w:rPr>
+              <w:t>Tp.HCM</w:t>
+            </w:r>
+          </w:p>
+        </w:tc>
+        <w:tc>
+          <w:tcPr>
+            <w:tcW w:w="3693" w:type="dxa"/>
+            <w:tcBorders>
+              <w:top w:val="single" w:sz="4" w:space="0" w:color="auto"/>
+              <w:left w:val="single" w:sz="4" w:space="0" w:color="auto"/>
+              <w:bottom w:val="single" w:sz="4" w:space="0" w:color="auto"/>
+              <w:right w:val="single" w:sz="4" w:space="0" w:color="auto"/>
+            </w:tcBorders>
+            <w:shd w:val="clear" w:color="auto" w:fill="auto"/>
+            <w:vAlign w:val="center"/>
+          </w:tcPr>
+          <w:p>
+            <w:pPr>
+              <w:spacing w:after="0" w:line="240" w:lineRule="auto"/>
+              <w:rPr>
+                <w:rFonts w:ascii="Arial" w:eastAsia="Times New Roman" w:hAnsi="Arial" w:cs="Arial"/>
+                <w:color w:val="0000FF"/>
+                <w:sz w:val="18"/>
+                <w:szCs w:val="18"/>
+                <w:u w:val="single"/>
+                <w:lang w:val="en-GB" w:eastAsia="en-GB"/>
+              </w:rPr>
+            </w:pPr>
+            <w:hyperlink r:id="rId4" w:history="1">
+              <w:r>
+                <w:rPr>
+                  <w:rStyle w:val="Hyperlink"/>
+                  <w:rFonts w:ascii="Arial" w:eastAsia="Times New Roman" w:hAnsi="Arial" w:cs="Arial"/>
+                  <w:sz w:val="18"/>
+                  <w:szCs w:val="18"/>
+                  <w:lang w:val="en-GB" w:eastAsia="en-GB"/>
+                </w:rPr>
+                <w:t>1851050025dung@ou.edu.vn</w:t>
+              </w:r>
+            </w:hyperlink>
+          </w:p>
+        </w:tc>
+        <w:tc>
+          <w:tcPr>
+            <w:tcW w:w="1792" w:type="dxa"/>
+            <w:tcBorders>
+              <w:top w:val="single" w:sz="4" w:space="0" w:color="auto"/>
+              <w:left w:val="single" w:sz="4" w:space="0" w:color="auto"/>
+              <w:bottom w:val="single" w:sz="4" w:space="0" w:color="auto"/>
+              <w:right w:val="single" w:sz="4" w:space="0" w:color="auto"/>
+            </w:tcBorders>
+            <w:shd w:val="clear" w:color="auto" w:fill="auto"/>
+            <w:vAlign w:val="center"/>
+          </w:tcPr>
+          <w:p>
+            <w:pPr>
+              <w:spacing w:after="0" w:line="240" w:lineRule="auto"/>
+              <w:rPr>
+                <w:rFonts w:ascii="Arial" w:eastAsia="Times New Roman" w:hAnsi="Arial" w:cs="Arial"/>
+                <w:color w:val="002060"/>
+                <w:sz w:val="18"/>
+                <w:szCs w:val="18"/>
+                <w:lang w:val="en-GB" w:eastAsia="en-GB"/>
+              </w:rPr>
+            </w:pPr>
+            <w:r>
+              <w:rPr>
+                <w:rFonts w:ascii="Arial" w:eastAsia="Times New Roman" w:hAnsi="Arial" w:cs="Arial"/>
+                <w:color w:val="002060"/>
+                <w:sz w:val="18"/>
+                <w:szCs w:val="18"/>
+                <w:lang w:val="en-GB" w:eastAsia="en-GB"/>
+              </w:rPr>
+              <w:t>0358096465</w:t>
+            </w:r>
+          </w:p>
+        </w:tc>
+        <w:tc>
+          <w:tcPr>
+            <w:tcW w:w="1468" w:type="dxa"/>
+            <w:tcBorders>
+              <w:top w:val="single" w:sz="4" w:space="0" w:color="auto"/>
+              <w:left w:val="single" w:sz="4" w:space="0" w:color="auto"/>
+              <w:bottom w:val="single" w:sz="4" w:space="0" w:color="auto"/>
+              <w:right w:val="single" w:sz="4" w:space="0" w:color="auto"/>
+            </w:tcBorders>
+            <w:shd w:val="clear" w:color="auto" w:fill="auto"/>
+            <w:vAlign w:val="center"/>
+            <w:hideMark/>
+          </w:tcPr>
+          <w:p>
+            <w:pPr>
+              <w:spacing w:after="0" w:line="240" w:lineRule="auto"/>
+              <w:rPr>
+                <w:rFonts w:ascii="Arial" w:eastAsia="Times New Roman" w:hAnsi="Arial" w:cs="Arial"/>
+                <w:color w:val="002060"/>
+                <w:sz w:val="18"/>
+                <w:szCs w:val="18"/>
+                <w:lang w:val="en-GB" w:eastAsia="en-GB"/>
+              </w:rPr>
+            </w:pPr>
+            <w:r>
+              <w:rPr>
+                <w:rFonts w:ascii="Arial" w:eastAsia="Times New Roman" w:hAnsi="Arial" w:cs="Arial"/>
+                <w:color w:val="002060"/>
+                <w:sz w:val="18"/>
+                <w:szCs w:val="18"/>
+                <w:lang w:val="en-GB" w:eastAsia="en-GB"/>
+              </w:rPr>
+              <w:t>Nhóm trưởng</w:t>
+            </w:r>
             <w:bookmarkStart w:id="0" w:name="_GoBack"/>
             <w:bookmarkEnd w:id="0"/>
-          </w:p>
-        </w:tc>
-        <w:tc>
-          <w:tcPr>
-            <w:tcW w:w="3693" w:type="dxa"/>
-            <w:tcBorders>
-              <w:top w:val="nil"/>
-              <w:left w:val="nil"/>
-              <w:bottom w:val="nil"/>
-              <w:right w:val="single" w:sz="4" w:space="0" w:color="808080"/>
-            </w:tcBorders>
-            <w:shd w:val="clear" w:color="auto" w:fill="auto"/>
-            <w:vAlign w:val="center"/>
-          </w:tcPr>
-          <w:p>
-            <w:pPr>
-              <w:spacing w:after="0" w:line="240" w:lineRule="auto"/>
-              <w:rPr>
-                <w:rFonts w:ascii="Arial" w:eastAsia="Times New Roman" w:hAnsi="Arial" w:cs="Arial"/>
-                <w:color w:val="0000FF"/>
-                <w:sz w:val="18"/>
-                <w:szCs w:val="18"/>
-                <w:u w:val="single"/>
-                <w:lang w:val="en-GB" w:eastAsia="en-GB"/>
-              </w:rPr>
-            </w:pPr>
-          </w:p>
-        </w:tc>
-        <w:tc>
-          <w:tcPr>
-            <w:tcW w:w="1792" w:type="dxa"/>
-            <w:tcBorders>
-              <w:top w:val="nil"/>
-              <w:left w:val="nil"/>
-              <w:bottom w:val="nil"/>
-              <w:right w:val="single" w:sz="4" w:space="0" w:color="808080"/>
-            </w:tcBorders>
-            <w:shd w:val="clear" w:color="auto" w:fill="auto"/>
-            <w:vAlign w:val="center"/>
-          </w:tcPr>
-          <w:p>
-            <w:pPr>
-              <w:spacing w:after="0" w:line="240" w:lineRule="auto"/>
-              <w:rPr>
-                <w:rFonts w:ascii="Arial" w:eastAsia="Times New Roman" w:hAnsi="Arial" w:cs="Arial"/>
-                <w:color w:val="002060"/>
-                <w:sz w:val="18"/>
-                <w:szCs w:val="18"/>
-                <w:lang w:val="en-GB" w:eastAsia="en-GB"/>
-              </w:rPr>
-            </w:pPr>
-          </w:p>
-        </w:tc>
-        <w:tc>
-          <w:tcPr>
-            <w:tcW w:w="1468" w:type="dxa"/>
-            <w:tcBorders>
-              <w:top w:val="nil"/>
-              <w:left w:val="nil"/>
-              <w:bottom w:val="nil"/>
-              <w:right w:val="single" w:sz="4" w:space="0" w:color="808080"/>
-            </w:tcBorders>
-            <w:shd w:val="clear" w:color="auto" w:fill="auto"/>
-            <w:vAlign w:val="center"/>
-            <w:hideMark/>
-          </w:tcPr>
-          <w:p>
-            <w:pPr>
-              <w:spacing w:after="0" w:line="240" w:lineRule="auto"/>
-              <w:rPr>
-                <w:rFonts w:ascii="Arial" w:eastAsia="Times New Roman" w:hAnsi="Arial" w:cs="Arial"/>
-                <w:color w:val="002060"/>
-                <w:sz w:val="18"/>
-                <w:szCs w:val="18"/>
-                <w:lang w:val="en-GB" w:eastAsia="en-GB"/>
-              </w:rPr>
-            </w:pPr>
           </w:p>
         </w:tc>
       </w:tr>
@@ -4709,10 +3894,10 @@
           <w:tcPr>
             <w:tcW w:w="483" w:type="dxa"/>
             <w:tcBorders>
-              <w:top w:val="nil"/>
-              <w:left w:val="single" w:sz="4" w:space="0" w:color="808080"/>
-              <w:bottom w:val="dotted" w:sz="4" w:space="0" w:color="808080"/>
-              <w:right w:val="single" w:sz="4" w:space="0" w:color="808080"/>
+              <w:top w:val="single" w:sz="4" w:space="0" w:color="auto"/>
+              <w:left w:val="single" w:sz="4" w:space="0" w:color="auto"/>
+              <w:bottom w:val="single" w:sz="4" w:space="0" w:color="auto"/>
+              <w:right w:val="single" w:sz="4" w:space="0" w:color="auto"/>
             </w:tcBorders>
             <w:shd w:val="clear" w:color="auto" w:fill="auto"/>
             <w:vAlign w:val="center"/>
@@ -4744,10 +3929,10 @@
           <w:tcPr>
             <w:tcW w:w="1151" w:type="dxa"/>
             <w:tcBorders>
-              <w:top w:val="nil"/>
-              <w:left w:val="nil"/>
-              <w:bottom w:val="dotted" w:sz="4" w:space="0" w:color="808080"/>
-              <w:right w:val="nil"/>
+              <w:top w:val="single" w:sz="4" w:space="0" w:color="auto"/>
+              <w:left w:val="single" w:sz="4" w:space="0" w:color="auto"/>
+              <w:bottom w:val="single" w:sz="4" w:space="0" w:color="auto"/>
+              <w:right w:val="single" w:sz="4" w:space="0" w:color="auto"/>
             </w:tcBorders>
             <w:shd w:val="clear" w:color="auto" w:fill="auto"/>
             <w:vAlign w:val="center"/>
@@ -4769,10 +3954,10 @@
           <w:tcPr>
             <w:tcW w:w="2236" w:type="dxa"/>
             <w:tcBorders>
-              <w:top w:val="nil"/>
-              <w:left w:val="single" w:sz="4" w:space="0" w:color="808080"/>
-              <w:bottom w:val="dotted" w:sz="4" w:space="0" w:color="808080"/>
-              <w:right w:val="single" w:sz="4" w:space="0" w:color="808080"/>
+              <w:top w:val="single" w:sz="4" w:space="0" w:color="auto"/>
+              <w:left w:val="single" w:sz="4" w:space="0" w:color="auto"/>
+              <w:bottom w:val="single" w:sz="4" w:space="0" w:color="auto"/>
+              <w:right w:val="single" w:sz="4" w:space="0" w:color="auto"/>
             </w:tcBorders>
             <w:shd w:val="clear" w:color="auto" w:fill="auto"/>
             <w:vAlign w:val="bottom"/>
@@ -4785,57 +3970,23 @@
                 <w:color w:val="000000"/>
               </w:rPr>
             </w:pPr>
-            <w:proofErr w:type="spellStart"/>
             <w:r>
               <w:rPr>
                 <w:rFonts w:cs="Calibri"/>
                 <w:color w:val="000000"/>
               </w:rPr>
-              <w:t>Lê</w:t>
-            </w:r>
-            <w:proofErr w:type="spellEnd"/>
-            <w:r>
-              <w:rPr>
-                <w:rFonts w:cs="Calibri"/>
-                <w:color w:val="000000"/>
-              </w:rPr>
-              <w:t xml:space="preserve"> </w:t>
-            </w:r>
-            <w:proofErr w:type="spellStart"/>
-            <w:r>
-              <w:rPr>
-                <w:rFonts w:cs="Calibri"/>
-                <w:color w:val="000000"/>
-              </w:rPr>
-              <w:t>Hoài</w:t>
-            </w:r>
-            <w:proofErr w:type="spellEnd"/>
-            <w:r>
-              <w:rPr>
-                <w:rFonts w:cs="Calibri"/>
-                <w:color w:val="000000"/>
-              </w:rPr>
-              <w:t xml:space="preserve"> </w:t>
-            </w:r>
-            <w:proofErr w:type="spellStart"/>
-            <w:r>
-              <w:rPr>
-                <w:rFonts w:cs="Calibri"/>
-                <w:color w:val="000000"/>
-              </w:rPr>
-              <w:t>Duy</w:t>
-            </w:r>
-            <w:proofErr w:type="spellEnd"/>
+              <w:t>Lê Hoài Duy</w:t>
+            </w:r>
           </w:p>
         </w:tc>
         <w:tc>
           <w:tcPr>
             <w:tcW w:w="1173" w:type="dxa"/>
             <w:tcBorders>
-              <w:top w:val="nil"/>
-              <w:left w:val="nil"/>
-              <w:bottom w:val="dotted" w:sz="4" w:space="0" w:color="808080"/>
-              <w:right w:val="single" w:sz="4" w:space="0" w:color="808080"/>
+              <w:top w:val="single" w:sz="4" w:space="0" w:color="auto"/>
+              <w:left w:val="single" w:sz="4" w:space="0" w:color="auto"/>
+              <w:bottom w:val="single" w:sz="4" w:space="0" w:color="auto"/>
+              <w:right w:val="single" w:sz="4" w:space="0" w:color="auto"/>
             </w:tcBorders>
             <w:shd w:val="clear" w:color="auto" w:fill="auto"/>
             <w:vAlign w:val="center"/>
@@ -4857,10 +4008,10 @@
           <w:tcPr>
             <w:tcW w:w="1418" w:type="dxa"/>
             <w:tcBorders>
-              <w:top w:val="nil"/>
-              <w:left w:val="nil"/>
-              <w:bottom w:val="dotted" w:sz="4" w:space="0" w:color="808080"/>
-              <w:right w:val="single" w:sz="4" w:space="0" w:color="808080"/>
+              <w:top w:val="single" w:sz="4" w:space="0" w:color="auto"/>
+              <w:left w:val="single" w:sz="4" w:space="0" w:color="auto"/>
+              <w:bottom w:val="single" w:sz="4" w:space="0" w:color="auto"/>
+              <w:right w:val="single" w:sz="4" w:space="0" w:color="auto"/>
             </w:tcBorders>
             <w:shd w:val="clear" w:color="auto" w:fill="auto"/>
             <w:vAlign w:val="center"/>
@@ -4882,10 +4033,10 @@
           <w:tcPr>
             <w:tcW w:w="1070" w:type="dxa"/>
             <w:tcBorders>
-              <w:top w:val="nil"/>
-              <w:left w:val="nil"/>
-              <w:bottom w:val="dotted" w:sz="4" w:space="0" w:color="808080"/>
-              <w:right w:val="single" w:sz="4" w:space="0" w:color="808080"/>
+              <w:top w:val="single" w:sz="4" w:space="0" w:color="auto"/>
+              <w:left w:val="single" w:sz="4" w:space="0" w:color="auto"/>
+              <w:bottom w:val="single" w:sz="4" w:space="0" w:color="auto"/>
+              <w:right w:val="single" w:sz="4" w:space="0" w:color="auto"/>
             </w:tcBorders>
             <w:shd w:val="clear" w:color="auto" w:fill="auto"/>
             <w:vAlign w:val="center"/>
@@ -4907,10 +4058,10 @@
           <w:tcPr>
             <w:tcW w:w="3693" w:type="dxa"/>
             <w:tcBorders>
-              <w:top w:val="nil"/>
-              <w:left w:val="nil"/>
-              <w:bottom w:val="dotted" w:sz="4" w:space="0" w:color="808080"/>
-              <w:right w:val="single" w:sz="4" w:space="0" w:color="808080"/>
+              <w:top w:val="single" w:sz="4" w:space="0" w:color="auto"/>
+              <w:left w:val="single" w:sz="4" w:space="0" w:color="auto"/>
+              <w:bottom w:val="single" w:sz="4" w:space="0" w:color="auto"/>
+              <w:right w:val="single" w:sz="4" w:space="0" w:color="auto"/>
             </w:tcBorders>
             <w:shd w:val="clear" w:color="auto" w:fill="auto"/>
             <w:vAlign w:val="center"/>
@@ -4933,10 +4084,10 @@
           <w:tcPr>
             <w:tcW w:w="1792" w:type="dxa"/>
             <w:tcBorders>
-              <w:top w:val="nil"/>
-              <w:left w:val="nil"/>
-              <w:bottom w:val="dotted" w:sz="4" w:space="0" w:color="808080"/>
-              <w:right w:val="single" w:sz="4" w:space="0" w:color="808080"/>
+              <w:top w:val="single" w:sz="4" w:space="0" w:color="auto"/>
+              <w:left w:val="single" w:sz="4" w:space="0" w:color="auto"/>
+              <w:bottom w:val="single" w:sz="4" w:space="0" w:color="auto"/>
+              <w:right w:val="single" w:sz="4" w:space="0" w:color="auto"/>
             </w:tcBorders>
             <w:shd w:val="clear" w:color="auto" w:fill="auto"/>
             <w:vAlign w:val="center"/>
@@ -4958,10 +4109,10 @@
           <w:tcPr>
             <w:tcW w:w="1468" w:type="dxa"/>
             <w:tcBorders>
-              <w:top w:val="nil"/>
-              <w:left w:val="nil"/>
-              <w:bottom w:val="dotted" w:sz="4" w:space="0" w:color="808080"/>
-              <w:right w:val="single" w:sz="4" w:space="0" w:color="808080"/>
+              <w:top w:val="single" w:sz="4" w:space="0" w:color="auto"/>
+              <w:left w:val="single" w:sz="4" w:space="0" w:color="auto"/>
+              <w:bottom w:val="single" w:sz="4" w:space="0" w:color="auto"/>
+              <w:right w:val="single" w:sz="4" w:space="0" w:color="auto"/>
             </w:tcBorders>
             <w:shd w:val="clear" w:color="auto" w:fill="auto"/>
             <w:vAlign w:val="center"/>
@@ -4999,7 +4150,7 @@
 </file>
 
 <file path=word/styles.xml><?xml version="1.0" encoding="utf-8"?>
-<w:styles xmlns:mc="http://schemas.openxmlformats.org/markup-compatibility/2006" xmlns:r="http://schemas.openxmlformats.org/officeDocument/2006/relationships" xmlns:w="http://schemas.openxmlformats.org/wordprocessingml/2006/main" xmlns:w14="http://schemas.microsoft.com/office/word/2010/wordml" xmlns:w15="http://schemas.microsoft.com/office/word/2012/wordml" mc:Ignorable="w14 w15">
+<w:styles xmlns:mc="http://schemas.openxmlformats.org/markup-compatibility/2006" xmlns:r="http://schemas.openxmlformats.org/officeDocument/2006/relationships" xmlns:w="http://schemas.openxmlformats.org/wordprocessingml/2006/main" xmlns:w14="http://schemas.microsoft.com/office/word/2010/wordml" xmlns:w15="http://schemas.microsoft.com/office/word/2012/wordml" xmlns:w16cid="http://schemas.microsoft.com/office/word/2016/wordml/cid" xmlns:w16se="http://schemas.microsoft.com/office/word/2015/wordml/symex" mc:Ignorable="w14 w15 w16se w16cid">
   <w:docDefaults>
     <w:rPrDefault>
       <w:rPr>
@@ -5015,7 +4166,7 @@
       </w:pPr>
     </w:pPrDefault>
   </w:docDefaults>
-  <w:latentStyles w:defLockedState="0" w:defUIPriority="99" w:defSemiHidden="0" w:defUnhideWhenUsed="0" w:defQFormat="0" w:count="371">
+  <w:latentStyles w:defLockedState="0" w:defUIPriority="99" w:defSemiHidden="0" w:defUnhideWhenUsed="0" w:defQFormat="0" w:count="375">
     <w:lsdException w:name="Normal" w:uiPriority="0" w:qFormat="1"/>
     <w:lsdException w:name="heading 1" w:uiPriority="9" w:qFormat="1"/>
     <w:lsdException w:name="heading 2" w:semiHidden="1" w:uiPriority="9" w:unhideWhenUsed="1" w:qFormat="1"/>
@@ -5121,7 +4272,6 @@
     <w:lsdException w:name="HTML Sample" w:semiHidden="1" w:unhideWhenUsed="1"/>
     <w:lsdException w:name="HTML Typewriter" w:semiHidden="1" w:unhideWhenUsed="1"/>
     <w:lsdException w:name="HTML Variable" w:semiHidden="1" w:unhideWhenUsed="1"/>
-    <w:lsdException w:name="Normal Table" w:semiHidden="1" w:unhideWhenUsed="1"/>
     <w:lsdException w:name="annotation subject" w:semiHidden="1" w:unhideWhenUsed="1"/>
     <w:lsdException w:name="No List" w:semiHidden="1" w:unhideWhenUsed="1"/>
     <w:lsdException w:name="Outline List 1" w:semiHidden="1" w:unhideWhenUsed="1"/>
@@ -5165,10 +4315,8 @@
     <w:lsdException w:name="Table Elegant" w:semiHidden="1" w:unhideWhenUsed="1"/>
     <w:lsdException w:name="Table Professional" w:semiHidden="1" w:unhideWhenUsed="1"/>
     <w:lsdException w:name="Table Subtle 1" w:semiHidden="1" w:unhideWhenUsed="1"/>
-    <w:lsdException w:name="Table Subtle 2" w:semiHidden="1" w:unhideWhenUsed="1"/>
     <w:lsdException w:name="Table Web 1" w:semiHidden="1" w:unhideWhenUsed="1"/>
     <w:lsdException w:name="Table Web 2" w:semiHidden="1" w:unhideWhenUsed="1"/>
-    <w:lsdException w:name="Table Web 3" w:semiHidden="1" w:unhideWhenUsed="1"/>
     <w:lsdException w:name="Balloon Text" w:semiHidden="1" w:unhideWhenUsed="1"/>
     <w:lsdException w:name="Table Grid" w:uiPriority="59"/>
     <w:lsdException w:name="Table Theme" w:semiHidden="1" w:unhideWhenUsed="1"/>
@@ -5387,6 +4535,10 @@
     <w:lsdException w:name="List Table 5 Dark Accent 6" w:uiPriority="50"/>
     <w:lsdException w:name="List Table 6 Colorful Accent 6" w:uiPriority="51"/>
     <w:lsdException w:name="List Table 7 Colorful Accent 6" w:uiPriority="52"/>
+    <w:lsdException w:name="Mention" w:semiHidden="1" w:unhideWhenUsed="1"/>
+    <w:lsdException w:name="Smart Hyperlink" w:semiHidden="1" w:unhideWhenUsed="1"/>
+    <w:lsdException w:name="Hashtag" w:semiHidden="1" w:unhideWhenUsed="1"/>
+    <w:lsdException w:name="Unresolved Mention" w:semiHidden="1" w:unhideWhenUsed="1"/>
   </w:latentStyles>
   <w:style w:type="paragraph" w:default="1" w:styleId="Normal">
     <w:name w:val="Normal"/>
@@ -5428,12 +4580,23 @@
     <w:name w:val="Hyperlink"/>
     <w:basedOn w:val="DefaultParagraphFont"/>
     <w:uiPriority w:val="99"/>
-    <w:semiHidden/>
     <w:unhideWhenUsed/>
     <w:rsid w:val="00497F00"/>
     <w:rPr>
       <w:color w:val="0000FF"/>
       <w:u w:val="single"/>
+    </w:rPr>
+  </w:style>
+  <w:style w:type="character" w:styleId="UnresolvedMention">
+    <w:name w:val="Unresolved Mention"/>
+    <w:basedOn w:val="DefaultParagraphFont"/>
+    <w:uiPriority w:val="99"/>
+    <w:semiHidden/>
+    <w:unhideWhenUsed/>
+    <w:rsid w:val="00DD4BD6"/>
+    <w:rPr>
+      <w:color w:val="605E5C"/>
+      <w:shd w:val="clear" w:color="auto" w:fill="E1DFDD"/>
     </w:rPr>
   </w:style>
 </w:styles>

</xml_diff>

<commit_message>
Chỉnh sửa thông tin
</commit_message>
<xml_diff>
--- a/ThongTin.docx
+++ b/ThongTin.docx
@@ -1776,15 +1776,15 @@
         <w:tblLook w:val="04A0" w:firstRow="1" w:lastRow="0" w:firstColumn="1" w:lastColumn="0" w:noHBand="0" w:noVBand="1"/>
       </w:tblPr>
       <w:tblGrid>
-        <w:gridCol w:w="480"/>
+        <w:gridCol w:w="481"/>
         <w:gridCol w:w="1218"/>
         <w:gridCol w:w="2218"/>
         <w:gridCol w:w="1166"/>
         <w:gridCol w:w="1413"/>
-        <w:gridCol w:w="1068"/>
-        <w:gridCol w:w="3678"/>
+        <w:gridCol w:w="1067"/>
+        <w:gridCol w:w="3679"/>
         <w:gridCol w:w="1784"/>
-        <w:gridCol w:w="1459"/>
+        <w:gridCol w:w="1458"/>
         <w:gridCol w:w="18"/>
       </w:tblGrid>
       <w:tr>
@@ -3119,6 +3119,16 @@
                 <w:lang w:val="en-GB" w:eastAsia="en-GB"/>
               </w:rPr>
             </w:pPr>
+            <w:r>
+              <w:rPr>
+                <w:rFonts w:ascii="Arial" w:eastAsia="Times New Roman" w:hAnsi="Arial" w:cs="Arial"/>
+                <w:color w:val="002060"/>
+                <w:sz w:val="18"/>
+                <w:szCs w:val="18"/>
+                <w:lang w:val="en-GB" w:eastAsia="en-GB"/>
+              </w:rPr>
+              <w:t>1851050014</w:t>
+            </w:r>
           </w:p>
         </w:tc>
         <w:tc>
@@ -3176,6 +3186,16 @@
                 <w:lang w:val="en-GB" w:eastAsia="en-GB"/>
               </w:rPr>
             </w:pPr>
+            <w:r>
+              <w:rPr>
+                <w:rFonts w:ascii="Arial" w:eastAsia="Times New Roman" w:hAnsi="Arial" w:cs="Arial"/>
+                <w:color w:val="002060"/>
+                <w:sz w:val="18"/>
+                <w:szCs w:val="18"/>
+                <w:lang w:val="en-GB" w:eastAsia="en-GB"/>
+              </w:rPr>
+              <w:t>Nam</w:t>
+            </w:r>
           </w:p>
         </w:tc>
         <w:tc>
@@ -3201,6 +3221,16 @@
                 <w:lang w:val="en-GB" w:eastAsia="en-GB"/>
               </w:rPr>
             </w:pPr>
+            <w:r>
+              <w:rPr>
+                <w:rFonts w:ascii="Arial" w:eastAsia="Times New Roman" w:hAnsi="Arial" w:cs="Arial"/>
+                <w:color w:val="002060"/>
+                <w:sz w:val="18"/>
+                <w:szCs w:val="18"/>
+                <w:lang w:val="en-GB" w:eastAsia="en-GB"/>
+              </w:rPr>
+              <w:t>8/10/2000</w:t>
+            </w:r>
           </w:p>
         </w:tc>
         <w:tc>
@@ -3226,6 +3256,16 @@
                 <w:lang w:val="en-GB" w:eastAsia="en-GB"/>
               </w:rPr>
             </w:pPr>
+            <w:r>
+              <w:rPr>
+                <w:rFonts w:ascii="Arial" w:eastAsia="Times New Roman" w:hAnsi="Arial" w:cs="Arial"/>
+                <w:color w:val="002060"/>
+                <w:sz w:val="18"/>
+                <w:szCs w:val="18"/>
+                <w:lang w:val="en-GB" w:eastAsia="en-GB"/>
+              </w:rPr>
+              <w:t>Bến Tre</w:t>
+            </w:r>
           </w:p>
         </w:tc>
         <w:tc>
@@ -3252,6 +3292,18 @@
                 <w:lang w:val="en-GB" w:eastAsia="en-GB"/>
               </w:rPr>
             </w:pPr>
+            <w:hyperlink r:id="rId4" w:history="1">
+              <w:r>
+                <w:rPr>
+                  <w:rStyle w:val="Hyperlink"/>
+                  <w:rFonts w:ascii="Arial" w:eastAsia="Times New Roman" w:hAnsi="Arial" w:cs="Arial"/>
+                  <w:sz w:val="18"/>
+                  <w:szCs w:val="18"/>
+                  <w:lang w:val="en-GB" w:eastAsia="en-GB"/>
+                </w:rPr>
+                <w:t>1851050014cuong@ou.edu.vn</w:t>
+              </w:r>
+            </w:hyperlink>
           </w:p>
         </w:tc>
         <w:tc>
@@ -3277,6 +3329,18 @@
                 <w:lang w:val="en-GB" w:eastAsia="en-GB"/>
               </w:rPr>
             </w:pPr>
+            <w:r>
+              <w:rPr>
+                <w:rFonts w:ascii="Arial" w:eastAsia="Times New Roman" w:hAnsi="Arial" w:cs="Arial"/>
+                <w:color w:val="002060"/>
+                <w:sz w:val="18"/>
+                <w:szCs w:val="18"/>
+                <w:lang w:val="en-GB" w:eastAsia="en-GB"/>
+              </w:rPr>
+              <w:t>0945633016</w:t>
+            </w:r>
+            <w:bookmarkStart w:id="0" w:name="_GoBack"/>
+            <w:bookmarkEnd w:id="0"/>
           </w:p>
         </w:tc>
         <w:tc>
@@ -3796,7 +3860,7 @@
                 <w:lang w:val="en-GB" w:eastAsia="en-GB"/>
               </w:rPr>
             </w:pPr>
-            <w:hyperlink r:id="rId4" w:history="1">
+            <w:hyperlink r:id="rId5" w:history="1">
               <w:r>
                 <w:rPr>
                   <w:rStyle w:val="Hyperlink"/>
@@ -3879,8 +3943,6 @@
               </w:rPr>
               <w:t>Nhóm trưởng</w:t>
             </w:r>
-            <w:bookmarkStart w:id="0" w:name="_GoBack"/>
-            <w:bookmarkEnd w:id="0"/>
           </w:p>
         </w:tc>
       </w:tr>
@@ -4272,6 +4334,7 @@
     <w:lsdException w:name="HTML Sample" w:semiHidden="1" w:unhideWhenUsed="1"/>
     <w:lsdException w:name="HTML Typewriter" w:semiHidden="1" w:unhideWhenUsed="1"/>
     <w:lsdException w:name="HTML Variable" w:semiHidden="1" w:unhideWhenUsed="1"/>
+    <w:lsdException w:name="Normal Table" w:semiHidden="1" w:unhideWhenUsed="1"/>
     <w:lsdException w:name="annotation subject" w:semiHidden="1" w:unhideWhenUsed="1"/>
     <w:lsdException w:name="No List" w:semiHidden="1" w:unhideWhenUsed="1"/>
     <w:lsdException w:name="Outline List 1" w:semiHidden="1" w:unhideWhenUsed="1"/>
@@ -4315,8 +4378,10 @@
     <w:lsdException w:name="Table Elegant" w:semiHidden="1" w:unhideWhenUsed="1"/>
     <w:lsdException w:name="Table Professional" w:semiHidden="1" w:unhideWhenUsed="1"/>
     <w:lsdException w:name="Table Subtle 1" w:semiHidden="1" w:unhideWhenUsed="1"/>
+    <w:lsdException w:name="Table Subtle 2" w:semiHidden="1" w:unhideWhenUsed="1"/>
     <w:lsdException w:name="Table Web 1" w:semiHidden="1" w:unhideWhenUsed="1"/>
     <w:lsdException w:name="Table Web 2" w:semiHidden="1" w:unhideWhenUsed="1"/>
+    <w:lsdException w:name="Table Web 3" w:semiHidden="1" w:unhideWhenUsed="1"/>
     <w:lsdException w:name="Balloon Text" w:semiHidden="1" w:unhideWhenUsed="1"/>
     <w:lsdException w:name="Table Grid" w:uiPriority="59"/>
     <w:lsdException w:name="Table Theme" w:semiHidden="1" w:unhideWhenUsed="1"/>

</xml_diff>

<commit_message>
cập nhật thông tin Ngọc Ánh
</commit_message>
<xml_diff>
--- a/ThongTin.docx
+++ b/ThongTin.docx
@@ -178,6 +178,7 @@
                 <w:lang w:eastAsia="ja-JP"/>
               </w:rPr>
             </w:pPr>
+            <w:proofErr w:type="spellStart"/>
             <w:r>
               <w:rPr>
                 <w:rFonts w:ascii="Arial" w:eastAsia="MS Mincho" w:hAnsi="Arial" w:cs="Arial"/>
@@ -187,49 +188,34 @@
                 <w:szCs w:val="28"/>
                 <w:lang w:eastAsia="ja-JP"/>
               </w:rPr>
-              <w:t>Họ và tên</w:t>
-            </w:r>
-          </w:p>
-          <w:p>
-            <w:pPr>
-              <w:jc w:val="right"/>
-              <w:rPr>
-                <w:rFonts w:ascii="Arial" w:eastAsia="MS Mincho" w:hAnsi="Arial" w:cs="Arial"/>
-                <w:b/>
+              <w:t>Họ</w:t>
+            </w:r>
+            <w:proofErr w:type="spellEnd"/>
+            <w:r>
+              <w:rPr>
+                <w:rFonts w:ascii="Arial" w:eastAsia="MS Mincho" w:hAnsi="Arial" w:cs="Arial"/>
+                <w:b/>
+                <w:color w:val="000000"/>
                 <w:sz w:val="28"/>
                 <w:szCs w:val="28"/>
                 <w:lang w:eastAsia="ja-JP"/>
               </w:rPr>
-            </w:pPr>
-          </w:p>
-          <w:p>
-            <w:pPr>
-              <w:jc w:val="right"/>
-              <w:rPr>
-                <w:rFonts w:ascii="Arial" w:eastAsia="MS Mincho" w:hAnsi="Arial" w:cs="Arial"/>
+              <w:t xml:space="preserve"> </w:t>
+            </w:r>
+            <w:proofErr w:type="spellStart"/>
+            <w:r>
+              <w:rPr>
+                <w:rFonts w:ascii="Arial" w:eastAsia="MS Mincho" w:hAnsi="Arial" w:cs="Arial"/>
+                <w:b/>
+                <w:color w:val="000000"/>
                 <w:sz w:val="28"/>
                 <w:szCs w:val="28"/>
                 <w:lang w:eastAsia="ja-JP"/>
               </w:rPr>
-            </w:pPr>
-          </w:p>
-        </w:tc>
-        <w:tc>
-          <w:tcPr>
-            <w:tcW w:w="2520" w:type="dxa"/>
-            <w:tcBorders>
-              <w:top w:val="single" w:sz="4" w:space="0" w:color="auto"/>
-              <w:left w:val="single" w:sz="4" w:space="0" w:color="auto"/>
-              <w:bottom w:val="single" w:sz="4" w:space="0" w:color="auto"/>
-              <w:right w:val="single" w:sz="4" w:space="0" w:color="auto"/>
-            </w:tcBorders>
-            <w:vAlign w:val="center"/>
-            <w:hideMark/>
-          </w:tcPr>
-          <w:p>
-            <w:pPr>
-              <w:spacing w:after="0" w:line="240" w:lineRule="auto"/>
-              <w:jc w:val="center"/>
+              <w:t>và</w:t>
+            </w:r>
+            <w:proofErr w:type="spellEnd"/>
+            <w:r>
               <w:rPr>
                 <w:rFonts w:ascii="Arial" w:eastAsia="MS Mincho" w:hAnsi="Arial" w:cs="Arial"/>
                 <w:b/>
@@ -238,7 +224,9 @@
                 <w:szCs w:val="28"/>
                 <w:lang w:eastAsia="ja-JP"/>
               </w:rPr>
-            </w:pPr>
+              <w:t xml:space="preserve"> </w:t>
+            </w:r>
+            <w:proofErr w:type="spellStart"/>
             <w:r>
               <w:rPr>
                 <w:rFonts w:ascii="Arial" w:eastAsia="MS Mincho" w:hAnsi="Arial" w:cs="Arial"/>
@@ -248,51 +236,37 @@
                 <w:szCs w:val="28"/>
                 <w:lang w:eastAsia="ja-JP"/>
               </w:rPr>
-              <w:t>BT Làm thêm C2</w:t>
-            </w:r>
-          </w:p>
-        </w:tc>
-        <w:tc>
-          <w:tcPr>
-            <w:tcW w:w="2160" w:type="dxa"/>
-            <w:tcBorders>
-              <w:top w:val="single" w:sz="4" w:space="0" w:color="auto"/>
-              <w:left w:val="single" w:sz="4" w:space="0" w:color="auto"/>
-              <w:bottom w:val="single" w:sz="4" w:space="0" w:color="auto"/>
-              <w:right w:val="single" w:sz="4" w:space="0" w:color="auto"/>
-            </w:tcBorders>
-            <w:vAlign w:val="center"/>
-            <w:hideMark/>
-          </w:tcPr>
-          <w:p>
-            <w:pPr>
-              <w:spacing w:after="0" w:line="240" w:lineRule="auto"/>
-              <w:jc w:val="center"/>
-              <w:rPr>
-                <w:rFonts w:ascii="Arial" w:eastAsia="MS Mincho" w:hAnsi="Arial" w:cs="Arial"/>
-                <w:b/>
-                <w:color w:val="000000"/>
+              <w:t>tên</w:t>
+            </w:r>
+            <w:proofErr w:type="spellEnd"/>
+          </w:p>
+          <w:p>
+            <w:pPr>
+              <w:jc w:val="right"/>
+              <w:rPr>
+                <w:rFonts w:ascii="Arial" w:eastAsia="MS Mincho" w:hAnsi="Arial" w:cs="Arial"/>
+                <w:b/>
                 <w:sz w:val="28"/>
                 <w:szCs w:val="28"/>
                 <w:lang w:eastAsia="ja-JP"/>
               </w:rPr>
             </w:pPr>
-            <w:r>
-              <w:rPr>
-                <w:rFonts w:ascii="Arial" w:eastAsia="MS Mincho" w:hAnsi="Arial" w:cs="Arial"/>
-                <w:b/>
-                <w:color w:val="000000"/>
+          </w:p>
+          <w:p>
+            <w:pPr>
+              <w:jc w:val="right"/>
+              <w:rPr>
+                <w:rFonts w:ascii="Arial" w:eastAsia="MS Mincho" w:hAnsi="Arial" w:cs="Arial"/>
                 <w:sz w:val="28"/>
                 <w:szCs w:val="28"/>
                 <w:lang w:eastAsia="ja-JP"/>
               </w:rPr>
-              <w:t>BT Nâng cao C2</w:t>
-            </w:r>
-          </w:p>
-        </w:tc>
-        <w:tc>
-          <w:tcPr>
-            <w:tcW w:w="2160" w:type="dxa"/>
+            </w:pPr>
+          </w:p>
+        </w:tc>
+        <w:tc>
+          <w:tcPr>
+            <w:tcW w:w="2520" w:type="dxa"/>
             <w:tcBorders>
               <w:top w:val="single" w:sz="4" w:space="0" w:color="auto"/>
               <w:left w:val="single" w:sz="4" w:space="0" w:color="auto"/>
@@ -324,26 +298,10 @@
                 <w:szCs w:val="28"/>
                 <w:lang w:eastAsia="ja-JP"/>
               </w:rPr>
-              <w:t>BT Làm thêm C3</w:t>
-            </w:r>
-          </w:p>
-        </w:tc>
-        <w:tc>
-          <w:tcPr>
-            <w:tcW w:w="2430" w:type="dxa"/>
-            <w:tcBorders>
-              <w:top w:val="single" w:sz="4" w:space="0" w:color="auto"/>
-              <w:left w:val="single" w:sz="4" w:space="0" w:color="auto"/>
-              <w:bottom w:val="single" w:sz="4" w:space="0" w:color="auto"/>
-              <w:right w:val="single" w:sz="4" w:space="0" w:color="auto"/>
-            </w:tcBorders>
-            <w:vAlign w:val="center"/>
-            <w:hideMark/>
-          </w:tcPr>
-          <w:p>
-            <w:pPr>
-              <w:spacing w:after="0" w:line="240" w:lineRule="auto"/>
-              <w:jc w:val="center"/>
+              <w:t xml:space="preserve">BT </w:t>
+            </w:r>
+            <w:proofErr w:type="spellStart"/>
+            <w:r>
               <w:rPr>
                 <w:rFonts w:ascii="Arial" w:eastAsia="MS Mincho" w:hAnsi="Arial" w:cs="Arial"/>
                 <w:b/>
@@ -352,7 +310,9 @@
                 <w:szCs w:val="28"/>
                 <w:lang w:eastAsia="ja-JP"/>
               </w:rPr>
-            </w:pPr>
+              <w:t>Làm</w:t>
+            </w:r>
+            <w:proofErr w:type="spellEnd"/>
             <w:r>
               <w:rPr>
                 <w:rFonts w:ascii="Arial" w:eastAsia="MS Mincho" w:hAnsi="Arial" w:cs="Arial"/>
@@ -362,26 +322,10 @@
                 <w:szCs w:val="28"/>
                 <w:lang w:eastAsia="ja-JP"/>
               </w:rPr>
-              <w:t>BT Làm thêm C4</w:t>
-            </w:r>
-          </w:p>
-        </w:tc>
-        <w:tc>
-          <w:tcPr>
-            <w:tcW w:w="2750" w:type="dxa"/>
-            <w:tcBorders>
-              <w:top w:val="single" w:sz="4" w:space="0" w:color="auto"/>
-              <w:left w:val="single" w:sz="4" w:space="0" w:color="auto"/>
-              <w:bottom w:val="single" w:sz="4" w:space="0" w:color="auto"/>
-              <w:right w:val="single" w:sz="4" w:space="0" w:color="auto"/>
-            </w:tcBorders>
-            <w:vAlign w:val="center"/>
-            <w:hideMark/>
-          </w:tcPr>
-          <w:p>
-            <w:pPr>
-              <w:spacing w:after="0" w:line="240" w:lineRule="auto"/>
-              <w:jc w:val="center"/>
+              <w:t xml:space="preserve"> </w:t>
+            </w:r>
+            <w:proofErr w:type="spellStart"/>
+            <w:r>
               <w:rPr>
                 <w:rFonts w:ascii="Arial" w:eastAsia="MS Mincho" w:hAnsi="Arial" w:cs="Arial"/>
                 <w:b/>
@@ -390,7 +334,9 @@
                 <w:szCs w:val="28"/>
                 <w:lang w:eastAsia="ja-JP"/>
               </w:rPr>
-            </w:pPr>
+              <w:t>thêm</w:t>
+            </w:r>
+            <w:proofErr w:type="spellEnd"/>
             <w:r>
               <w:rPr>
                 <w:rFonts w:ascii="Arial" w:eastAsia="MS Mincho" w:hAnsi="Arial" w:cs="Arial"/>
@@ -400,7 +346,351 @@
                 <w:szCs w:val="28"/>
                 <w:lang w:eastAsia="ja-JP"/>
               </w:rPr>
-              <w:t>BT Làm thêm C5</w:t>
+              <w:t xml:space="preserve"> C2</w:t>
+            </w:r>
+          </w:p>
+        </w:tc>
+        <w:tc>
+          <w:tcPr>
+            <w:tcW w:w="2160" w:type="dxa"/>
+            <w:tcBorders>
+              <w:top w:val="single" w:sz="4" w:space="0" w:color="auto"/>
+              <w:left w:val="single" w:sz="4" w:space="0" w:color="auto"/>
+              <w:bottom w:val="single" w:sz="4" w:space="0" w:color="auto"/>
+              <w:right w:val="single" w:sz="4" w:space="0" w:color="auto"/>
+            </w:tcBorders>
+            <w:vAlign w:val="center"/>
+            <w:hideMark/>
+          </w:tcPr>
+          <w:p>
+            <w:pPr>
+              <w:spacing w:after="0" w:line="240" w:lineRule="auto"/>
+              <w:jc w:val="center"/>
+              <w:rPr>
+                <w:rFonts w:ascii="Arial" w:eastAsia="MS Mincho" w:hAnsi="Arial" w:cs="Arial"/>
+                <w:b/>
+                <w:color w:val="000000"/>
+                <w:sz w:val="28"/>
+                <w:szCs w:val="28"/>
+                <w:lang w:eastAsia="ja-JP"/>
+              </w:rPr>
+            </w:pPr>
+            <w:r>
+              <w:rPr>
+                <w:rFonts w:ascii="Arial" w:eastAsia="MS Mincho" w:hAnsi="Arial" w:cs="Arial"/>
+                <w:b/>
+                <w:color w:val="000000"/>
+                <w:sz w:val="28"/>
+                <w:szCs w:val="28"/>
+                <w:lang w:eastAsia="ja-JP"/>
+              </w:rPr>
+              <w:t xml:space="preserve">BT </w:t>
+            </w:r>
+            <w:proofErr w:type="spellStart"/>
+            <w:r>
+              <w:rPr>
+                <w:rFonts w:ascii="Arial" w:eastAsia="MS Mincho" w:hAnsi="Arial" w:cs="Arial"/>
+                <w:b/>
+                <w:color w:val="000000"/>
+                <w:sz w:val="28"/>
+                <w:szCs w:val="28"/>
+                <w:lang w:eastAsia="ja-JP"/>
+              </w:rPr>
+              <w:t>Nâng</w:t>
+            </w:r>
+            <w:proofErr w:type="spellEnd"/>
+            <w:r>
+              <w:rPr>
+                <w:rFonts w:ascii="Arial" w:eastAsia="MS Mincho" w:hAnsi="Arial" w:cs="Arial"/>
+                <w:b/>
+                <w:color w:val="000000"/>
+                <w:sz w:val="28"/>
+                <w:szCs w:val="28"/>
+                <w:lang w:eastAsia="ja-JP"/>
+              </w:rPr>
+              <w:t xml:space="preserve"> </w:t>
+            </w:r>
+            <w:proofErr w:type="spellStart"/>
+            <w:r>
+              <w:rPr>
+                <w:rFonts w:ascii="Arial" w:eastAsia="MS Mincho" w:hAnsi="Arial" w:cs="Arial"/>
+                <w:b/>
+                <w:color w:val="000000"/>
+                <w:sz w:val="28"/>
+                <w:szCs w:val="28"/>
+                <w:lang w:eastAsia="ja-JP"/>
+              </w:rPr>
+              <w:t>cao</w:t>
+            </w:r>
+            <w:proofErr w:type="spellEnd"/>
+            <w:r>
+              <w:rPr>
+                <w:rFonts w:ascii="Arial" w:eastAsia="MS Mincho" w:hAnsi="Arial" w:cs="Arial"/>
+                <w:b/>
+                <w:color w:val="000000"/>
+                <w:sz w:val="28"/>
+                <w:szCs w:val="28"/>
+                <w:lang w:eastAsia="ja-JP"/>
+              </w:rPr>
+              <w:t xml:space="preserve"> C2</w:t>
+            </w:r>
+          </w:p>
+        </w:tc>
+        <w:tc>
+          <w:tcPr>
+            <w:tcW w:w="2160" w:type="dxa"/>
+            <w:tcBorders>
+              <w:top w:val="single" w:sz="4" w:space="0" w:color="auto"/>
+              <w:left w:val="single" w:sz="4" w:space="0" w:color="auto"/>
+              <w:bottom w:val="single" w:sz="4" w:space="0" w:color="auto"/>
+              <w:right w:val="single" w:sz="4" w:space="0" w:color="auto"/>
+            </w:tcBorders>
+            <w:vAlign w:val="center"/>
+            <w:hideMark/>
+          </w:tcPr>
+          <w:p>
+            <w:pPr>
+              <w:spacing w:after="0" w:line="240" w:lineRule="auto"/>
+              <w:jc w:val="center"/>
+              <w:rPr>
+                <w:rFonts w:ascii="Arial" w:eastAsia="MS Mincho" w:hAnsi="Arial" w:cs="Arial"/>
+                <w:b/>
+                <w:color w:val="000000"/>
+                <w:sz w:val="28"/>
+                <w:szCs w:val="28"/>
+                <w:lang w:eastAsia="ja-JP"/>
+              </w:rPr>
+            </w:pPr>
+            <w:r>
+              <w:rPr>
+                <w:rFonts w:ascii="Arial" w:eastAsia="MS Mincho" w:hAnsi="Arial" w:cs="Arial"/>
+                <w:b/>
+                <w:color w:val="000000"/>
+                <w:sz w:val="28"/>
+                <w:szCs w:val="28"/>
+                <w:lang w:eastAsia="ja-JP"/>
+              </w:rPr>
+              <w:t xml:space="preserve">BT </w:t>
+            </w:r>
+            <w:proofErr w:type="spellStart"/>
+            <w:r>
+              <w:rPr>
+                <w:rFonts w:ascii="Arial" w:eastAsia="MS Mincho" w:hAnsi="Arial" w:cs="Arial"/>
+                <w:b/>
+                <w:color w:val="000000"/>
+                <w:sz w:val="28"/>
+                <w:szCs w:val="28"/>
+                <w:lang w:eastAsia="ja-JP"/>
+              </w:rPr>
+              <w:t>Làm</w:t>
+            </w:r>
+            <w:proofErr w:type="spellEnd"/>
+            <w:r>
+              <w:rPr>
+                <w:rFonts w:ascii="Arial" w:eastAsia="MS Mincho" w:hAnsi="Arial" w:cs="Arial"/>
+                <w:b/>
+                <w:color w:val="000000"/>
+                <w:sz w:val="28"/>
+                <w:szCs w:val="28"/>
+                <w:lang w:eastAsia="ja-JP"/>
+              </w:rPr>
+              <w:t xml:space="preserve"> </w:t>
+            </w:r>
+            <w:proofErr w:type="spellStart"/>
+            <w:r>
+              <w:rPr>
+                <w:rFonts w:ascii="Arial" w:eastAsia="MS Mincho" w:hAnsi="Arial" w:cs="Arial"/>
+                <w:b/>
+                <w:color w:val="000000"/>
+                <w:sz w:val="28"/>
+                <w:szCs w:val="28"/>
+                <w:lang w:eastAsia="ja-JP"/>
+              </w:rPr>
+              <w:t>thêm</w:t>
+            </w:r>
+            <w:proofErr w:type="spellEnd"/>
+            <w:r>
+              <w:rPr>
+                <w:rFonts w:ascii="Arial" w:eastAsia="MS Mincho" w:hAnsi="Arial" w:cs="Arial"/>
+                <w:b/>
+                <w:color w:val="000000"/>
+                <w:sz w:val="28"/>
+                <w:szCs w:val="28"/>
+                <w:lang w:eastAsia="ja-JP"/>
+              </w:rPr>
+              <w:t xml:space="preserve"> C3</w:t>
+            </w:r>
+          </w:p>
+        </w:tc>
+        <w:tc>
+          <w:tcPr>
+            <w:tcW w:w="2430" w:type="dxa"/>
+            <w:tcBorders>
+              <w:top w:val="single" w:sz="4" w:space="0" w:color="auto"/>
+              <w:left w:val="single" w:sz="4" w:space="0" w:color="auto"/>
+              <w:bottom w:val="single" w:sz="4" w:space="0" w:color="auto"/>
+              <w:right w:val="single" w:sz="4" w:space="0" w:color="auto"/>
+            </w:tcBorders>
+            <w:vAlign w:val="center"/>
+            <w:hideMark/>
+          </w:tcPr>
+          <w:p>
+            <w:pPr>
+              <w:spacing w:after="0" w:line="240" w:lineRule="auto"/>
+              <w:jc w:val="center"/>
+              <w:rPr>
+                <w:rFonts w:ascii="Arial" w:eastAsia="MS Mincho" w:hAnsi="Arial" w:cs="Arial"/>
+                <w:b/>
+                <w:color w:val="000000"/>
+                <w:sz w:val="28"/>
+                <w:szCs w:val="28"/>
+                <w:lang w:eastAsia="ja-JP"/>
+              </w:rPr>
+            </w:pPr>
+            <w:r>
+              <w:rPr>
+                <w:rFonts w:ascii="Arial" w:eastAsia="MS Mincho" w:hAnsi="Arial" w:cs="Arial"/>
+                <w:b/>
+                <w:color w:val="000000"/>
+                <w:sz w:val="28"/>
+                <w:szCs w:val="28"/>
+                <w:lang w:eastAsia="ja-JP"/>
+              </w:rPr>
+              <w:t xml:space="preserve">BT </w:t>
+            </w:r>
+            <w:proofErr w:type="spellStart"/>
+            <w:r>
+              <w:rPr>
+                <w:rFonts w:ascii="Arial" w:eastAsia="MS Mincho" w:hAnsi="Arial" w:cs="Arial"/>
+                <w:b/>
+                <w:color w:val="000000"/>
+                <w:sz w:val="28"/>
+                <w:szCs w:val="28"/>
+                <w:lang w:eastAsia="ja-JP"/>
+              </w:rPr>
+              <w:t>Làm</w:t>
+            </w:r>
+            <w:proofErr w:type="spellEnd"/>
+            <w:r>
+              <w:rPr>
+                <w:rFonts w:ascii="Arial" w:eastAsia="MS Mincho" w:hAnsi="Arial" w:cs="Arial"/>
+                <w:b/>
+                <w:color w:val="000000"/>
+                <w:sz w:val="28"/>
+                <w:szCs w:val="28"/>
+                <w:lang w:eastAsia="ja-JP"/>
+              </w:rPr>
+              <w:t xml:space="preserve"> </w:t>
+            </w:r>
+            <w:proofErr w:type="spellStart"/>
+            <w:r>
+              <w:rPr>
+                <w:rFonts w:ascii="Arial" w:eastAsia="MS Mincho" w:hAnsi="Arial" w:cs="Arial"/>
+                <w:b/>
+                <w:color w:val="000000"/>
+                <w:sz w:val="28"/>
+                <w:szCs w:val="28"/>
+                <w:lang w:eastAsia="ja-JP"/>
+              </w:rPr>
+              <w:t>thêm</w:t>
+            </w:r>
+            <w:proofErr w:type="spellEnd"/>
+            <w:r>
+              <w:rPr>
+                <w:rFonts w:ascii="Arial" w:eastAsia="MS Mincho" w:hAnsi="Arial" w:cs="Arial"/>
+                <w:b/>
+                <w:color w:val="000000"/>
+                <w:sz w:val="28"/>
+                <w:szCs w:val="28"/>
+                <w:lang w:eastAsia="ja-JP"/>
+              </w:rPr>
+              <w:t xml:space="preserve"> C4</w:t>
+            </w:r>
+          </w:p>
+        </w:tc>
+        <w:tc>
+          <w:tcPr>
+            <w:tcW w:w="2750" w:type="dxa"/>
+            <w:tcBorders>
+              <w:top w:val="single" w:sz="4" w:space="0" w:color="auto"/>
+              <w:left w:val="single" w:sz="4" w:space="0" w:color="auto"/>
+              <w:bottom w:val="single" w:sz="4" w:space="0" w:color="auto"/>
+              <w:right w:val="single" w:sz="4" w:space="0" w:color="auto"/>
+            </w:tcBorders>
+            <w:vAlign w:val="center"/>
+            <w:hideMark/>
+          </w:tcPr>
+          <w:p>
+            <w:pPr>
+              <w:spacing w:after="0" w:line="240" w:lineRule="auto"/>
+              <w:jc w:val="center"/>
+              <w:rPr>
+                <w:rFonts w:ascii="Arial" w:eastAsia="MS Mincho" w:hAnsi="Arial" w:cs="Arial"/>
+                <w:b/>
+                <w:color w:val="000000"/>
+                <w:sz w:val="28"/>
+                <w:szCs w:val="28"/>
+                <w:lang w:eastAsia="ja-JP"/>
+              </w:rPr>
+            </w:pPr>
+            <w:r>
+              <w:rPr>
+                <w:rFonts w:ascii="Arial" w:eastAsia="MS Mincho" w:hAnsi="Arial" w:cs="Arial"/>
+                <w:b/>
+                <w:color w:val="000000"/>
+                <w:sz w:val="28"/>
+                <w:szCs w:val="28"/>
+                <w:lang w:eastAsia="ja-JP"/>
+              </w:rPr>
+              <w:t xml:space="preserve">BT </w:t>
+            </w:r>
+            <w:proofErr w:type="spellStart"/>
+            <w:r>
+              <w:rPr>
+                <w:rFonts w:ascii="Arial" w:eastAsia="MS Mincho" w:hAnsi="Arial" w:cs="Arial"/>
+                <w:b/>
+                <w:color w:val="000000"/>
+                <w:sz w:val="28"/>
+                <w:szCs w:val="28"/>
+                <w:lang w:eastAsia="ja-JP"/>
+              </w:rPr>
+              <w:t>Làm</w:t>
+            </w:r>
+            <w:proofErr w:type="spellEnd"/>
+            <w:r>
+              <w:rPr>
+                <w:rFonts w:ascii="Arial" w:eastAsia="MS Mincho" w:hAnsi="Arial" w:cs="Arial"/>
+                <w:b/>
+                <w:color w:val="000000"/>
+                <w:sz w:val="28"/>
+                <w:szCs w:val="28"/>
+                <w:lang w:eastAsia="ja-JP"/>
+              </w:rPr>
+              <w:t xml:space="preserve"> </w:t>
+            </w:r>
+            <w:proofErr w:type="spellStart"/>
+            <w:r>
+              <w:rPr>
+                <w:rFonts w:ascii="Arial" w:eastAsia="MS Mincho" w:hAnsi="Arial" w:cs="Arial"/>
+                <w:b/>
+                <w:color w:val="000000"/>
+                <w:sz w:val="28"/>
+                <w:szCs w:val="28"/>
+                <w:lang w:eastAsia="ja-JP"/>
+              </w:rPr>
+              <w:t>thêm</w:t>
+            </w:r>
+            <w:proofErr w:type="spellEnd"/>
+            <w:r>
+              <w:rPr>
+                <w:rFonts w:ascii="Arial" w:eastAsia="MS Mincho" w:hAnsi="Arial" w:cs="Arial"/>
+                <w:b/>
+                <w:color w:val="000000"/>
+                <w:sz w:val="28"/>
+                <w:szCs w:val="28"/>
+                <w:lang w:eastAsia="ja-JP"/>
+              </w:rPr>
+              <w:t xml:space="preserve"> C5</w:t>
             </w:r>
           </w:p>
         </w:tc>
@@ -464,14 +754,16 @@
                 <w:szCs w:val="20"/>
               </w:rPr>
             </w:pPr>
-            <w:r>
-              <w:rPr>
-                <w:rFonts w:ascii="Arial" w:eastAsia="Times New Roman" w:hAnsi="Arial" w:cs="Arial"/>
-                <w:sz w:val="20"/>
-                <w:szCs w:val="20"/>
-              </w:rPr>
-              <w:t>Nguyễn Thị Ngọc</w:t>
-            </w:r>
+            <w:proofErr w:type="spellStart"/>
+            <w:r>
+              <w:rPr>
+                <w:rFonts w:ascii="Arial" w:eastAsia="Times New Roman" w:hAnsi="Arial" w:cs="Arial"/>
+                <w:sz w:val="20"/>
+                <w:szCs w:val="20"/>
+              </w:rPr>
+              <w:t>Nguyễn</w:t>
+            </w:r>
+            <w:proofErr w:type="spellEnd"/>
             <w:r>
               <w:rPr>
                 <w:rFonts w:ascii="Arial" w:eastAsia="Times New Roman" w:hAnsi="Arial" w:cs="Arial"/>
@@ -480,6 +772,43 @@
               </w:rPr>
               <w:t xml:space="preserve"> </w:t>
             </w:r>
+            <w:proofErr w:type="spellStart"/>
+            <w:r>
+              <w:rPr>
+                <w:rFonts w:ascii="Arial" w:eastAsia="Times New Roman" w:hAnsi="Arial" w:cs="Arial"/>
+                <w:sz w:val="20"/>
+                <w:szCs w:val="20"/>
+              </w:rPr>
+              <w:t>Thị</w:t>
+            </w:r>
+            <w:proofErr w:type="spellEnd"/>
+            <w:r>
+              <w:rPr>
+                <w:rFonts w:ascii="Arial" w:eastAsia="Times New Roman" w:hAnsi="Arial" w:cs="Arial"/>
+                <w:sz w:val="20"/>
+                <w:szCs w:val="20"/>
+              </w:rPr>
+              <w:t xml:space="preserve"> </w:t>
+            </w:r>
+            <w:proofErr w:type="spellStart"/>
+            <w:r>
+              <w:rPr>
+                <w:rFonts w:ascii="Arial" w:eastAsia="Times New Roman" w:hAnsi="Arial" w:cs="Arial"/>
+                <w:sz w:val="20"/>
+                <w:szCs w:val="20"/>
+              </w:rPr>
+              <w:t>Ngọc</w:t>
+            </w:r>
+            <w:proofErr w:type="spellEnd"/>
+            <w:r>
+              <w:rPr>
+                <w:rFonts w:ascii="Arial" w:eastAsia="Times New Roman" w:hAnsi="Arial" w:cs="Arial"/>
+                <w:sz w:val="20"/>
+                <w:szCs w:val="20"/>
+              </w:rPr>
+              <w:t xml:space="preserve"> </w:t>
+            </w:r>
+            <w:proofErr w:type="spellStart"/>
             <w:r>
               <w:rPr>
                 <w:rFonts w:ascii="Arial" w:eastAsia="Times New Roman" w:hAnsi="Arial" w:cs="Arial"/>
@@ -488,6 +817,7 @@
               </w:rPr>
               <w:t>Ánh</w:t>
             </w:r>
+            <w:proofErr w:type="spellEnd"/>
           </w:p>
         </w:tc>
         <w:tc>
@@ -670,13 +1000,31 @@
                 <w:szCs w:val="20"/>
               </w:rPr>
             </w:pPr>
+            <w:proofErr w:type="spellStart"/>
             <w:r>
               <w:rPr>
                 <w:rFonts w:cs="Calibri"/>
                 <w:color w:val="000000"/>
               </w:rPr>
-              <w:t>Trần Kim Bình</w:t>
-            </w:r>
+              <w:t>Trần</w:t>
+            </w:r>
+            <w:proofErr w:type="spellEnd"/>
+            <w:r>
+              <w:rPr>
+                <w:rFonts w:cs="Calibri"/>
+                <w:color w:val="000000"/>
+              </w:rPr>
+              <w:t xml:space="preserve"> Kim </w:t>
+            </w:r>
+            <w:proofErr w:type="spellStart"/>
+            <w:r>
+              <w:rPr>
+                <w:rFonts w:cs="Calibri"/>
+                <w:color w:val="000000"/>
+              </w:rPr>
+              <w:t>Bình</w:t>
+            </w:r>
+            <w:proofErr w:type="spellEnd"/>
           </w:p>
         </w:tc>
         <w:tc>
@@ -859,13 +1207,47 @@
                 <w:szCs w:val="20"/>
               </w:rPr>
             </w:pPr>
+            <w:proofErr w:type="spellStart"/>
             <w:r>
               <w:rPr>
                 <w:rFonts w:cs="Calibri"/>
                 <w:color w:val="000000"/>
               </w:rPr>
-              <w:t>Nguyễn Thị Kim Châu</w:t>
-            </w:r>
+              <w:t>Nguyễn</w:t>
+            </w:r>
+            <w:proofErr w:type="spellEnd"/>
+            <w:r>
+              <w:rPr>
+                <w:rFonts w:cs="Calibri"/>
+                <w:color w:val="000000"/>
+              </w:rPr>
+              <w:t xml:space="preserve"> </w:t>
+            </w:r>
+            <w:proofErr w:type="spellStart"/>
+            <w:r>
+              <w:rPr>
+                <w:rFonts w:cs="Calibri"/>
+                <w:color w:val="000000"/>
+              </w:rPr>
+              <w:t>Thị</w:t>
+            </w:r>
+            <w:proofErr w:type="spellEnd"/>
+            <w:r>
+              <w:rPr>
+                <w:rFonts w:cs="Calibri"/>
+                <w:color w:val="000000"/>
+              </w:rPr>
+              <w:t xml:space="preserve"> Kim </w:t>
+            </w:r>
+            <w:proofErr w:type="spellStart"/>
+            <w:r>
+              <w:rPr>
+                <w:rFonts w:cs="Calibri"/>
+                <w:color w:val="000000"/>
+              </w:rPr>
+              <w:t>Châu</w:t>
+            </w:r>
+            <w:proofErr w:type="spellEnd"/>
           </w:p>
         </w:tc>
         <w:tc>
@@ -1048,13 +1430,63 @@
                 <w:szCs w:val="20"/>
               </w:rPr>
             </w:pPr>
+            <w:proofErr w:type="spellStart"/>
             <w:r>
               <w:rPr>
                 <w:rFonts w:cs="Calibri"/>
                 <w:color w:val="000000"/>
               </w:rPr>
-              <w:t>Nguyễn Huỳnh Quốc Cường</w:t>
-            </w:r>
+              <w:t>Nguyễn</w:t>
+            </w:r>
+            <w:proofErr w:type="spellEnd"/>
+            <w:r>
+              <w:rPr>
+                <w:rFonts w:cs="Calibri"/>
+                <w:color w:val="000000"/>
+              </w:rPr>
+              <w:t xml:space="preserve"> </w:t>
+            </w:r>
+            <w:proofErr w:type="spellStart"/>
+            <w:r>
+              <w:rPr>
+                <w:rFonts w:cs="Calibri"/>
+                <w:color w:val="000000"/>
+              </w:rPr>
+              <w:t>Huỳnh</w:t>
+            </w:r>
+            <w:proofErr w:type="spellEnd"/>
+            <w:r>
+              <w:rPr>
+                <w:rFonts w:cs="Calibri"/>
+                <w:color w:val="000000"/>
+              </w:rPr>
+              <w:t xml:space="preserve"> </w:t>
+            </w:r>
+            <w:proofErr w:type="spellStart"/>
+            <w:r>
+              <w:rPr>
+                <w:rFonts w:cs="Calibri"/>
+                <w:color w:val="000000"/>
+              </w:rPr>
+              <w:t>Quốc</w:t>
+            </w:r>
+            <w:proofErr w:type="spellEnd"/>
+            <w:r>
+              <w:rPr>
+                <w:rFonts w:cs="Calibri"/>
+                <w:color w:val="000000"/>
+              </w:rPr>
+              <w:t xml:space="preserve"> </w:t>
+            </w:r>
+            <w:proofErr w:type="spellStart"/>
+            <w:r>
+              <w:rPr>
+                <w:rFonts w:cs="Calibri"/>
+                <w:color w:val="000000"/>
+              </w:rPr>
+              <w:t>Cường</w:t>
+            </w:r>
+            <w:proofErr w:type="spellEnd"/>
           </w:p>
         </w:tc>
         <w:tc>
@@ -1240,12 +1672,37 @@
                 <w:lang w:eastAsia="ja-JP"/>
               </w:rPr>
             </w:pPr>
+            <w:proofErr w:type="spellStart"/>
             <w:r>
               <w:rPr>
                 <w:rFonts w:cs="Calibri"/>
                 <w:color w:val="000000"/>
               </w:rPr>
-              <w:t>Trần Thùy Dung</w:t>
+              <w:t>Trần</w:t>
+            </w:r>
+            <w:proofErr w:type="spellEnd"/>
+            <w:r>
+              <w:rPr>
+                <w:rFonts w:cs="Calibri"/>
+                <w:color w:val="000000"/>
+              </w:rPr>
+              <w:t xml:space="preserve"> </w:t>
+            </w:r>
+            <w:proofErr w:type="spellStart"/>
+            <w:r>
+              <w:rPr>
+                <w:rFonts w:cs="Calibri"/>
+                <w:color w:val="000000"/>
+              </w:rPr>
+              <w:t>Thùy</w:t>
+            </w:r>
+            <w:proofErr w:type="spellEnd"/>
+            <w:r>
+              <w:rPr>
+                <w:rFonts w:cs="Calibri"/>
+                <w:color w:val="000000"/>
+              </w:rPr>
+              <w:t xml:space="preserve"> Dung</w:t>
             </w:r>
           </w:p>
         </w:tc>
@@ -1432,13 +1889,47 @@
                 <w:lang w:eastAsia="ja-JP"/>
               </w:rPr>
             </w:pPr>
+            <w:proofErr w:type="spellStart"/>
             <w:r>
               <w:rPr>
                 <w:rFonts w:cs="Calibri"/>
                 <w:color w:val="000000"/>
               </w:rPr>
-              <w:t>Lý Quốc Dũng</w:t>
-            </w:r>
+              <w:t>Lý</w:t>
+            </w:r>
+            <w:proofErr w:type="spellEnd"/>
+            <w:r>
+              <w:rPr>
+                <w:rFonts w:cs="Calibri"/>
+                <w:color w:val="000000"/>
+              </w:rPr>
+              <w:t xml:space="preserve"> </w:t>
+            </w:r>
+            <w:proofErr w:type="spellStart"/>
+            <w:r>
+              <w:rPr>
+                <w:rFonts w:cs="Calibri"/>
+                <w:color w:val="000000"/>
+              </w:rPr>
+              <w:t>Quốc</w:t>
+            </w:r>
+            <w:proofErr w:type="spellEnd"/>
+            <w:r>
+              <w:rPr>
+                <w:rFonts w:cs="Calibri"/>
+                <w:color w:val="000000"/>
+              </w:rPr>
+              <w:t xml:space="preserve"> </w:t>
+            </w:r>
+            <w:proofErr w:type="spellStart"/>
+            <w:r>
+              <w:rPr>
+                <w:rFonts w:cs="Calibri"/>
+                <w:color w:val="000000"/>
+              </w:rPr>
+              <w:t>Dũng</w:t>
+            </w:r>
+            <w:proofErr w:type="spellEnd"/>
           </w:p>
         </w:tc>
         <w:tc>
@@ -1624,8 +2115,33 @@
                 <w:rFonts w:cs="Calibri"/>
                 <w:color w:val="000000"/>
               </w:rPr>
-              <w:t>Lê Hoài Duy</w:t>
-            </w:r>
+              <w:t xml:space="preserve">Lê </w:t>
+            </w:r>
+            <w:proofErr w:type="spellStart"/>
+            <w:r>
+              <w:rPr>
+                <w:rFonts w:cs="Calibri"/>
+                <w:color w:val="000000"/>
+              </w:rPr>
+              <w:t>Hoài</w:t>
+            </w:r>
+            <w:proofErr w:type="spellEnd"/>
+            <w:r>
+              <w:rPr>
+                <w:rFonts w:cs="Calibri"/>
+                <w:color w:val="000000"/>
+              </w:rPr>
+              <w:t xml:space="preserve"> </w:t>
+            </w:r>
+            <w:proofErr w:type="spellStart"/>
+            <w:r>
+              <w:rPr>
+                <w:rFonts w:cs="Calibri"/>
+                <w:color w:val="000000"/>
+              </w:rPr>
+              <w:t>Duy</w:t>
+            </w:r>
+            <w:proofErr w:type="spellEnd"/>
           </w:p>
         </w:tc>
         <w:tc>
@@ -1778,9 +2294,9 @@
       <w:tblGrid>
         <w:gridCol w:w="481"/>
         <w:gridCol w:w="1218"/>
-        <w:gridCol w:w="2218"/>
+        <w:gridCol w:w="2217"/>
         <w:gridCol w:w="1166"/>
-        <w:gridCol w:w="1413"/>
+        <w:gridCol w:w="1414"/>
         <w:gridCol w:w="1067"/>
         <w:gridCol w:w="3679"/>
         <w:gridCol w:w="1784"/>
@@ -2021,6 +2537,7 @@
                 <w:lang w:val="en-GB" w:eastAsia="en-GB"/>
               </w:rPr>
             </w:pPr>
+            <w:proofErr w:type="spellStart"/>
             <w:r>
               <w:rPr>
                 <w:rFonts w:ascii="Arial" w:eastAsia="Times New Roman" w:hAnsi="Arial" w:cs="Arial"/>
@@ -2031,27 +2548,10 @@
                 <w:szCs w:val="21"/>
                 <w:lang w:val="en-GB" w:eastAsia="en-GB"/>
               </w:rPr>
-              <w:t>Họ và Tên</w:t>
-            </w:r>
-          </w:p>
-        </w:tc>
-        <w:tc>
-          <w:tcPr>
-            <w:tcW w:w="1173" w:type="dxa"/>
-            <w:tcBorders>
-              <w:top w:val="single" w:sz="4" w:space="0" w:color="auto"/>
-              <w:left w:val="single" w:sz="4" w:space="0" w:color="auto"/>
-              <w:bottom w:val="single" w:sz="4" w:space="0" w:color="auto"/>
-              <w:right w:val="single" w:sz="4" w:space="0" w:color="auto"/>
-            </w:tcBorders>
-            <w:shd w:val="clear" w:color="auto" w:fill="auto"/>
-            <w:vAlign w:val="center"/>
-            <w:hideMark/>
-          </w:tcPr>
-          <w:p>
-            <w:pPr>
-              <w:spacing w:after="0" w:line="240" w:lineRule="auto"/>
-              <w:jc w:val="center"/>
+              <w:t>Họ</w:t>
+            </w:r>
+            <w:proofErr w:type="spellEnd"/>
+            <w:r>
               <w:rPr>
                 <w:rFonts w:ascii="Arial" w:eastAsia="Times New Roman" w:hAnsi="Arial" w:cs="Arial"/>
                 <w:b/>
@@ -2061,7 +2561,9 @@
                 <w:szCs w:val="21"/>
                 <w:lang w:val="en-GB" w:eastAsia="en-GB"/>
               </w:rPr>
-            </w:pPr>
+              <w:t xml:space="preserve"> </w:t>
+            </w:r>
+            <w:proofErr w:type="spellStart"/>
             <w:r>
               <w:rPr>
                 <w:rFonts w:ascii="Arial" w:eastAsia="Times New Roman" w:hAnsi="Arial" w:cs="Arial"/>
@@ -2072,27 +2574,10 @@
                 <w:szCs w:val="21"/>
                 <w:lang w:val="en-GB" w:eastAsia="en-GB"/>
               </w:rPr>
-              <w:t>Giới tính</w:t>
-            </w:r>
-          </w:p>
-        </w:tc>
-        <w:tc>
-          <w:tcPr>
-            <w:tcW w:w="1418" w:type="dxa"/>
-            <w:tcBorders>
-              <w:top w:val="single" w:sz="4" w:space="0" w:color="auto"/>
-              <w:left w:val="single" w:sz="4" w:space="0" w:color="auto"/>
-              <w:bottom w:val="single" w:sz="4" w:space="0" w:color="auto"/>
-              <w:right w:val="single" w:sz="4" w:space="0" w:color="auto"/>
-            </w:tcBorders>
-            <w:shd w:val="clear" w:color="auto" w:fill="auto"/>
-            <w:vAlign w:val="center"/>
-            <w:hideMark/>
-          </w:tcPr>
-          <w:p>
-            <w:pPr>
-              <w:spacing w:after="0" w:line="240" w:lineRule="auto"/>
-              <w:jc w:val="center"/>
+              <w:t>và</w:t>
+            </w:r>
+            <w:proofErr w:type="spellEnd"/>
+            <w:r>
               <w:rPr>
                 <w:rFonts w:ascii="Arial" w:eastAsia="Times New Roman" w:hAnsi="Arial" w:cs="Arial"/>
                 <w:b/>
@@ -2102,7 +2587,9 @@
                 <w:szCs w:val="21"/>
                 <w:lang w:val="en-GB" w:eastAsia="en-GB"/>
               </w:rPr>
-            </w:pPr>
+              <w:t xml:space="preserve"> </w:t>
+            </w:r>
+            <w:proofErr w:type="spellStart"/>
             <w:r>
               <w:rPr>
                 <w:rFonts w:ascii="Arial" w:eastAsia="Times New Roman" w:hAnsi="Arial" w:cs="Arial"/>
@@ -2113,13 +2600,14 @@
                 <w:szCs w:val="21"/>
                 <w:lang w:val="en-GB" w:eastAsia="en-GB"/>
               </w:rPr>
-              <w:t>Ngày sinh</w:t>
-            </w:r>
-          </w:p>
-        </w:tc>
-        <w:tc>
-          <w:tcPr>
-            <w:tcW w:w="1070" w:type="dxa"/>
+              <w:t>Tên</w:t>
+            </w:r>
+            <w:proofErr w:type="spellEnd"/>
+          </w:p>
+        </w:tc>
+        <w:tc>
+          <w:tcPr>
+            <w:tcW w:w="1173" w:type="dxa"/>
             <w:tcBorders>
               <w:top w:val="single" w:sz="4" w:space="0" w:color="auto"/>
               <w:left w:val="single" w:sz="4" w:space="0" w:color="auto"/>
@@ -2144,6 +2632,7 @@
                 <w:lang w:val="en-GB" w:eastAsia="en-GB"/>
               </w:rPr>
             </w:pPr>
+            <w:proofErr w:type="spellStart"/>
             <w:r>
               <w:rPr>
                 <w:rFonts w:ascii="Arial" w:eastAsia="Times New Roman" w:hAnsi="Arial" w:cs="Arial"/>
@@ -2154,27 +2643,10 @@
                 <w:szCs w:val="21"/>
                 <w:lang w:val="en-GB" w:eastAsia="en-GB"/>
               </w:rPr>
-              <w:t>Nơi sinh</w:t>
-            </w:r>
-          </w:p>
-        </w:tc>
-        <w:tc>
-          <w:tcPr>
-            <w:tcW w:w="3693" w:type="dxa"/>
-            <w:tcBorders>
-              <w:top w:val="single" w:sz="4" w:space="0" w:color="auto"/>
-              <w:left w:val="single" w:sz="4" w:space="0" w:color="auto"/>
-              <w:bottom w:val="single" w:sz="4" w:space="0" w:color="auto"/>
-              <w:right w:val="single" w:sz="4" w:space="0" w:color="auto"/>
-            </w:tcBorders>
-            <w:shd w:val="clear" w:color="auto" w:fill="auto"/>
-            <w:vAlign w:val="center"/>
-            <w:hideMark/>
-          </w:tcPr>
-          <w:p>
-            <w:pPr>
-              <w:spacing w:after="0" w:line="240" w:lineRule="auto"/>
-              <w:jc w:val="center"/>
+              <w:t>Giới</w:t>
+            </w:r>
+            <w:proofErr w:type="spellEnd"/>
+            <w:r>
               <w:rPr>
                 <w:rFonts w:ascii="Arial" w:eastAsia="Times New Roman" w:hAnsi="Arial" w:cs="Arial"/>
                 <w:b/>
@@ -2184,7 +2656,9 @@
                 <w:szCs w:val="21"/>
                 <w:lang w:val="en-GB" w:eastAsia="en-GB"/>
               </w:rPr>
-            </w:pPr>
+              <w:t xml:space="preserve"> </w:t>
+            </w:r>
+            <w:proofErr w:type="spellStart"/>
             <w:r>
               <w:rPr>
                 <w:rFonts w:ascii="Arial" w:eastAsia="Times New Roman" w:hAnsi="Arial" w:cs="Arial"/>
@@ -2195,13 +2669,14 @@
                 <w:szCs w:val="21"/>
                 <w:lang w:val="en-GB" w:eastAsia="en-GB"/>
               </w:rPr>
-              <w:t>Email</w:t>
-            </w:r>
-          </w:p>
-        </w:tc>
-        <w:tc>
-          <w:tcPr>
-            <w:tcW w:w="1792" w:type="dxa"/>
+              <w:t>tính</w:t>
+            </w:r>
+            <w:proofErr w:type="spellEnd"/>
+          </w:p>
+        </w:tc>
+        <w:tc>
+          <w:tcPr>
+            <w:tcW w:w="1418" w:type="dxa"/>
             <w:tcBorders>
               <w:top w:val="single" w:sz="4" w:space="0" w:color="auto"/>
               <w:left w:val="single" w:sz="4" w:space="0" w:color="auto"/>
@@ -2226,6 +2701,7 @@
                 <w:lang w:val="en-GB" w:eastAsia="en-GB"/>
               </w:rPr>
             </w:pPr>
+            <w:proofErr w:type="spellStart"/>
             <w:r>
               <w:rPr>
                 <w:rFonts w:ascii="Arial" w:eastAsia="Times New Roman" w:hAnsi="Arial" w:cs="Arial"/>
@@ -2236,27 +2712,10 @@
                 <w:szCs w:val="21"/>
                 <w:lang w:val="en-GB" w:eastAsia="en-GB"/>
               </w:rPr>
-              <w:t>Điện Thoại</w:t>
-            </w:r>
-          </w:p>
-        </w:tc>
-        <w:tc>
-          <w:tcPr>
-            <w:tcW w:w="1468" w:type="dxa"/>
-            <w:tcBorders>
-              <w:top w:val="single" w:sz="4" w:space="0" w:color="auto"/>
-              <w:left w:val="single" w:sz="4" w:space="0" w:color="auto"/>
-              <w:bottom w:val="single" w:sz="4" w:space="0" w:color="auto"/>
-              <w:right w:val="single" w:sz="4" w:space="0" w:color="auto"/>
-            </w:tcBorders>
-            <w:shd w:val="clear" w:color="auto" w:fill="auto"/>
-            <w:vAlign w:val="center"/>
-            <w:hideMark/>
-          </w:tcPr>
-          <w:p>
-            <w:pPr>
-              <w:spacing w:after="0" w:line="240" w:lineRule="auto"/>
-              <w:jc w:val="center"/>
+              <w:t>Ngày</w:t>
+            </w:r>
+            <w:proofErr w:type="spellEnd"/>
+            <w:r>
               <w:rPr>
                 <w:rFonts w:ascii="Arial" w:eastAsia="Times New Roman" w:hAnsi="Arial" w:cs="Arial"/>
                 <w:b/>
@@ -2266,7 +2725,9 @@
                 <w:szCs w:val="21"/>
                 <w:lang w:val="en-GB" w:eastAsia="en-GB"/>
               </w:rPr>
-            </w:pPr>
+              <w:t xml:space="preserve"> </w:t>
+            </w:r>
+            <w:proofErr w:type="spellStart"/>
             <w:r>
               <w:rPr>
                 <w:rFonts w:ascii="Arial" w:eastAsia="Times New Roman" w:hAnsi="Arial" w:cs="Arial"/>
@@ -2277,8 +2738,257 @@
                 <w:szCs w:val="21"/>
                 <w:lang w:val="en-GB" w:eastAsia="en-GB"/>
               </w:rPr>
-              <w:t>Ghi chú</w:t>
-            </w:r>
+              <w:t>sinh</w:t>
+            </w:r>
+            <w:proofErr w:type="spellEnd"/>
+          </w:p>
+        </w:tc>
+        <w:tc>
+          <w:tcPr>
+            <w:tcW w:w="1070" w:type="dxa"/>
+            <w:tcBorders>
+              <w:top w:val="single" w:sz="4" w:space="0" w:color="auto"/>
+              <w:left w:val="single" w:sz="4" w:space="0" w:color="auto"/>
+              <w:bottom w:val="single" w:sz="4" w:space="0" w:color="auto"/>
+              <w:right w:val="single" w:sz="4" w:space="0" w:color="auto"/>
+            </w:tcBorders>
+            <w:shd w:val="clear" w:color="auto" w:fill="auto"/>
+            <w:vAlign w:val="center"/>
+            <w:hideMark/>
+          </w:tcPr>
+          <w:p>
+            <w:pPr>
+              <w:spacing w:after="0" w:line="240" w:lineRule="auto"/>
+              <w:jc w:val="center"/>
+              <w:rPr>
+                <w:rFonts w:ascii="Arial" w:eastAsia="Times New Roman" w:hAnsi="Arial" w:cs="Arial"/>
+                <w:b/>
+                <w:bCs/>
+                <w:color w:val="002060"/>
+                <w:sz w:val="21"/>
+                <w:szCs w:val="21"/>
+                <w:lang w:val="en-GB" w:eastAsia="en-GB"/>
+              </w:rPr>
+            </w:pPr>
+            <w:proofErr w:type="spellStart"/>
+            <w:r>
+              <w:rPr>
+                <w:rFonts w:ascii="Arial" w:eastAsia="Times New Roman" w:hAnsi="Arial" w:cs="Arial"/>
+                <w:b/>
+                <w:bCs/>
+                <w:color w:val="002060"/>
+                <w:sz w:val="21"/>
+                <w:szCs w:val="21"/>
+                <w:lang w:val="en-GB" w:eastAsia="en-GB"/>
+              </w:rPr>
+              <w:t>Nơi</w:t>
+            </w:r>
+            <w:proofErr w:type="spellEnd"/>
+            <w:r>
+              <w:rPr>
+                <w:rFonts w:ascii="Arial" w:eastAsia="Times New Roman" w:hAnsi="Arial" w:cs="Arial"/>
+                <w:b/>
+                <w:bCs/>
+                <w:color w:val="002060"/>
+                <w:sz w:val="21"/>
+                <w:szCs w:val="21"/>
+                <w:lang w:val="en-GB" w:eastAsia="en-GB"/>
+              </w:rPr>
+              <w:t xml:space="preserve"> </w:t>
+            </w:r>
+            <w:proofErr w:type="spellStart"/>
+            <w:r>
+              <w:rPr>
+                <w:rFonts w:ascii="Arial" w:eastAsia="Times New Roman" w:hAnsi="Arial" w:cs="Arial"/>
+                <w:b/>
+                <w:bCs/>
+                <w:color w:val="002060"/>
+                <w:sz w:val="21"/>
+                <w:szCs w:val="21"/>
+                <w:lang w:val="en-GB" w:eastAsia="en-GB"/>
+              </w:rPr>
+              <w:t>sinh</w:t>
+            </w:r>
+            <w:proofErr w:type="spellEnd"/>
+          </w:p>
+        </w:tc>
+        <w:tc>
+          <w:tcPr>
+            <w:tcW w:w="3693" w:type="dxa"/>
+            <w:tcBorders>
+              <w:top w:val="single" w:sz="4" w:space="0" w:color="auto"/>
+              <w:left w:val="single" w:sz="4" w:space="0" w:color="auto"/>
+              <w:bottom w:val="single" w:sz="4" w:space="0" w:color="auto"/>
+              <w:right w:val="single" w:sz="4" w:space="0" w:color="auto"/>
+            </w:tcBorders>
+            <w:shd w:val="clear" w:color="auto" w:fill="auto"/>
+            <w:vAlign w:val="center"/>
+            <w:hideMark/>
+          </w:tcPr>
+          <w:p>
+            <w:pPr>
+              <w:spacing w:after="0" w:line="240" w:lineRule="auto"/>
+              <w:jc w:val="center"/>
+              <w:rPr>
+                <w:rFonts w:ascii="Arial" w:eastAsia="Times New Roman" w:hAnsi="Arial" w:cs="Arial"/>
+                <w:b/>
+                <w:bCs/>
+                <w:color w:val="002060"/>
+                <w:sz w:val="21"/>
+                <w:szCs w:val="21"/>
+                <w:lang w:val="en-GB" w:eastAsia="en-GB"/>
+              </w:rPr>
+            </w:pPr>
+            <w:r>
+              <w:rPr>
+                <w:rFonts w:ascii="Arial" w:eastAsia="Times New Roman" w:hAnsi="Arial" w:cs="Arial"/>
+                <w:b/>
+                <w:bCs/>
+                <w:color w:val="002060"/>
+                <w:sz w:val="21"/>
+                <w:szCs w:val="21"/>
+                <w:lang w:val="en-GB" w:eastAsia="en-GB"/>
+              </w:rPr>
+              <w:t>Email</w:t>
+            </w:r>
+          </w:p>
+        </w:tc>
+        <w:tc>
+          <w:tcPr>
+            <w:tcW w:w="1792" w:type="dxa"/>
+            <w:tcBorders>
+              <w:top w:val="single" w:sz="4" w:space="0" w:color="auto"/>
+              <w:left w:val="single" w:sz="4" w:space="0" w:color="auto"/>
+              <w:bottom w:val="single" w:sz="4" w:space="0" w:color="auto"/>
+              <w:right w:val="single" w:sz="4" w:space="0" w:color="auto"/>
+            </w:tcBorders>
+            <w:shd w:val="clear" w:color="auto" w:fill="auto"/>
+            <w:vAlign w:val="center"/>
+            <w:hideMark/>
+          </w:tcPr>
+          <w:p>
+            <w:pPr>
+              <w:spacing w:after="0" w:line="240" w:lineRule="auto"/>
+              <w:jc w:val="center"/>
+              <w:rPr>
+                <w:rFonts w:ascii="Arial" w:eastAsia="Times New Roman" w:hAnsi="Arial" w:cs="Arial"/>
+                <w:b/>
+                <w:bCs/>
+                <w:color w:val="002060"/>
+                <w:sz w:val="21"/>
+                <w:szCs w:val="21"/>
+                <w:lang w:val="en-GB" w:eastAsia="en-GB"/>
+              </w:rPr>
+            </w:pPr>
+            <w:proofErr w:type="spellStart"/>
+            <w:r>
+              <w:rPr>
+                <w:rFonts w:ascii="Arial" w:eastAsia="Times New Roman" w:hAnsi="Arial" w:cs="Arial"/>
+                <w:b/>
+                <w:bCs/>
+                <w:color w:val="002060"/>
+                <w:sz w:val="21"/>
+                <w:szCs w:val="21"/>
+                <w:lang w:val="en-GB" w:eastAsia="en-GB"/>
+              </w:rPr>
+              <w:t>Điện</w:t>
+            </w:r>
+            <w:proofErr w:type="spellEnd"/>
+            <w:r>
+              <w:rPr>
+                <w:rFonts w:ascii="Arial" w:eastAsia="Times New Roman" w:hAnsi="Arial" w:cs="Arial"/>
+                <w:b/>
+                <w:bCs/>
+                <w:color w:val="002060"/>
+                <w:sz w:val="21"/>
+                <w:szCs w:val="21"/>
+                <w:lang w:val="en-GB" w:eastAsia="en-GB"/>
+              </w:rPr>
+              <w:t xml:space="preserve"> </w:t>
+            </w:r>
+            <w:proofErr w:type="spellStart"/>
+            <w:r>
+              <w:rPr>
+                <w:rFonts w:ascii="Arial" w:eastAsia="Times New Roman" w:hAnsi="Arial" w:cs="Arial"/>
+                <w:b/>
+                <w:bCs/>
+                <w:color w:val="002060"/>
+                <w:sz w:val="21"/>
+                <w:szCs w:val="21"/>
+                <w:lang w:val="en-GB" w:eastAsia="en-GB"/>
+              </w:rPr>
+              <w:t>Thoại</w:t>
+            </w:r>
+            <w:proofErr w:type="spellEnd"/>
+          </w:p>
+        </w:tc>
+        <w:tc>
+          <w:tcPr>
+            <w:tcW w:w="1468" w:type="dxa"/>
+            <w:tcBorders>
+              <w:top w:val="single" w:sz="4" w:space="0" w:color="auto"/>
+              <w:left w:val="single" w:sz="4" w:space="0" w:color="auto"/>
+              <w:bottom w:val="single" w:sz="4" w:space="0" w:color="auto"/>
+              <w:right w:val="single" w:sz="4" w:space="0" w:color="auto"/>
+            </w:tcBorders>
+            <w:shd w:val="clear" w:color="auto" w:fill="auto"/>
+            <w:vAlign w:val="center"/>
+            <w:hideMark/>
+          </w:tcPr>
+          <w:p>
+            <w:pPr>
+              <w:spacing w:after="0" w:line="240" w:lineRule="auto"/>
+              <w:jc w:val="center"/>
+              <w:rPr>
+                <w:rFonts w:ascii="Arial" w:eastAsia="Times New Roman" w:hAnsi="Arial" w:cs="Arial"/>
+                <w:b/>
+                <w:bCs/>
+                <w:color w:val="002060"/>
+                <w:sz w:val="21"/>
+                <w:szCs w:val="21"/>
+                <w:lang w:val="en-GB" w:eastAsia="en-GB"/>
+              </w:rPr>
+            </w:pPr>
+            <w:proofErr w:type="spellStart"/>
+            <w:r>
+              <w:rPr>
+                <w:rFonts w:ascii="Arial" w:eastAsia="Times New Roman" w:hAnsi="Arial" w:cs="Arial"/>
+                <w:b/>
+                <w:bCs/>
+                <w:color w:val="002060"/>
+                <w:sz w:val="21"/>
+                <w:szCs w:val="21"/>
+                <w:lang w:val="en-GB" w:eastAsia="en-GB"/>
+              </w:rPr>
+              <w:t>Ghi</w:t>
+            </w:r>
+            <w:proofErr w:type="spellEnd"/>
+            <w:r>
+              <w:rPr>
+                <w:rFonts w:ascii="Arial" w:eastAsia="Times New Roman" w:hAnsi="Arial" w:cs="Arial"/>
+                <w:b/>
+                <w:bCs/>
+                <w:color w:val="002060"/>
+                <w:sz w:val="21"/>
+                <w:szCs w:val="21"/>
+                <w:lang w:val="en-GB" w:eastAsia="en-GB"/>
+              </w:rPr>
+              <w:t xml:space="preserve"> </w:t>
+            </w:r>
+            <w:proofErr w:type="spellStart"/>
+            <w:r>
+              <w:rPr>
+                <w:rFonts w:ascii="Arial" w:eastAsia="Times New Roman" w:hAnsi="Arial" w:cs="Arial"/>
+                <w:b/>
+                <w:bCs/>
+                <w:color w:val="002060"/>
+                <w:sz w:val="21"/>
+                <w:szCs w:val="21"/>
+                <w:lang w:val="en-GB" w:eastAsia="en-GB"/>
+              </w:rPr>
+              <w:t>chú</w:t>
+            </w:r>
+            <w:proofErr w:type="spellEnd"/>
           </w:p>
         </w:tc>
       </w:tr>
@@ -2372,14 +3082,16 @@
                 <w:lang w:val="en-GB" w:eastAsia="en-GB"/>
               </w:rPr>
             </w:pPr>
-            <w:r>
-              <w:rPr>
-                <w:rFonts w:ascii="Arial" w:eastAsia="Times New Roman" w:hAnsi="Arial" w:cs="Arial"/>
-                <w:sz w:val="20"/>
-                <w:szCs w:val="20"/>
-              </w:rPr>
-              <w:t>Nguyễn Thị Ngọc</w:t>
-            </w:r>
+            <w:proofErr w:type="spellStart"/>
+            <w:r>
+              <w:rPr>
+                <w:rFonts w:ascii="Arial" w:eastAsia="Times New Roman" w:hAnsi="Arial" w:cs="Arial"/>
+                <w:sz w:val="20"/>
+                <w:szCs w:val="20"/>
+              </w:rPr>
+              <w:t>Nguyễn</w:t>
+            </w:r>
+            <w:proofErr w:type="spellEnd"/>
             <w:r>
               <w:rPr>
                 <w:rFonts w:ascii="Arial" w:eastAsia="Times New Roman" w:hAnsi="Arial" w:cs="Arial"/>
@@ -2388,6 +3100,43 @@
               </w:rPr>
               <w:t xml:space="preserve"> </w:t>
             </w:r>
+            <w:proofErr w:type="spellStart"/>
+            <w:r>
+              <w:rPr>
+                <w:rFonts w:ascii="Arial" w:eastAsia="Times New Roman" w:hAnsi="Arial" w:cs="Arial"/>
+                <w:sz w:val="20"/>
+                <w:szCs w:val="20"/>
+              </w:rPr>
+              <w:t>Thị</w:t>
+            </w:r>
+            <w:proofErr w:type="spellEnd"/>
+            <w:r>
+              <w:rPr>
+                <w:rFonts w:ascii="Arial" w:eastAsia="Times New Roman" w:hAnsi="Arial" w:cs="Arial"/>
+                <w:sz w:val="20"/>
+                <w:szCs w:val="20"/>
+              </w:rPr>
+              <w:t xml:space="preserve"> </w:t>
+            </w:r>
+            <w:proofErr w:type="spellStart"/>
+            <w:r>
+              <w:rPr>
+                <w:rFonts w:ascii="Arial" w:eastAsia="Times New Roman" w:hAnsi="Arial" w:cs="Arial"/>
+                <w:sz w:val="20"/>
+                <w:szCs w:val="20"/>
+              </w:rPr>
+              <w:t>Ngọc</w:t>
+            </w:r>
+            <w:proofErr w:type="spellEnd"/>
+            <w:r>
+              <w:rPr>
+                <w:rFonts w:ascii="Arial" w:eastAsia="Times New Roman" w:hAnsi="Arial" w:cs="Arial"/>
+                <w:sz w:val="20"/>
+                <w:szCs w:val="20"/>
+              </w:rPr>
+              <w:t xml:space="preserve"> </w:t>
+            </w:r>
+            <w:proofErr w:type="spellStart"/>
             <w:r>
               <w:rPr>
                 <w:rFonts w:ascii="Arial" w:eastAsia="Times New Roman" w:hAnsi="Arial" w:cs="Arial"/>
@@ -2396,6 +3145,7 @@
               </w:rPr>
               <w:t>Ánh</w:t>
             </w:r>
+            <w:proofErr w:type="spellEnd"/>
           </w:p>
         </w:tc>
         <w:tc>
@@ -2421,6 +3171,18 @@
                 <w:lang w:val="en-GB" w:eastAsia="en-GB"/>
               </w:rPr>
             </w:pPr>
+            <w:proofErr w:type="spellStart"/>
+            <w:r>
+              <w:rPr>
+                <w:rFonts w:ascii="Arial" w:eastAsia="Times New Roman" w:hAnsi="Arial" w:cs="Arial"/>
+                <w:color w:val="002060"/>
+                <w:sz w:val="18"/>
+                <w:szCs w:val="18"/>
+                <w:lang w:val="en-GB" w:eastAsia="en-GB"/>
+              </w:rPr>
+              <w:t>Nữ</w:t>
+            </w:r>
+            <w:proofErr w:type="spellEnd"/>
           </w:p>
         </w:tc>
         <w:tc>
@@ -2446,6 +3208,16 @@
                 <w:lang w:val="en-GB" w:eastAsia="en-GB"/>
               </w:rPr>
             </w:pPr>
+            <w:r>
+              <w:rPr>
+                <w:rFonts w:ascii="Arial" w:eastAsia="Times New Roman" w:hAnsi="Arial" w:cs="Arial"/>
+                <w:color w:val="002060"/>
+                <w:sz w:val="18"/>
+                <w:szCs w:val="18"/>
+                <w:lang w:val="en-GB" w:eastAsia="en-GB"/>
+              </w:rPr>
+              <w:t>09/03/1999</w:t>
+            </w:r>
           </w:p>
         </w:tc>
         <w:tc>
@@ -2471,6 +3243,40 @@
                 <w:lang w:val="en-GB" w:eastAsia="en-GB"/>
               </w:rPr>
             </w:pPr>
+            <w:proofErr w:type="spellStart"/>
+            <w:r>
+              <w:rPr>
+                <w:rFonts w:ascii="Arial" w:eastAsia="Times New Roman" w:hAnsi="Arial" w:cs="Arial"/>
+                <w:color w:val="002060"/>
+                <w:sz w:val="18"/>
+                <w:szCs w:val="18"/>
+                <w:lang w:val="en-GB" w:eastAsia="en-GB"/>
+              </w:rPr>
+              <w:t>Đăk</w:t>
+            </w:r>
+            <w:proofErr w:type="spellEnd"/>
+            <w:r>
+              <w:rPr>
+                <w:rFonts w:ascii="Arial" w:eastAsia="Times New Roman" w:hAnsi="Arial" w:cs="Arial"/>
+                <w:color w:val="002060"/>
+                <w:sz w:val="18"/>
+                <w:szCs w:val="18"/>
+                <w:lang w:val="en-GB" w:eastAsia="en-GB"/>
+              </w:rPr>
+              <w:t xml:space="preserve"> </w:t>
+            </w:r>
+            <w:proofErr w:type="spellStart"/>
+            <w:r>
+              <w:rPr>
+                <w:rFonts w:ascii="Arial" w:eastAsia="Times New Roman" w:hAnsi="Arial" w:cs="Arial"/>
+                <w:color w:val="002060"/>
+                <w:sz w:val="18"/>
+                <w:szCs w:val="18"/>
+                <w:lang w:val="en-GB" w:eastAsia="en-GB"/>
+              </w:rPr>
+              <w:t>Lăk</w:t>
+            </w:r>
+            <w:proofErr w:type="spellEnd"/>
           </w:p>
         </w:tc>
         <w:tc>
@@ -2497,6 +3303,18 @@
                 <w:lang w:val="en-GB" w:eastAsia="en-GB"/>
               </w:rPr>
             </w:pPr>
+            <w:hyperlink r:id="rId4" w:history="1">
+              <w:r>
+                <w:rPr>
+                  <w:rStyle w:val="Siuktni"/>
+                  <w:rFonts w:ascii="Arial" w:eastAsia="Times New Roman" w:hAnsi="Arial" w:cs="Arial"/>
+                  <w:sz w:val="18"/>
+                  <w:szCs w:val="18"/>
+                  <w:lang w:val="en-GB" w:eastAsia="en-GB"/>
+                </w:rPr>
+                <w:t>1854050010anh@ou.edu.vn</w:t>
+              </w:r>
+            </w:hyperlink>
           </w:p>
         </w:tc>
         <w:tc>
@@ -2522,6 +3340,18 @@
                 <w:lang w:val="en-GB" w:eastAsia="en-GB"/>
               </w:rPr>
             </w:pPr>
+            <w:r>
+              <w:rPr>
+                <w:rFonts w:ascii="Arial" w:eastAsia="Times New Roman" w:hAnsi="Arial" w:cs="Arial"/>
+                <w:color w:val="002060"/>
+                <w:sz w:val="18"/>
+                <w:szCs w:val="18"/>
+                <w:lang w:val="en-GB" w:eastAsia="en-GB"/>
+              </w:rPr>
+              <w:t>0948849098</w:t>
+            </w:r>
+            <w:bookmarkStart w:id="0" w:name="_GoBack"/>
+            <w:bookmarkEnd w:id="0"/>
           </w:p>
         </w:tc>
         <w:tc>
@@ -2641,13 +3471,31 @@
                 <w:lang w:val="en-GB" w:eastAsia="en-GB"/>
               </w:rPr>
             </w:pPr>
+            <w:proofErr w:type="spellStart"/>
             <w:r>
               <w:rPr>
                 <w:rFonts w:cs="Calibri"/>
                 <w:color w:val="000000"/>
               </w:rPr>
-              <w:t>Trần Kim Bình</w:t>
-            </w:r>
+              <w:t>Trần</w:t>
+            </w:r>
+            <w:proofErr w:type="spellEnd"/>
+            <w:r>
+              <w:rPr>
+                <w:rFonts w:cs="Calibri"/>
+                <w:color w:val="000000"/>
+              </w:rPr>
+              <w:t xml:space="preserve"> Kim </w:t>
+            </w:r>
+            <w:proofErr w:type="spellStart"/>
+            <w:r>
+              <w:rPr>
+                <w:rFonts w:cs="Calibri"/>
+                <w:color w:val="000000"/>
+              </w:rPr>
+              <w:t>Bình</w:t>
+            </w:r>
+            <w:proofErr w:type="spellEnd"/>
           </w:p>
         </w:tc>
         <w:tc>
@@ -2893,13 +3741,47 @@
                 <w:lang w:val="en-GB" w:eastAsia="en-GB"/>
               </w:rPr>
             </w:pPr>
+            <w:proofErr w:type="spellStart"/>
             <w:r>
               <w:rPr>
                 <w:rFonts w:cs="Calibri"/>
                 <w:color w:val="000000"/>
               </w:rPr>
-              <w:t>Nguyễn Thị Kim Châu</w:t>
-            </w:r>
+              <w:t>Nguyễn</w:t>
+            </w:r>
+            <w:proofErr w:type="spellEnd"/>
+            <w:r>
+              <w:rPr>
+                <w:rFonts w:cs="Calibri"/>
+                <w:color w:val="000000"/>
+              </w:rPr>
+              <w:t xml:space="preserve"> </w:t>
+            </w:r>
+            <w:proofErr w:type="spellStart"/>
+            <w:r>
+              <w:rPr>
+                <w:rFonts w:cs="Calibri"/>
+                <w:color w:val="000000"/>
+              </w:rPr>
+              <w:t>Thị</w:t>
+            </w:r>
+            <w:proofErr w:type="spellEnd"/>
+            <w:r>
+              <w:rPr>
+                <w:rFonts w:cs="Calibri"/>
+                <w:color w:val="000000"/>
+              </w:rPr>
+              <w:t xml:space="preserve"> Kim </w:t>
+            </w:r>
+            <w:proofErr w:type="spellStart"/>
+            <w:r>
+              <w:rPr>
+                <w:rFonts w:cs="Calibri"/>
+                <w:color w:val="000000"/>
+              </w:rPr>
+              <w:t>Châu</w:t>
+            </w:r>
+            <w:proofErr w:type="spellEnd"/>
           </w:p>
         </w:tc>
         <w:tc>
@@ -3154,13 +4036,63 @@
                 <w:lang w:val="en-GB" w:eastAsia="en-GB"/>
               </w:rPr>
             </w:pPr>
+            <w:proofErr w:type="spellStart"/>
             <w:r>
               <w:rPr>
                 <w:rFonts w:cs="Calibri"/>
                 <w:color w:val="000000"/>
               </w:rPr>
-              <w:t>Nguyễn Huỳnh Quốc Cường</w:t>
-            </w:r>
+              <w:t>Nguyễn</w:t>
+            </w:r>
+            <w:proofErr w:type="spellEnd"/>
+            <w:r>
+              <w:rPr>
+                <w:rFonts w:cs="Calibri"/>
+                <w:color w:val="000000"/>
+              </w:rPr>
+              <w:t xml:space="preserve"> </w:t>
+            </w:r>
+            <w:proofErr w:type="spellStart"/>
+            <w:r>
+              <w:rPr>
+                <w:rFonts w:cs="Calibri"/>
+                <w:color w:val="000000"/>
+              </w:rPr>
+              <w:t>Huỳnh</w:t>
+            </w:r>
+            <w:proofErr w:type="spellEnd"/>
+            <w:r>
+              <w:rPr>
+                <w:rFonts w:cs="Calibri"/>
+                <w:color w:val="000000"/>
+              </w:rPr>
+              <w:t xml:space="preserve"> </w:t>
+            </w:r>
+            <w:proofErr w:type="spellStart"/>
+            <w:r>
+              <w:rPr>
+                <w:rFonts w:cs="Calibri"/>
+                <w:color w:val="000000"/>
+              </w:rPr>
+              <w:t>Quốc</w:t>
+            </w:r>
+            <w:proofErr w:type="spellEnd"/>
+            <w:r>
+              <w:rPr>
+                <w:rFonts w:cs="Calibri"/>
+                <w:color w:val="000000"/>
+              </w:rPr>
+              <w:t xml:space="preserve"> </w:t>
+            </w:r>
+            <w:proofErr w:type="spellStart"/>
+            <w:r>
+              <w:rPr>
+                <w:rFonts w:cs="Calibri"/>
+                <w:color w:val="000000"/>
+              </w:rPr>
+              <w:t>Cường</w:t>
+            </w:r>
+            <w:proofErr w:type="spellEnd"/>
           </w:p>
         </w:tc>
         <w:tc>
@@ -3256,15 +4188,27 @@
                 <w:lang w:val="en-GB" w:eastAsia="en-GB"/>
               </w:rPr>
             </w:pPr>
-            <w:r>
-              <w:rPr>
-                <w:rFonts w:ascii="Arial" w:eastAsia="Times New Roman" w:hAnsi="Arial" w:cs="Arial"/>
-                <w:color w:val="002060"/>
-                <w:sz w:val="18"/>
-                <w:szCs w:val="18"/>
-                <w:lang w:val="en-GB" w:eastAsia="en-GB"/>
-              </w:rPr>
-              <w:t>Bến Tre</w:t>
+            <w:proofErr w:type="spellStart"/>
+            <w:r>
+              <w:rPr>
+                <w:rFonts w:ascii="Arial" w:eastAsia="Times New Roman" w:hAnsi="Arial" w:cs="Arial"/>
+                <w:color w:val="002060"/>
+                <w:sz w:val="18"/>
+                <w:szCs w:val="18"/>
+                <w:lang w:val="en-GB" w:eastAsia="en-GB"/>
+              </w:rPr>
+              <w:t>Bến</w:t>
+            </w:r>
+            <w:proofErr w:type="spellEnd"/>
+            <w:r>
+              <w:rPr>
+                <w:rFonts w:ascii="Arial" w:eastAsia="Times New Roman" w:hAnsi="Arial" w:cs="Arial"/>
+                <w:color w:val="002060"/>
+                <w:sz w:val="18"/>
+                <w:szCs w:val="18"/>
+                <w:lang w:val="en-GB" w:eastAsia="en-GB"/>
+              </w:rPr>
+              <w:t xml:space="preserve"> Tre</w:t>
             </w:r>
           </w:p>
         </w:tc>
@@ -3292,10 +4236,10 @@
                 <w:lang w:val="en-GB" w:eastAsia="en-GB"/>
               </w:rPr>
             </w:pPr>
-            <w:hyperlink r:id="rId4" w:history="1">
+            <w:hyperlink r:id="rId5" w:history="1">
               <w:r>
                 <w:rPr>
-                  <w:rStyle w:val="Hyperlink"/>
+                  <w:rStyle w:val="Siuktni"/>
                   <w:rFonts w:ascii="Arial" w:eastAsia="Times New Roman" w:hAnsi="Arial" w:cs="Arial"/>
                   <w:sz w:val="18"/>
                   <w:szCs w:val="18"/>
@@ -3339,8 +4283,6 @@
               </w:rPr>
               <w:t>0945633016</w:t>
             </w:r>
-            <w:bookmarkStart w:id="0" w:name="_GoBack"/>
-            <w:bookmarkEnd w:id="0"/>
           </w:p>
         </w:tc>
         <w:tc>
@@ -3460,12 +4402,37 @@
                 <w:lang w:val="en-GB" w:eastAsia="en-GB"/>
               </w:rPr>
             </w:pPr>
+            <w:proofErr w:type="spellStart"/>
             <w:r>
               <w:rPr>
                 <w:rFonts w:cs="Calibri"/>
                 <w:color w:val="000000"/>
               </w:rPr>
-              <w:t>Trần Thùy Dung</w:t>
+              <w:t>Trần</w:t>
+            </w:r>
+            <w:proofErr w:type="spellEnd"/>
+            <w:r>
+              <w:rPr>
+                <w:rFonts w:cs="Calibri"/>
+                <w:color w:val="000000"/>
+              </w:rPr>
+              <w:t xml:space="preserve"> </w:t>
+            </w:r>
+            <w:proofErr w:type="spellStart"/>
+            <w:r>
+              <w:rPr>
+                <w:rFonts w:cs="Calibri"/>
+                <w:color w:val="000000"/>
+              </w:rPr>
+              <w:t>Thùy</w:t>
+            </w:r>
+            <w:proofErr w:type="spellEnd"/>
+            <w:r>
+              <w:rPr>
+                <w:rFonts w:cs="Calibri"/>
+                <w:color w:val="000000"/>
+              </w:rPr>
+              <w:t xml:space="preserve"> Dung</w:t>
             </w:r>
           </w:p>
         </w:tc>
@@ -3722,13 +4689,47 @@
                 <w:lang w:val="en-GB" w:eastAsia="en-GB"/>
               </w:rPr>
             </w:pPr>
+            <w:proofErr w:type="spellStart"/>
             <w:r>
               <w:rPr>
                 <w:rFonts w:cs="Calibri"/>
                 <w:color w:val="000000"/>
               </w:rPr>
-              <w:t>Lý Quốc Dũng</w:t>
-            </w:r>
+              <w:t>Lý</w:t>
+            </w:r>
+            <w:proofErr w:type="spellEnd"/>
+            <w:r>
+              <w:rPr>
+                <w:rFonts w:cs="Calibri"/>
+                <w:color w:val="000000"/>
+              </w:rPr>
+              <w:t xml:space="preserve"> </w:t>
+            </w:r>
+            <w:proofErr w:type="spellStart"/>
+            <w:r>
+              <w:rPr>
+                <w:rFonts w:cs="Calibri"/>
+                <w:color w:val="000000"/>
+              </w:rPr>
+              <w:t>Quốc</w:t>
+            </w:r>
+            <w:proofErr w:type="spellEnd"/>
+            <w:r>
+              <w:rPr>
+                <w:rFonts w:cs="Calibri"/>
+                <w:color w:val="000000"/>
+              </w:rPr>
+              <w:t xml:space="preserve"> </w:t>
+            </w:r>
+            <w:proofErr w:type="spellStart"/>
+            <w:r>
+              <w:rPr>
+                <w:rFonts w:cs="Calibri"/>
+                <w:color w:val="000000"/>
+              </w:rPr>
+              <w:t>Dũng</w:t>
+            </w:r>
+            <w:proofErr w:type="spellEnd"/>
           </w:p>
         </w:tc>
         <w:tc>
@@ -3824,6 +4825,7 @@
                 <w:lang w:val="en-GB" w:eastAsia="en-GB"/>
               </w:rPr>
             </w:pPr>
+            <w:proofErr w:type="spellStart"/>
             <w:r>
               <w:rPr>
                 <w:rFonts w:ascii="Arial" w:eastAsia="Times New Roman" w:hAnsi="Arial" w:cs="Arial"/>
@@ -3834,6 +4836,7 @@
               </w:rPr>
               <w:t>Tp.HCM</w:t>
             </w:r>
+            <w:proofErr w:type="spellEnd"/>
           </w:p>
         </w:tc>
         <w:tc>
@@ -3860,10 +4863,10 @@
                 <w:lang w:val="en-GB" w:eastAsia="en-GB"/>
               </w:rPr>
             </w:pPr>
-            <w:hyperlink r:id="rId5" w:history="1">
+            <w:hyperlink r:id="rId6" w:history="1">
               <w:r>
                 <w:rPr>
-                  <w:rStyle w:val="Hyperlink"/>
+                  <w:rStyle w:val="Siuktni"/>
                   <w:rFonts w:ascii="Arial" w:eastAsia="Times New Roman" w:hAnsi="Arial" w:cs="Arial"/>
                   <w:sz w:val="18"/>
                   <w:szCs w:val="18"/>
@@ -3933,16 +4936,40 @@
                 <w:lang w:val="en-GB" w:eastAsia="en-GB"/>
               </w:rPr>
             </w:pPr>
-            <w:r>
-              <w:rPr>
-                <w:rFonts w:ascii="Arial" w:eastAsia="Times New Roman" w:hAnsi="Arial" w:cs="Arial"/>
-                <w:color w:val="002060"/>
-                <w:sz w:val="18"/>
-                <w:szCs w:val="18"/>
-                <w:lang w:val="en-GB" w:eastAsia="en-GB"/>
-              </w:rPr>
-              <w:t>Nhóm trưởng</w:t>
-            </w:r>
+            <w:proofErr w:type="spellStart"/>
+            <w:r>
+              <w:rPr>
+                <w:rFonts w:ascii="Arial" w:eastAsia="Times New Roman" w:hAnsi="Arial" w:cs="Arial"/>
+                <w:color w:val="002060"/>
+                <w:sz w:val="18"/>
+                <w:szCs w:val="18"/>
+                <w:lang w:val="en-GB" w:eastAsia="en-GB"/>
+              </w:rPr>
+              <w:t>Nhóm</w:t>
+            </w:r>
+            <w:proofErr w:type="spellEnd"/>
+            <w:r>
+              <w:rPr>
+                <w:rFonts w:ascii="Arial" w:eastAsia="Times New Roman" w:hAnsi="Arial" w:cs="Arial"/>
+                <w:color w:val="002060"/>
+                <w:sz w:val="18"/>
+                <w:szCs w:val="18"/>
+                <w:lang w:val="en-GB" w:eastAsia="en-GB"/>
+              </w:rPr>
+              <w:t xml:space="preserve"> </w:t>
+            </w:r>
+            <w:proofErr w:type="spellStart"/>
+            <w:r>
+              <w:rPr>
+                <w:rFonts w:ascii="Arial" w:eastAsia="Times New Roman" w:hAnsi="Arial" w:cs="Arial"/>
+                <w:color w:val="002060"/>
+                <w:sz w:val="18"/>
+                <w:szCs w:val="18"/>
+                <w:lang w:val="en-GB" w:eastAsia="en-GB"/>
+              </w:rPr>
+              <w:t>trưởng</w:t>
+            </w:r>
+            <w:proofErr w:type="spellEnd"/>
           </w:p>
         </w:tc>
       </w:tr>
@@ -4037,8 +5064,33 @@
                 <w:rFonts w:cs="Calibri"/>
                 <w:color w:val="000000"/>
               </w:rPr>
-              <w:t>Lê Hoài Duy</w:t>
-            </w:r>
+              <w:t xml:space="preserve">Lê </w:t>
+            </w:r>
+            <w:proofErr w:type="spellStart"/>
+            <w:r>
+              <w:rPr>
+                <w:rFonts w:cs="Calibri"/>
+                <w:color w:val="000000"/>
+              </w:rPr>
+              <w:t>Hoài</w:t>
+            </w:r>
+            <w:proofErr w:type="spellEnd"/>
+            <w:r>
+              <w:rPr>
+                <w:rFonts w:cs="Calibri"/>
+                <w:color w:val="000000"/>
+              </w:rPr>
+              <w:t xml:space="preserve"> </w:t>
+            </w:r>
+            <w:proofErr w:type="spellStart"/>
+            <w:r>
+              <w:rPr>
+                <w:rFonts w:cs="Calibri"/>
+                <w:color w:val="000000"/>
+              </w:rPr>
+              <w:t>Duy</w:t>
+            </w:r>
+            <w:proofErr w:type="spellEnd"/>
           </w:p>
         </w:tc>
         <w:tc>
@@ -4605,7 +5657,7 @@
     <w:lsdException w:name="Hashtag" w:semiHidden="1" w:unhideWhenUsed="1"/>
     <w:lsdException w:name="Unresolved Mention" w:semiHidden="1" w:unhideWhenUsed="1"/>
   </w:latentStyles>
-  <w:style w:type="paragraph" w:default="1" w:styleId="Normal">
+  <w:style w:type="paragraph" w:default="1" w:styleId="Binhthng">
     <w:name w:val="Normal"/>
     <w:qFormat/>
     <w:rsid w:val="001C2C8D"/>
@@ -4614,13 +5666,13 @@
       <w:lang w:val="en-US"/>
     </w:rPr>
   </w:style>
-  <w:style w:type="character" w:default="1" w:styleId="DefaultParagraphFont">
+  <w:style w:type="character" w:default="1" w:styleId="Phngmcinhcuaoanvn">
     <w:name w:val="Default Paragraph Font"/>
     <w:uiPriority w:val="1"/>
     <w:semiHidden/>
     <w:unhideWhenUsed/>
   </w:style>
-  <w:style w:type="table" w:default="1" w:styleId="TableNormal">
+  <w:style w:type="table" w:default="1" w:styleId="BangThngthng">
     <w:name w:val="Normal Table"/>
     <w:uiPriority w:val="99"/>
     <w:semiHidden/>
@@ -4635,15 +5687,15 @@
       </w:tblCellMar>
     </w:tblPr>
   </w:style>
-  <w:style w:type="numbering" w:default="1" w:styleId="NoList">
+  <w:style w:type="numbering" w:default="1" w:styleId="Khngco">
     <w:name w:val="No List"/>
     <w:uiPriority w:val="99"/>
     <w:semiHidden/>
     <w:unhideWhenUsed/>
   </w:style>
-  <w:style w:type="character" w:styleId="Hyperlink">
+  <w:style w:type="character" w:styleId="Siuktni">
     <w:name w:val="Hyperlink"/>
-    <w:basedOn w:val="DefaultParagraphFont"/>
+    <w:basedOn w:val="Phngmcinhcuaoanvn"/>
     <w:uiPriority w:val="99"/>
     <w:unhideWhenUsed/>
     <w:rsid w:val="00497F00"/>
@@ -4652,9 +5704,9 @@
       <w:u w:val="single"/>
     </w:rPr>
   </w:style>
-  <w:style w:type="character" w:styleId="UnresolvedMention">
+  <w:style w:type="character" w:styleId="cpChagiiquyt">
     <w:name w:val="Unresolved Mention"/>
-    <w:basedOn w:val="DefaultParagraphFont"/>
+    <w:basedOn w:val="Phngmcinhcuaoanvn"/>
     <w:uiPriority w:val="99"/>
     <w:semiHidden/>
     <w:unhideWhenUsed/>

</xml_diff>

<commit_message>
Cập nhật thông tin kim châu
</commit_message>
<xml_diff>
--- a/ThongTin.docx
+++ b/ThongTin.docx
@@ -1,6 +1,6 @@
 
 <file path=word/document.xml><?xml version="1.0" encoding="utf-8"?>
-<w:document xmlns:wpc="http://schemas.microsoft.com/office/word/2010/wordprocessingCanvas" xmlns:cx="http://schemas.microsoft.com/office/drawing/2014/chartex" xmlns:cx1="http://schemas.microsoft.com/office/drawing/2015/9/8/chartex" xmlns:cx2="http://schemas.microsoft.com/office/drawing/2015/10/21/chartex" xmlns:cx3="http://schemas.microsoft.com/office/drawing/2016/5/9/chartex" xmlns:cx4="http://schemas.microsoft.com/office/drawing/2016/5/10/chartex" xmlns:cx5="http://schemas.microsoft.com/office/drawing/2016/5/11/chartex" xmlns:cx6="http://schemas.microsoft.com/office/drawing/2016/5/12/chartex" xmlns:cx7="http://schemas.microsoft.com/office/drawing/2016/5/13/chartex" xmlns:cx8="http://schemas.microsoft.com/office/drawing/2016/5/14/chartex" xmlns:mc="http://schemas.openxmlformats.org/markup-compatibility/2006" xmlns:aink="http://schemas.microsoft.com/office/drawing/2016/ink" xmlns:am3d="http://schemas.microsoft.com/office/drawing/2017/model3d" xmlns:o="urn:schemas-microsoft-com:office:office" xmlns:r="http://schemas.openxmlformats.org/officeDocument/2006/relationships" xmlns:m="http://schemas.openxmlformats.org/officeDocument/2006/math" xmlns:v="urn:schemas-microsoft-com:vml" xmlns:wp14="http://schemas.microsoft.com/office/word/2010/wordprocessingDrawing" xmlns:wp="http://schemas.openxmlformats.org/drawingml/2006/wordprocessingDrawing" xmlns:w10="urn:schemas-microsoft-com:office:word" xmlns:w="http://schemas.openxmlformats.org/wordprocessingml/2006/main" xmlns:w14="http://schemas.microsoft.com/office/word/2010/wordml" xmlns:w15="http://schemas.microsoft.com/office/word/2012/wordml" xmlns:w16cid="http://schemas.microsoft.com/office/word/2016/wordml/cid" xmlns:w16se="http://schemas.microsoft.com/office/word/2015/wordml/symex" xmlns:wpg="http://schemas.microsoft.com/office/word/2010/wordprocessingGroup" xmlns:wpi="http://schemas.microsoft.com/office/word/2010/wordprocessingInk" xmlns:wne="http://schemas.microsoft.com/office/word/2006/wordml" xmlns:wps="http://schemas.microsoft.com/office/word/2010/wordprocessingShape" mc:Ignorable="w14 w15 w16se w16cid wp14">
+<w:document xmlns:wpc="http://schemas.microsoft.com/office/word/2010/wordprocessingCanvas" xmlns:cx="http://schemas.microsoft.com/office/drawing/2014/chartex" xmlns:mc="http://schemas.openxmlformats.org/markup-compatibility/2006" xmlns:o="urn:schemas-microsoft-com:office:office" xmlns:r="http://schemas.openxmlformats.org/officeDocument/2006/relationships" xmlns:m="http://schemas.openxmlformats.org/officeDocument/2006/math" xmlns:v="urn:schemas-microsoft-com:vml" xmlns:wp14="http://schemas.microsoft.com/office/word/2010/wordprocessingDrawing" xmlns:wp="http://schemas.openxmlformats.org/drawingml/2006/wordprocessingDrawing" xmlns:w10="urn:schemas-microsoft-com:office:word" xmlns:w="http://schemas.openxmlformats.org/wordprocessingml/2006/main" xmlns:w14="http://schemas.microsoft.com/office/word/2010/wordml" xmlns:w15="http://schemas.microsoft.com/office/word/2012/wordml" xmlns:w16se="http://schemas.microsoft.com/office/word/2015/wordml/symex" xmlns:wpg="http://schemas.microsoft.com/office/word/2010/wordprocessingGroup" xmlns:wpi="http://schemas.microsoft.com/office/word/2010/wordprocessingInk" xmlns:wne="http://schemas.microsoft.com/office/word/2006/wordml" xmlns:wps="http://schemas.microsoft.com/office/word/2010/wordprocessingShape" mc:Ignorable="w14 w15 w16se wp14">
   <w:body>
     <w:p>
       <w:pPr>
@@ -2110,12 +2110,21 @@
                 <w:color w:val="000000"/>
               </w:rPr>
             </w:pPr>
+            <w:proofErr w:type="spellStart"/>
             <w:r>
               <w:rPr>
                 <w:rFonts w:cs="Calibri"/>
                 <w:color w:val="000000"/>
               </w:rPr>
-              <w:t xml:space="preserve">Lê </w:t>
+              <w:t>Lê</w:t>
+            </w:r>
+            <w:proofErr w:type="spellEnd"/>
+            <w:r>
+              <w:rPr>
+                <w:rFonts w:cs="Calibri"/>
+                <w:color w:val="000000"/>
+              </w:rPr>
+              <w:t xml:space="preserve"> </w:t>
             </w:r>
             <w:proofErr w:type="spellStart"/>
             <w:r>
@@ -3067,8 +3076,6 @@
               </w:rPr>
               <w:t>1854050010</w:t>
             </w:r>
-            <w:bookmarkStart w:id="0" w:name="_GoBack"/>
-            <w:bookmarkEnd w:id="0"/>
           </w:p>
         </w:tc>
         <w:tc>
@@ -3318,7 +3325,7 @@
             <w:hyperlink r:id="rId4" w:history="1">
               <w:r>
                 <w:rPr>
-                  <w:rStyle w:val="Siuktni"/>
+                  <w:rStyle w:val="Hyperlink"/>
                   <w:rFonts w:ascii="Arial" w:eastAsia="Times New Roman" w:hAnsi="Arial" w:cs="Arial"/>
                   <w:sz w:val="18"/>
                   <w:szCs w:val="18"/>
@@ -3726,6 +3733,16 @@
                 <w:lang w:val="en-GB" w:eastAsia="en-GB"/>
               </w:rPr>
             </w:pPr>
+            <w:r>
+              <w:rPr>
+                <w:rFonts w:ascii="Arial" w:eastAsia="Times New Roman" w:hAnsi="Arial" w:cs="Arial"/>
+                <w:color w:val="002060"/>
+                <w:sz w:val="18"/>
+                <w:szCs w:val="18"/>
+                <w:lang w:val="en-GB" w:eastAsia="en-GB"/>
+              </w:rPr>
+              <w:t>1554050011</w:t>
+            </w:r>
           </w:p>
         </w:tc>
         <w:tc>
@@ -3817,6 +3834,18 @@
                 <w:lang w:val="en-GB" w:eastAsia="en-GB"/>
               </w:rPr>
             </w:pPr>
+            <w:proofErr w:type="spellStart"/>
+            <w:r>
+              <w:rPr>
+                <w:rFonts w:ascii="Arial" w:eastAsia="Times New Roman" w:hAnsi="Arial" w:cs="Arial"/>
+                <w:color w:val="002060"/>
+                <w:sz w:val="18"/>
+                <w:szCs w:val="18"/>
+                <w:lang w:val="en-GB" w:eastAsia="en-GB"/>
+              </w:rPr>
+              <w:t>Nữ</w:t>
+            </w:r>
+            <w:proofErr w:type="spellEnd"/>
           </w:p>
         </w:tc>
         <w:tc>
@@ -3842,6 +3871,16 @@
                 <w:lang w:val="en-GB" w:eastAsia="en-GB"/>
               </w:rPr>
             </w:pPr>
+            <w:r>
+              <w:rPr>
+                <w:rFonts w:ascii="Arial" w:eastAsia="Times New Roman" w:hAnsi="Arial" w:cs="Arial"/>
+                <w:color w:val="002060"/>
+                <w:sz w:val="18"/>
+                <w:szCs w:val="18"/>
+                <w:lang w:val="en-GB" w:eastAsia="en-GB"/>
+              </w:rPr>
+              <w:t>18/12/1997</w:t>
+            </w:r>
           </w:p>
         </w:tc>
         <w:tc>
@@ -3867,6 +3906,16 @@
                 <w:lang w:val="en-GB" w:eastAsia="en-GB"/>
               </w:rPr>
             </w:pPr>
+            <w:r>
+              <w:rPr>
+                <w:rFonts w:ascii="Arial" w:eastAsia="Times New Roman" w:hAnsi="Arial" w:cs="Arial"/>
+                <w:color w:val="002060"/>
+                <w:sz w:val="18"/>
+                <w:szCs w:val="18"/>
+                <w:lang w:val="en-GB" w:eastAsia="en-GB"/>
+              </w:rPr>
+              <w:t>TPHCM</w:t>
+            </w:r>
           </w:p>
         </w:tc>
         <w:tc>
@@ -3893,6 +3942,19 @@
                 <w:lang w:val="en-GB" w:eastAsia="en-GB"/>
               </w:rPr>
             </w:pPr>
+            <w:r>
+              <w:rPr>
+                <w:rFonts w:ascii="Arial" w:eastAsia="Times New Roman" w:hAnsi="Arial" w:cs="Arial"/>
+                <w:color w:val="0000FF"/>
+                <w:sz w:val="18"/>
+                <w:szCs w:val="18"/>
+                <w:u w:val="single"/>
+                <w:lang w:val="en-GB" w:eastAsia="en-GB"/>
+              </w:rPr>
+              <w:t>1554050011chau@ou.edu,vn</w:t>
+            </w:r>
+            <w:bookmarkStart w:id="0" w:name="_GoBack"/>
+            <w:bookmarkEnd w:id="0"/>
           </w:p>
         </w:tc>
         <w:tc>
@@ -3918,6 +3980,16 @@
                 <w:lang w:val="en-GB" w:eastAsia="en-GB"/>
               </w:rPr>
             </w:pPr>
+            <w:r>
+              <w:rPr>
+                <w:rFonts w:ascii="Arial" w:eastAsia="Times New Roman" w:hAnsi="Arial" w:cs="Arial"/>
+                <w:color w:val="002060"/>
+                <w:sz w:val="18"/>
+                <w:szCs w:val="18"/>
+                <w:lang w:val="en-GB" w:eastAsia="en-GB"/>
+              </w:rPr>
+              <w:t>0789901011</w:t>
+            </w:r>
           </w:p>
         </w:tc>
         <w:tc>
@@ -4249,7 +4321,7 @@
             <w:hyperlink r:id="rId5" w:history="1">
               <w:r>
                 <w:rPr>
-                  <w:rStyle w:val="Siuktni"/>
+                  <w:rStyle w:val="Hyperlink"/>
                   <w:rFonts w:ascii="Arial" w:eastAsia="Times New Roman" w:hAnsi="Arial" w:cs="Arial"/>
                   <w:sz w:val="18"/>
                   <w:szCs w:val="18"/>
@@ -4876,7 +4948,7 @@
             <w:hyperlink r:id="rId6" w:history="1">
               <w:r>
                 <w:rPr>
-                  <w:rStyle w:val="Siuktni"/>
+                  <w:rStyle w:val="Hyperlink"/>
                   <w:rFonts w:ascii="Arial" w:eastAsia="Times New Roman" w:hAnsi="Arial" w:cs="Arial"/>
                   <w:sz w:val="18"/>
                   <w:szCs w:val="18"/>
@@ -5069,12 +5141,21 @@
                 <w:color w:val="000000"/>
               </w:rPr>
             </w:pPr>
+            <w:proofErr w:type="spellStart"/>
             <w:r>
               <w:rPr>
                 <w:rFonts w:cs="Calibri"/>
                 <w:color w:val="000000"/>
               </w:rPr>
-              <w:t xml:space="preserve">Lê </w:t>
+              <w:t>Lê</w:t>
+            </w:r>
+            <w:proofErr w:type="spellEnd"/>
+            <w:r>
+              <w:rPr>
+                <w:rFonts w:cs="Calibri"/>
+                <w:color w:val="000000"/>
+              </w:rPr>
+              <w:t xml:space="preserve"> </w:t>
             </w:r>
             <w:proofErr w:type="spellStart"/>
             <w:r>
@@ -5274,7 +5355,7 @@
 </file>
 
 <file path=word/styles.xml><?xml version="1.0" encoding="utf-8"?>
-<w:styles xmlns:mc="http://schemas.openxmlformats.org/markup-compatibility/2006" xmlns:r="http://schemas.openxmlformats.org/officeDocument/2006/relationships" xmlns:w="http://schemas.openxmlformats.org/wordprocessingml/2006/main" xmlns:w14="http://schemas.microsoft.com/office/word/2010/wordml" xmlns:w15="http://schemas.microsoft.com/office/word/2012/wordml" xmlns:w16cid="http://schemas.microsoft.com/office/word/2016/wordml/cid" xmlns:w16se="http://schemas.microsoft.com/office/word/2015/wordml/symex" mc:Ignorable="w14 w15 w16se w16cid">
+<w:styles xmlns:mc="http://schemas.openxmlformats.org/markup-compatibility/2006" xmlns:r="http://schemas.openxmlformats.org/officeDocument/2006/relationships" xmlns:w="http://schemas.openxmlformats.org/wordprocessingml/2006/main" xmlns:w14="http://schemas.microsoft.com/office/word/2010/wordml" xmlns:w15="http://schemas.microsoft.com/office/word/2012/wordml" xmlns:w16se="http://schemas.microsoft.com/office/word/2015/wordml/symex" mc:Ignorable="w14 w15 w16se">
   <w:docDefaults>
     <w:rPrDefault>
       <w:rPr>
@@ -5290,7 +5371,7 @@
       </w:pPr>
     </w:pPrDefault>
   </w:docDefaults>
-  <w:latentStyles w:defLockedState="0" w:defUIPriority="99" w:defSemiHidden="0" w:defUnhideWhenUsed="0" w:defQFormat="0" w:count="375">
+  <w:latentStyles w:defLockedState="0" w:defUIPriority="99" w:defSemiHidden="0" w:defUnhideWhenUsed="0" w:defQFormat="0" w:count="371">
     <w:lsdException w:name="Normal" w:uiPriority="0" w:qFormat="1"/>
     <w:lsdException w:name="heading 1" w:uiPriority="9" w:qFormat="1"/>
     <w:lsdException w:name="heading 2" w:semiHidden="1" w:uiPriority="9" w:unhideWhenUsed="1" w:qFormat="1"/>
@@ -5662,12 +5743,8 @@
     <w:lsdException w:name="List Table 5 Dark Accent 6" w:uiPriority="50"/>
     <w:lsdException w:name="List Table 6 Colorful Accent 6" w:uiPriority="51"/>
     <w:lsdException w:name="List Table 7 Colorful Accent 6" w:uiPriority="52"/>
-    <w:lsdException w:name="Mention" w:semiHidden="1" w:unhideWhenUsed="1"/>
-    <w:lsdException w:name="Smart Hyperlink" w:semiHidden="1" w:unhideWhenUsed="1"/>
-    <w:lsdException w:name="Hashtag" w:semiHidden="1" w:unhideWhenUsed="1"/>
-    <w:lsdException w:name="Unresolved Mention" w:semiHidden="1" w:unhideWhenUsed="1"/>
   </w:latentStyles>
-  <w:style w:type="paragraph" w:default="1" w:styleId="Binhthng">
+  <w:style w:type="paragraph" w:default="1" w:styleId="Normal">
     <w:name w:val="Normal"/>
     <w:qFormat/>
     <w:rsid w:val="001C2C8D"/>
@@ -5676,13 +5753,13 @@
       <w:lang w:val="en-US"/>
     </w:rPr>
   </w:style>
-  <w:style w:type="character" w:default="1" w:styleId="Phngmcinhcuaoanvn">
+  <w:style w:type="character" w:default="1" w:styleId="DefaultParagraphFont">
     <w:name w:val="Default Paragraph Font"/>
     <w:uiPriority w:val="1"/>
     <w:semiHidden/>
     <w:unhideWhenUsed/>
   </w:style>
-  <w:style w:type="table" w:default="1" w:styleId="BangThngthng">
+  <w:style w:type="table" w:default="1" w:styleId="TableNormal">
     <w:name w:val="Normal Table"/>
     <w:uiPriority w:val="99"/>
     <w:semiHidden/>
@@ -5697,15 +5774,15 @@
       </w:tblCellMar>
     </w:tblPr>
   </w:style>
-  <w:style w:type="numbering" w:default="1" w:styleId="Khngco">
+  <w:style w:type="numbering" w:default="1" w:styleId="NoList">
     <w:name w:val="No List"/>
     <w:uiPriority w:val="99"/>
     <w:semiHidden/>
     <w:unhideWhenUsed/>
   </w:style>
-  <w:style w:type="character" w:styleId="Siuktni">
+  <w:style w:type="character" w:styleId="Hyperlink">
     <w:name w:val="Hyperlink"/>
-    <w:basedOn w:val="Phngmcinhcuaoanvn"/>
+    <w:basedOn w:val="DefaultParagraphFont"/>
     <w:uiPriority w:val="99"/>
     <w:unhideWhenUsed/>
     <w:rsid w:val="00497F00"/>
@@ -5714,9 +5791,9 @@
       <w:u w:val="single"/>
     </w:rPr>
   </w:style>
-  <w:style w:type="character" w:styleId="cpChagiiquyt">
+  <w:style w:type="character" w:customStyle="1" w:styleId="UnresolvedMention">
     <w:name w:val="Unresolved Mention"/>
-    <w:basedOn w:val="Phngmcinhcuaoanvn"/>
+    <w:basedOn w:val="DefaultParagraphFont"/>
     <w:uiPriority w:val="99"/>
     <w:semiHidden/>
     <w:unhideWhenUsed/>

</xml_diff>

<commit_message>
Thêm thông tin chia bài tập nhóm
</commit_message>
<xml_diff>
--- a/ThongTin.docx
+++ b/ThongTin.docx
@@ -1,6 +1,6 @@
 
 <file path=word/document.xml><?xml version="1.0" encoding="utf-8"?>
-<w:document xmlns:wpc="http://schemas.microsoft.com/office/word/2010/wordprocessingCanvas" xmlns:cx="http://schemas.microsoft.com/office/drawing/2014/chartex" xmlns:mc="http://schemas.openxmlformats.org/markup-compatibility/2006" xmlns:o="urn:schemas-microsoft-com:office:office" xmlns:r="http://schemas.openxmlformats.org/officeDocument/2006/relationships" xmlns:m="http://schemas.openxmlformats.org/officeDocument/2006/math" xmlns:v="urn:schemas-microsoft-com:vml" xmlns:wp14="http://schemas.microsoft.com/office/word/2010/wordprocessingDrawing" xmlns:wp="http://schemas.openxmlformats.org/drawingml/2006/wordprocessingDrawing" xmlns:w10="urn:schemas-microsoft-com:office:word" xmlns:w="http://schemas.openxmlformats.org/wordprocessingml/2006/main" xmlns:w14="http://schemas.microsoft.com/office/word/2010/wordml" xmlns:w15="http://schemas.microsoft.com/office/word/2012/wordml" xmlns:w16se="http://schemas.microsoft.com/office/word/2015/wordml/symex" xmlns:wpg="http://schemas.microsoft.com/office/word/2010/wordprocessingGroup" xmlns:wpi="http://schemas.microsoft.com/office/word/2010/wordprocessingInk" xmlns:wne="http://schemas.microsoft.com/office/word/2006/wordml" xmlns:wps="http://schemas.microsoft.com/office/word/2010/wordprocessingShape" mc:Ignorable="w14 w15 w16se wp14">
+<w:document xmlns:wpc="http://schemas.microsoft.com/office/word/2010/wordprocessingCanvas" xmlns:cx="http://schemas.microsoft.com/office/drawing/2014/chartex" xmlns:cx1="http://schemas.microsoft.com/office/drawing/2015/9/8/chartex" xmlns:cx2="http://schemas.microsoft.com/office/drawing/2015/10/21/chartex" xmlns:cx3="http://schemas.microsoft.com/office/drawing/2016/5/9/chartex" xmlns:cx4="http://schemas.microsoft.com/office/drawing/2016/5/10/chartex" xmlns:cx5="http://schemas.microsoft.com/office/drawing/2016/5/11/chartex" xmlns:cx6="http://schemas.microsoft.com/office/drawing/2016/5/12/chartex" xmlns:cx7="http://schemas.microsoft.com/office/drawing/2016/5/13/chartex" xmlns:cx8="http://schemas.microsoft.com/office/drawing/2016/5/14/chartex" xmlns:mc="http://schemas.openxmlformats.org/markup-compatibility/2006" xmlns:aink="http://schemas.microsoft.com/office/drawing/2016/ink" xmlns:am3d="http://schemas.microsoft.com/office/drawing/2017/model3d" xmlns:o="urn:schemas-microsoft-com:office:office" xmlns:r="http://schemas.openxmlformats.org/officeDocument/2006/relationships" xmlns:m="http://schemas.openxmlformats.org/officeDocument/2006/math" xmlns:v="urn:schemas-microsoft-com:vml" xmlns:wp14="http://schemas.microsoft.com/office/word/2010/wordprocessingDrawing" xmlns:wp="http://schemas.openxmlformats.org/drawingml/2006/wordprocessingDrawing" xmlns:w10="urn:schemas-microsoft-com:office:word" xmlns:w="http://schemas.openxmlformats.org/wordprocessingml/2006/main" xmlns:w14="http://schemas.microsoft.com/office/word/2010/wordml" xmlns:w15="http://schemas.microsoft.com/office/word/2012/wordml" xmlns:w16cid="http://schemas.microsoft.com/office/word/2016/wordml/cid" xmlns:w16se="http://schemas.microsoft.com/office/word/2015/wordml/symex" xmlns:wpg="http://schemas.microsoft.com/office/word/2010/wordprocessingGroup" xmlns:wpi="http://schemas.microsoft.com/office/word/2010/wordprocessingInk" xmlns:wne="http://schemas.microsoft.com/office/word/2006/wordml" xmlns:wps="http://schemas.microsoft.com/office/word/2010/wordprocessingShape" mc:Ignorable="w14 w15 w16se w16cid wp14">
   <w:body>
     <w:p>
       <w:pPr>
@@ -178,7 +178,6 @@
                 <w:lang w:eastAsia="ja-JP"/>
               </w:rPr>
             </w:pPr>
-            <w:proofErr w:type="spellStart"/>
             <w:r>
               <w:rPr>
                 <w:rFonts w:ascii="Arial" w:eastAsia="MS Mincho" w:hAnsi="Arial" w:cs="Arial"/>
@@ -188,57 +187,8 @@
                 <w:szCs w:val="28"/>
                 <w:lang w:eastAsia="ja-JP"/>
               </w:rPr>
-              <w:t>Họ</w:t>
-            </w:r>
-            <w:proofErr w:type="spellEnd"/>
-            <w:r>
-              <w:rPr>
-                <w:rFonts w:ascii="Arial" w:eastAsia="MS Mincho" w:hAnsi="Arial" w:cs="Arial"/>
-                <w:b/>
-                <w:color w:val="000000"/>
-                <w:sz w:val="28"/>
-                <w:szCs w:val="28"/>
-                <w:lang w:eastAsia="ja-JP"/>
-              </w:rPr>
-              <w:t xml:space="preserve"> </w:t>
-            </w:r>
-            <w:proofErr w:type="spellStart"/>
-            <w:r>
-              <w:rPr>
-                <w:rFonts w:ascii="Arial" w:eastAsia="MS Mincho" w:hAnsi="Arial" w:cs="Arial"/>
-                <w:b/>
-                <w:color w:val="000000"/>
-                <w:sz w:val="28"/>
-                <w:szCs w:val="28"/>
-                <w:lang w:eastAsia="ja-JP"/>
-              </w:rPr>
-              <w:t>và</w:t>
-            </w:r>
-            <w:proofErr w:type="spellEnd"/>
-            <w:r>
-              <w:rPr>
-                <w:rFonts w:ascii="Arial" w:eastAsia="MS Mincho" w:hAnsi="Arial" w:cs="Arial"/>
-                <w:b/>
-                <w:color w:val="000000"/>
-                <w:sz w:val="28"/>
-                <w:szCs w:val="28"/>
-                <w:lang w:eastAsia="ja-JP"/>
-              </w:rPr>
-              <w:t xml:space="preserve"> </w:t>
-            </w:r>
-            <w:proofErr w:type="spellStart"/>
-            <w:r>
-              <w:rPr>
-                <w:rFonts w:ascii="Arial" w:eastAsia="MS Mincho" w:hAnsi="Arial" w:cs="Arial"/>
-                <w:b/>
-                <w:color w:val="000000"/>
-                <w:sz w:val="28"/>
-                <w:szCs w:val="28"/>
-                <w:lang w:eastAsia="ja-JP"/>
-              </w:rPr>
-              <w:t>tên</w:t>
-            </w:r>
-            <w:proofErr w:type="spellEnd"/>
+              <w:t>Họ và tên</w:t>
+            </w:r>
           </w:p>
           <w:p>
             <w:pPr>
@@ -298,10 +248,26 @@
                 <w:szCs w:val="28"/>
                 <w:lang w:eastAsia="ja-JP"/>
               </w:rPr>
-              <w:t xml:space="preserve">BT </w:t>
-            </w:r>
-            <w:proofErr w:type="spellStart"/>
-            <w:r>
+              <w:t>BT Làm thêm C2</w:t>
+            </w:r>
+          </w:p>
+        </w:tc>
+        <w:tc>
+          <w:tcPr>
+            <w:tcW w:w="2160" w:type="dxa"/>
+            <w:tcBorders>
+              <w:top w:val="single" w:sz="4" w:space="0" w:color="auto"/>
+              <w:left w:val="single" w:sz="4" w:space="0" w:color="auto"/>
+              <w:bottom w:val="single" w:sz="4" w:space="0" w:color="auto"/>
+              <w:right w:val="single" w:sz="4" w:space="0" w:color="auto"/>
+            </w:tcBorders>
+            <w:vAlign w:val="center"/>
+            <w:hideMark/>
+          </w:tcPr>
+          <w:p>
+            <w:pPr>
+              <w:spacing w:after="0" w:line="240" w:lineRule="auto"/>
+              <w:jc w:val="center"/>
               <w:rPr>
                 <w:rFonts w:ascii="Arial" w:eastAsia="MS Mincho" w:hAnsi="Arial" w:cs="Arial"/>
                 <w:b/>
@@ -310,9 +276,7 @@
                 <w:szCs w:val="28"/>
                 <w:lang w:eastAsia="ja-JP"/>
               </w:rPr>
-              <w:t>Làm</w:t>
-            </w:r>
-            <w:proofErr w:type="spellEnd"/>
+            </w:pPr>
             <w:r>
               <w:rPr>
                 <w:rFonts w:ascii="Arial" w:eastAsia="MS Mincho" w:hAnsi="Arial" w:cs="Arial"/>
@@ -322,10 +286,26 @@
                 <w:szCs w:val="28"/>
                 <w:lang w:eastAsia="ja-JP"/>
               </w:rPr>
-              <w:t xml:space="preserve"> </w:t>
-            </w:r>
-            <w:proofErr w:type="spellStart"/>
-            <w:r>
+              <w:t>BT Nâng cao C2</w:t>
+            </w:r>
+          </w:p>
+        </w:tc>
+        <w:tc>
+          <w:tcPr>
+            <w:tcW w:w="2160" w:type="dxa"/>
+            <w:tcBorders>
+              <w:top w:val="single" w:sz="4" w:space="0" w:color="auto"/>
+              <w:left w:val="single" w:sz="4" w:space="0" w:color="auto"/>
+              <w:bottom w:val="single" w:sz="4" w:space="0" w:color="auto"/>
+              <w:right w:val="single" w:sz="4" w:space="0" w:color="auto"/>
+            </w:tcBorders>
+            <w:vAlign w:val="center"/>
+            <w:hideMark/>
+          </w:tcPr>
+          <w:p>
+            <w:pPr>
+              <w:spacing w:after="0" w:line="240" w:lineRule="auto"/>
+              <w:jc w:val="center"/>
               <w:rPr>
                 <w:rFonts w:ascii="Arial" w:eastAsia="MS Mincho" w:hAnsi="Arial" w:cs="Arial"/>
                 <w:b/>
@@ -334,9 +314,7 @@
                 <w:szCs w:val="28"/>
                 <w:lang w:eastAsia="ja-JP"/>
               </w:rPr>
-              <w:t>thêm</w:t>
-            </w:r>
-            <w:proofErr w:type="spellEnd"/>
+            </w:pPr>
             <w:r>
               <w:rPr>
                 <w:rFonts w:ascii="Arial" w:eastAsia="MS Mincho" w:hAnsi="Arial" w:cs="Arial"/>
@@ -346,13 +324,13 @@
                 <w:szCs w:val="28"/>
                 <w:lang w:eastAsia="ja-JP"/>
               </w:rPr>
-              <w:t xml:space="preserve"> C2</w:t>
-            </w:r>
-          </w:p>
-        </w:tc>
-        <w:tc>
-          <w:tcPr>
-            <w:tcW w:w="2160" w:type="dxa"/>
+              <w:t>BT Làm thêm C3</w:t>
+            </w:r>
+          </w:p>
+        </w:tc>
+        <w:tc>
+          <w:tcPr>
+            <w:tcW w:w="2430" w:type="dxa"/>
             <w:tcBorders>
               <w:top w:val="single" w:sz="4" w:space="0" w:color="auto"/>
               <w:left w:val="single" w:sz="4" w:space="0" w:color="auto"/>
@@ -384,10 +362,26 @@
                 <w:szCs w:val="28"/>
                 <w:lang w:eastAsia="ja-JP"/>
               </w:rPr>
-              <w:t xml:space="preserve">BT </w:t>
-            </w:r>
-            <w:proofErr w:type="spellStart"/>
-            <w:r>
+              <w:t>BT Làm thêm C4</w:t>
+            </w:r>
+          </w:p>
+        </w:tc>
+        <w:tc>
+          <w:tcPr>
+            <w:tcW w:w="2750" w:type="dxa"/>
+            <w:tcBorders>
+              <w:top w:val="single" w:sz="4" w:space="0" w:color="auto"/>
+              <w:left w:val="single" w:sz="4" w:space="0" w:color="auto"/>
+              <w:bottom w:val="single" w:sz="4" w:space="0" w:color="auto"/>
+              <w:right w:val="single" w:sz="4" w:space="0" w:color="auto"/>
+            </w:tcBorders>
+            <w:vAlign w:val="center"/>
+            <w:hideMark/>
+          </w:tcPr>
+          <w:p>
+            <w:pPr>
+              <w:spacing w:after="0" w:line="240" w:lineRule="auto"/>
+              <w:jc w:val="center"/>
               <w:rPr>
                 <w:rFonts w:ascii="Arial" w:eastAsia="MS Mincho" w:hAnsi="Arial" w:cs="Arial"/>
                 <w:b/>
@@ -396,9 +390,7 @@
                 <w:szCs w:val="28"/>
                 <w:lang w:eastAsia="ja-JP"/>
               </w:rPr>
-              <w:t>Nâng</w:t>
-            </w:r>
-            <w:proofErr w:type="spellEnd"/>
+            </w:pPr>
             <w:r>
               <w:rPr>
                 <w:rFonts w:ascii="Arial" w:eastAsia="MS Mincho" w:hAnsi="Arial" w:cs="Arial"/>
@@ -408,289 +400,7 @@
                 <w:szCs w:val="28"/>
                 <w:lang w:eastAsia="ja-JP"/>
               </w:rPr>
-              <w:t xml:space="preserve"> </w:t>
-            </w:r>
-            <w:proofErr w:type="spellStart"/>
-            <w:r>
-              <w:rPr>
-                <w:rFonts w:ascii="Arial" w:eastAsia="MS Mincho" w:hAnsi="Arial" w:cs="Arial"/>
-                <w:b/>
-                <w:color w:val="000000"/>
-                <w:sz w:val="28"/>
-                <w:szCs w:val="28"/>
-                <w:lang w:eastAsia="ja-JP"/>
-              </w:rPr>
-              <w:t>cao</w:t>
-            </w:r>
-            <w:proofErr w:type="spellEnd"/>
-            <w:r>
-              <w:rPr>
-                <w:rFonts w:ascii="Arial" w:eastAsia="MS Mincho" w:hAnsi="Arial" w:cs="Arial"/>
-                <w:b/>
-                <w:color w:val="000000"/>
-                <w:sz w:val="28"/>
-                <w:szCs w:val="28"/>
-                <w:lang w:eastAsia="ja-JP"/>
-              </w:rPr>
-              <w:t xml:space="preserve"> C2</w:t>
-            </w:r>
-          </w:p>
-        </w:tc>
-        <w:tc>
-          <w:tcPr>
-            <w:tcW w:w="2160" w:type="dxa"/>
-            <w:tcBorders>
-              <w:top w:val="single" w:sz="4" w:space="0" w:color="auto"/>
-              <w:left w:val="single" w:sz="4" w:space="0" w:color="auto"/>
-              <w:bottom w:val="single" w:sz="4" w:space="0" w:color="auto"/>
-              <w:right w:val="single" w:sz="4" w:space="0" w:color="auto"/>
-            </w:tcBorders>
-            <w:vAlign w:val="center"/>
-            <w:hideMark/>
-          </w:tcPr>
-          <w:p>
-            <w:pPr>
-              <w:spacing w:after="0" w:line="240" w:lineRule="auto"/>
-              <w:jc w:val="center"/>
-              <w:rPr>
-                <w:rFonts w:ascii="Arial" w:eastAsia="MS Mincho" w:hAnsi="Arial" w:cs="Arial"/>
-                <w:b/>
-                <w:color w:val="000000"/>
-                <w:sz w:val="28"/>
-                <w:szCs w:val="28"/>
-                <w:lang w:eastAsia="ja-JP"/>
-              </w:rPr>
-            </w:pPr>
-            <w:r>
-              <w:rPr>
-                <w:rFonts w:ascii="Arial" w:eastAsia="MS Mincho" w:hAnsi="Arial" w:cs="Arial"/>
-                <w:b/>
-                <w:color w:val="000000"/>
-                <w:sz w:val="28"/>
-                <w:szCs w:val="28"/>
-                <w:lang w:eastAsia="ja-JP"/>
-              </w:rPr>
-              <w:t xml:space="preserve">BT </w:t>
-            </w:r>
-            <w:proofErr w:type="spellStart"/>
-            <w:r>
-              <w:rPr>
-                <w:rFonts w:ascii="Arial" w:eastAsia="MS Mincho" w:hAnsi="Arial" w:cs="Arial"/>
-                <w:b/>
-                <w:color w:val="000000"/>
-                <w:sz w:val="28"/>
-                <w:szCs w:val="28"/>
-                <w:lang w:eastAsia="ja-JP"/>
-              </w:rPr>
-              <w:t>Làm</w:t>
-            </w:r>
-            <w:proofErr w:type="spellEnd"/>
-            <w:r>
-              <w:rPr>
-                <w:rFonts w:ascii="Arial" w:eastAsia="MS Mincho" w:hAnsi="Arial" w:cs="Arial"/>
-                <w:b/>
-                <w:color w:val="000000"/>
-                <w:sz w:val="28"/>
-                <w:szCs w:val="28"/>
-                <w:lang w:eastAsia="ja-JP"/>
-              </w:rPr>
-              <w:t xml:space="preserve"> </w:t>
-            </w:r>
-            <w:proofErr w:type="spellStart"/>
-            <w:r>
-              <w:rPr>
-                <w:rFonts w:ascii="Arial" w:eastAsia="MS Mincho" w:hAnsi="Arial" w:cs="Arial"/>
-                <w:b/>
-                <w:color w:val="000000"/>
-                <w:sz w:val="28"/>
-                <w:szCs w:val="28"/>
-                <w:lang w:eastAsia="ja-JP"/>
-              </w:rPr>
-              <w:t>thêm</w:t>
-            </w:r>
-            <w:proofErr w:type="spellEnd"/>
-            <w:r>
-              <w:rPr>
-                <w:rFonts w:ascii="Arial" w:eastAsia="MS Mincho" w:hAnsi="Arial" w:cs="Arial"/>
-                <w:b/>
-                <w:color w:val="000000"/>
-                <w:sz w:val="28"/>
-                <w:szCs w:val="28"/>
-                <w:lang w:eastAsia="ja-JP"/>
-              </w:rPr>
-              <w:t xml:space="preserve"> C3</w:t>
-            </w:r>
-          </w:p>
-        </w:tc>
-        <w:tc>
-          <w:tcPr>
-            <w:tcW w:w="2430" w:type="dxa"/>
-            <w:tcBorders>
-              <w:top w:val="single" w:sz="4" w:space="0" w:color="auto"/>
-              <w:left w:val="single" w:sz="4" w:space="0" w:color="auto"/>
-              <w:bottom w:val="single" w:sz="4" w:space="0" w:color="auto"/>
-              <w:right w:val="single" w:sz="4" w:space="0" w:color="auto"/>
-            </w:tcBorders>
-            <w:vAlign w:val="center"/>
-            <w:hideMark/>
-          </w:tcPr>
-          <w:p>
-            <w:pPr>
-              <w:spacing w:after="0" w:line="240" w:lineRule="auto"/>
-              <w:jc w:val="center"/>
-              <w:rPr>
-                <w:rFonts w:ascii="Arial" w:eastAsia="MS Mincho" w:hAnsi="Arial" w:cs="Arial"/>
-                <w:b/>
-                <w:color w:val="000000"/>
-                <w:sz w:val="28"/>
-                <w:szCs w:val="28"/>
-                <w:lang w:eastAsia="ja-JP"/>
-              </w:rPr>
-            </w:pPr>
-            <w:r>
-              <w:rPr>
-                <w:rFonts w:ascii="Arial" w:eastAsia="MS Mincho" w:hAnsi="Arial" w:cs="Arial"/>
-                <w:b/>
-                <w:color w:val="000000"/>
-                <w:sz w:val="28"/>
-                <w:szCs w:val="28"/>
-                <w:lang w:eastAsia="ja-JP"/>
-              </w:rPr>
-              <w:t xml:space="preserve">BT </w:t>
-            </w:r>
-            <w:proofErr w:type="spellStart"/>
-            <w:r>
-              <w:rPr>
-                <w:rFonts w:ascii="Arial" w:eastAsia="MS Mincho" w:hAnsi="Arial" w:cs="Arial"/>
-                <w:b/>
-                <w:color w:val="000000"/>
-                <w:sz w:val="28"/>
-                <w:szCs w:val="28"/>
-                <w:lang w:eastAsia="ja-JP"/>
-              </w:rPr>
-              <w:t>Làm</w:t>
-            </w:r>
-            <w:proofErr w:type="spellEnd"/>
-            <w:r>
-              <w:rPr>
-                <w:rFonts w:ascii="Arial" w:eastAsia="MS Mincho" w:hAnsi="Arial" w:cs="Arial"/>
-                <w:b/>
-                <w:color w:val="000000"/>
-                <w:sz w:val="28"/>
-                <w:szCs w:val="28"/>
-                <w:lang w:eastAsia="ja-JP"/>
-              </w:rPr>
-              <w:t xml:space="preserve"> </w:t>
-            </w:r>
-            <w:proofErr w:type="spellStart"/>
-            <w:r>
-              <w:rPr>
-                <w:rFonts w:ascii="Arial" w:eastAsia="MS Mincho" w:hAnsi="Arial" w:cs="Arial"/>
-                <w:b/>
-                <w:color w:val="000000"/>
-                <w:sz w:val="28"/>
-                <w:szCs w:val="28"/>
-                <w:lang w:eastAsia="ja-JP"/>
-              </w:rPr>
-              <w:t>thêm</w:t>
-            </w:r>
-            <w:proofErr w:type="spellEnd"/>
-            <w:r>
-              <w:rPr>
-                <w:rFonts w:ascii="Arial" w:eastAsia="MS Mincho" w:hAnsi="Arial" w:cs="Arial"/>
-                <w:b/>
-                <w:color w:val="000000"/>
-                <w:sz w:val="28"/>
-                <w:szCs w:val="28"/>
-                <w:lang w:eastAsia="ja-JP"/>
-              </w:rPr>
-              <w:t xml:space="preserve"> C4</w:t>
-            </w:r>
-          </w:p>
-        </w:tc>
-        <w:tc>
-          <w:tcPr>
-            <w:tcW w:w="2750" w:type="dxa"/>
-            <w:tcBorders>
-              <w:top w:val="single" w:sz="4" w:space="0" w:color="auto"/>
-              <w:left w:val="single" w:sz="4" w:space="0" w:color="auto"/>
-              <w:bottom w:val="single" w:sz="4" w:space="0" w:color="auto"/>
-              <w:right w:val="single" w:sz="4" w:space="0" w:color="auto"/>
-            </w:tcBorders>
-            <w:vAlign w:val="center"/>
-            <w:hideMark/>
-          </w:tcPr>
-          <w:p>
-            <w:pPr>
-              <w:spacing w:after="0" w:line="240" w:lineRule="auto"/>
-              <w:jc w:val="center"/>
-              <w:rPr>
-                <w:rFonts w:ascii="Arial" w:eastAsia="MS Mincho" w:hAnsi="Arial" w:cs="Arial"/>
-                <w:b/>
-                <w:color w:val="000000"/>
-                <w:sz w:val="28"/>
-                <w:szCs w:val="28"/>
-                <w:lang w:eastAsia="ja-JP"/>
-              </w:rPr>
-            </w:pPr>
-            <w:r>
-              <w:rPr>
-                <w:rFonts w:ascii="Arial" w:eastAsia="MS Mincho" w:hAnsi="Arial" w:cs="Arial"/>
-                <w:b/>
-                <w:color w:val="000000"/>
-                <w:sz w:val="28"/>
-                <w:szCs w:val="28"/>
-                <w:lang w:eastAsia="ja-JP"/>
-              </w:rPr>
-              <w:t xml:space="preserve">BT </w:t>
-            </w:r>
-            <w:proofErr w:type="spellStart"/>
-            <w:r>
-              <w:rPr>
-                <w:rFonts w:ascii="Arial" w:eastAsia="MS Mincho" w:hAnsi="Arial" w:cs="Arial"/>
-                <w:b/>
-                <w:color w:val="000000"/>
-                <w:sz w:val="28"/>
-                <w:szCs w:val="28"/>
-                <w:lang w:eastAsia="ja-JP"/>
-              </w:rPr>
-              <w:t>Làm</w:t>
-            </w:r>
-            <w:proofErr w:type="spellEnd"/>
-            <w:r>
-              <w:rPr>
-                <w:rFonts w:ascii="Arial" w:eastAsia="MS Mincho" w:hAnsi="Arial" w:cs="Arial"/>
-                <w:b/>
-                <w:color w:val="000000"/>
-                <w:sz w:val="28"/>
-                <w:szCs w:val="28"/>
-                <w:lang w:eastAsia="ja-JP"/>
-              </w:rPr>
-              <w:t xml:space="preserve"> </w:t>
-            </w:r>
-            <w:proofErr w:type="spellStart"/>
-            <w:r>
-              <w:rPr>
-                <w:rFonts w:ascii="Arial" w:eastAsia="MS Mincho" w:hAnsi="Arial" w:cs="Arial"/>
-                <w:b/>
-                <w:color w:val="000000"/>
-                <w:sz w:val="28"/>
-                <w:szCs w:val="28"/>
-                <w:lang w:eastAsia="ja-JP"/>
-              </w:rPr>
-              <w:t>thêm</w:t>
-            </w:r>
-            <w:proofErr w:type="spellEnd"/>
-            <w:r>
-              <w:rPr>
-                <w:rFonts w:ascii="Arial" w:eastAsia="MS Mincho" w:hAnsi="Arial" w:cs="Arial"/>
-                <w:b/>
-                <w:color w:val="000000"/>
-                <w:sz w:val="28"/>
-                <w:szCs w:val="28"/>
-                <w:lang w:eastAsia="ja-JP"/>
-              </w:rPr>
-              <w:t xml:space="preserve"> C5</w:t>
+              <w:t>BT Làm thêm C5</w:t>
             </w:r>
           </w:p>
         </w:tc>
@@ -754,16 +464,14 @@
                 <w:szCs w:val="20"/>
               </w:rPr>
             </w:pPr>
-            <w:proofErr w:type="spellStart"/>
-            <w:r>
-              <w:rPr>
-                <w:rFonts w:ascii="Arial" w:eastAsia="Times New Roman" w:hAnsi="Arial" w:cs="Arial"/>
-                <w:sz w:val="20"/>
-                <w:szCs w:val="20"/>
-              </w:rPr>
-              <w:t>Nguyễn</w:t>
-            </w:r>
-            <w:proofErr w:type="spellEnd"/>
+            <w:r>
+              <w:rPr>
+                <w:rFonts w:ascii="Arial" w:eastAsia="Times New Roman" w:hAnsi="Arial" w:cs="Arial"/>
+                <w:sz w:val="20"/>
+                <w:szCs w:val="20"/>
+              </w:rPr>
+              <w:t>Nguyễn Thị Ngọc</w:t>
+            </w:r>
             <w:r>
               <w:rPr>
                 <w:rFonts w:ascii="Arial" w:eastAsia="Times New Roman" w:hAnsi="Arial" w:cs="Arial"/>
@@ -772,43 +480,6 @@
               </w:rPr>
               <w:t xml:space="preserve"> </w:t>
             </w:r>
-            <w:proofErr w:type="spellStart"/>
-            <w:r>
-              <w:rPr>
-                <w:rFonts w:ascii="Arial" w:eastAsia="Times New Roman" w:hAnsi="Arial" w:cs="Arial"/>
-                <w:sz w:val="20"/>
-                <w:szCs w:val="20"/>
-              </w:rPr>
-              <w:t>Thị</w:t>
-            </w:r>
-            <w:proofErr w:type="spellEnd"/>
-            <w:r>
-              <w:rPr>
-                <w:rFonts w:ascii="Arial" w:eastAsia="Times New Roman" w:hAnsi="Arial" w:cs="Arial"/>
-                <w:sz w:val="20"/>
-                <w:szCs w:val="20"/>
-              </w:rPr>
-              <w:t xml:space="preserve"> </w:t>
-            </w:r>
-            <w:proofErr w:type="spellStart"/>
-            <w:r>
-              <w:rPr>
-                <w:rFonts w:ascii="Arial" w:eastAsia="Times New Roman" w:hAnsi="Arial" w:cs="Arial"/>
-                <w:sz w:val="20"/>
-                <w:szCs w:val="20"/>
-              </w:rPr>
-              <w:t>Ngọc</w:t>
-            </w:r>
-            <w:proofErr w:type="spellEnd"/>
-            <w:r>
-              <w:rPr>
-                <w:rFonts w:ascii="Arial" w:eastAsia="Times New Roman" w:hAnsi="Arial" w:cs="Arial"/>
-                <w:sz w:val="20"/>
-                <w:szCs w:val="20"/>
-              </w:rPr>
-              <w:t xml:space="preserve"> </w:t>
-            </w:r>
-            <w:proofErr w:type="spellStart"/>
             <w:r>
               <w:rPr>
                 <w:rFonts w:ascii="Arial" w:eastAsia="Times New Roman" w:hAnsi="Arial" w:cs="Arial"/>
@@ -817,7 +488,6 @@
               </w:rPr>
               <w:t>Ánh</w:t>
             </w:r>
-            <w:proofErr w:type="spellEnd"/>
           </w:p>
         </w:tc>
         <w:tc>
@@ -842,6 +512,16 @@
                 <w:lang w:eastAsia="ja-JP"/>
               </w:rPr>
             </w:pPr>
+            <w:r>
+              <w:rPr>
+                <w:rFonts w:ascii="Arial" w:eastAsia="MS Mincho" w:hAnsi="Arial" w:cs="Arial"/>
+                <w:color w:val="000000"/>
+                <w:sz w:val="20"/>
+                <w:szCs w:val="20"/>
+                <w:lang w:eastAsia="ja-JP"/>
+              </w:rPr>
+              <w:t>Câu 12</w:t>
+            </w:r>
           </w:p>
         </w:tc>
         <w:tc>
@@ -1000,31 +680,13 @@
                 <w:szCs w:val="20"/>
               </w:rPr>
             </w:pPr>
-            <w:proofErr w:type="spellStart"/>
             <w:r>
               <w:rPr>
                 <w:rFonts w:cs="Calibri"/>
                 <w:color w:val="000000"/>
               </w:rPr>
-              <w:t>Trần</w:t>
-            </w:r>
-            <w:proofErr w:type="spellEnd"/>
-            <w:r>
-              <w:rPr>
-                <w:rFonts w:cs="Calibri"/>
-                <w:color w:val="000000"/>
-              </w:rPr>
-              <w:t xml:space="preserve"> Kim </w:t>
-            </w:r>
-            <w:proofErr w:type="spellStart"/>
-            <w:r>
-              <w:rPr>
-                <w:rFonts w:cs="Calibri"/>
-                <w:color w:val="000000"/>
-              </w:rPr>
-              <w:t>Bình</w:t>
-            </w:r>
-            <w:proofErr w:type="spellEnd"/>
+              <w:t>Trần Kim Bình</w:t>
+            </w:r>
           </w:p>
         </w:tc>
         <w:tc>
@@ -1073,6 +735,16 @@
                 <w:lang w:eastAsia="ja-JP"/>
               </w:rPr>
             </w:pPr>
+            <w:r>
+              <w:rPr>
+                <w:rFonts w:ascii="Arial" w:eastAsia="MS Mincho" w:hAnsi="Arial" w:cs="Arial"/>
+                <w:color w:val="000000"/>
+                <w:sz w:val="20"/>
+                <w:szCs w:val="20"/>
+                <w:lang w:eastAsia="ja-JP"/>
+              </w:rPr>
+              <w:t>Câu 15</w:t>
+            </w:r>
           </w:p>
         </w:tc>
         <w:tc>
@@ -1207,47 +879,13 @@
                 <w:szCs w:val="20"/>
               </w:rPr>
             </w:pPr>
-            <w:proofErr w:type="spellStart"/>
             <w:r>
               <w:rPr>
                 <w:rFonts w:cs="Calibri"/>
                 <w:color w:val="000000"/>
               </w:rPr>
-              <w:t>Nguyễn</w:t>
-            </w:r>
-            <w:proofErr w:type="spellEnd"/>
-            <w:r>
-              <w:rPr>
-                <w:rFonts w:cs="Calibri"/>
-                <w:color w:val="000000"/>
-              </w:rPr>
-              <w:t xml:space="preserve"> </w:t>
-            </w:r>
-            <w:proofErr w:type="spellStart"/>
-            <w:r>
-              <w:rPr>
-                <w:rFonts w:cs="Calibri"/>
-                <w:color w:val="000000"/>
-              </w:rPr>
-              <w:t>Thị</w:t>
-            </w:r>
-            <w:proofErr w:type="spellEnd"/>
-            <w:r>
-              <w:rPr>
-                <w:rFonts w:cs="Calibri"/>
-                <w:color w:val="000000"/>
-              </w:rPr>
-              <w:t xml:space="preserve"> Kim </w:t>
-            </w:r>
-            <w:proofErr w:type="spellStart"/>
-            <w:r>
-              <w:rPr>
-                <w:rFonts w:cs="Calibri"/>
-                <w:color w:val="000000"/>
-              </w:rPr>
-              <w:t>Châu</w:t>
-            </w:r>
-            <w:proofErr w:type="spellEnd"/>
+              <w:t>Nguyễn Thị Kim Châu</w:t>
+            </w:r>
           </w:p>
         </w:tc>
         <w:tc>
@@ -1296,6 +934,16 @@
                 <w:lang w:eastAsia="ja-JP"/>
               </w:rPr>
             </w:pPr>
+            <w:r>
+              <w:rPr>
+                <w:rFonts w:ascii="Arial" w:eastAsia="MS Mincho" w:hAnsi="Arial" w:cs="Arial"/>
+                <w:color w:val="000000"/>
+                <w:sz w:val="20"/>
+                <w:szCs w:val="20"/>
+                <w:lang w:eastAsia="ja-JP"/>
+              </w:rPr>
+              <w:t>Câu 13</w:t>
+            </w:r>
           </w:p>
         </w:tc>
         <w:tc>
@@ -1430,63 +1078,13 @@
                 <w:szCs w:val="20"/>
               </w:rPr>
             </w:pPr>
-            <w:proofErr w:type="spellStart"/>
             <w:r>
               <w:rPr>
                 <w:rFonts w:cs="Calibri"/>
                 <w:color w:val="000000"/>
               </w:rPr>
-              <w:t>Nguyễn</w:t>
-            </w:r>
-            <w:proofErr w:type="spellEnd"/>
-            <w:r>
-              <w:rPr>
-                <w:rFonts w:cs="Calibri"/>
-                <w:color w:val="000000"/>
-              </w:rPr>
-              <w:t xml:space="preserve"> </w:t>
-            </w:r>
-            <w:proofErr w:type="spellStart"/>
-            <w:r>
-              <w:rPr>
-                <w:rFonts w:cs="Calibri"/>
-                <w:color w:val="000000"/>
-              </w:rPr>
-              <w:t>Huỳnh</w:t>
-            </w:r>
-            <w:proofErr w:type="spellEnd"/>
-            <w:r>
-              <w:rPr>
-                <w:rFonts w:cs="Calibri"/>
-                <w:color w:val="000000"/>
-              </w:rPr>
-              <w:t xml:space="preserve"> </w:t>
-            </w:r>
-            <w:proofErr w:type="spellStart"/>
-            <w:r>
-              <w:rPr>
-                <w:rFonts w:cs="Calibri"/>
-                <w:color w:val="000000"/>
-              </w:rPr>
-              <w:t>Quốc</w:t>
-            </w:r>
-            <w:proofErr w:type="spellEnd"/>
-            <w:r>
-              <w:rPr>
-                <w:rFonts w:cs="Calibri"/>
-                <w:color w:val="000000"/>
-              </w:rPr>
-              <w:t xml:space="preserve"> </w:t>
-            </w:r>
-            <w:proofErr w:type="spellStart"/>
-            <w:r>
-              <w:rPr>
-                <w:rFonts w:cs="Calibri"/>
-                <w:color w:val="000000"/>
-              </w:rPr>
-              <w:t>Cường</w:t>
-            </w:r>
-            <w:proofErr w:type="spellEnd"/>
+              <w:t>Nguyễn Huỳnh Quốc Cường</w:t>
+            </w:r>
           </w:p>
         </w:tc>
         <w:tc>
@@ -1511,6 +1109,16 @@
                 <w:lang w:eastAsia="ja-JP"/>
               </w:rPr>
             </w:pPr>
+            <w:r>
+              <w:rPr>
+                <w:rFonts w:ascii="Arial" w:eastAsia="MS Mincho" w:hAnsi="Arial" w:cs="Arial"/>
+                <w:color w:val="000000"/>
+                <w:sz w:val="20"/>
+                <w:szCs w:val="20"/>
+                <w:lang w:eastAsia="ja-JP"/>
+              </w:rPr>
+              <w:t>Câu 8</w:t>
+            </w:r>
           </w:p>
         </w:tc>
         <w:tc>
@@ -1672,37 +1280,12 @@
                 <w:lang w:eastAsia="ja-JP"/>
               </w:rPr>
             </w:pPr>
-            <w:proofErr w:type="spellStart"/>
             <w:r>
               <w:rPr>
                 <w:rFonts w:cs="Calibri"/>
                 <w:color w:val="000000"/>
               </w:rPr>
-              <w:t>Trần</w:t>
-            </w:r>
-            <w:proofErr w:type="spellEnd"/>
-            <w:r>
-              <w:rPr>
-                <w:rFonts w:cs="Calibri"/>
-                <w:color w:val="000000"/>
-              </w:rPr>
-              <w:t xml:space="preserve"> </w:t>
-            </w:r>
-            <w:proofErr w:type="spellStart"/>
-            <w:r>
-              <w:rPr>
-                <w:rFonts w:cs="Calibri"/>
-                <w:color w:val="000000"/>
-              </w:rPr>
-              <w:t>Thùy</w:t>
-            </w:r>
-            <w:proofErr w:type="spellEnd"/>
-            <w:r>
-              <w:rPr>
-                <w:rFonts w:cs="Calibri"/>
-                <w:color w:val="000000"/>
-              </w:rPr>
-              <w:t xml:space="preserve"> Dung</w:t>
+              <w:t>Trần Thùy Dung</w:t>
             </w:r>
           </w:p>
         </w:tc>
@@ -1752,6 +1335,16 @@
                 <w:lang w:eastAsia="ja-JP"/>
               </w:rPr>
             </w:pPr>
+            <w:r>
+              <w:rPr>
+                <w:rFonts w:ascii="Arial" w:eastAsia="MS Mincho" w:hAnsi="Arial" w:cs="Arial"/>
+                <w:color w:val="000000"/>
+                <w:sz w:val="20"/>
+                <w:szCs w:val="20"/>
+                <w:lang w:eastAsia="ja-JP"/>
+              </w:rPr>
+              <w:t>Câu 16</w:t>
+            </w:r>
           </w:p>
         </w:tc>
         <w:tc>
@@ -1889,47 +1482,13 @@
                 <w:lang w:eastAsia="ja-JP"/>
               </w:rPr>
             </w:pPr>
-            <w:proofErr w:type="spellStart"/>
             <w:r>
               <w:rPr>
                 <w:rFonts w:cs="Calibri"/>
                 <w:color w:val="000000"/>
               </w:rPr>
-              <w:t>Lý</w:t>
-            </w:r>
-            <w:proofErr w:type="spellEnd"/>
-            <w:r>
-              <w:rPr>
-                <w:rFonts w:cs="Calibri"/>
-                <w:color w:val="000000"/>
-              </w:rPr>
-              <w:t xml:space="preserve"> </w:t>
-            </w:r>
-            <w:proofErr w:type="spellStart"/>
-            <w:r>
-              <w:rPr>
-                <w:rFonts w:cs="Calibri"/>
-                <w:color w:val="000000"/>
-              </w:rPr>
-              <w:t>Quốc</w:t>
-            </w:r>
-            <w:proofErr w:type="spellEnd"/>
-            <w:r>
-              <w:rPr>
-                <w:rFonts w:cs="Calibri"/>
-                <w:color w:val="000000"/>
-              </w:rPr>
-              <w:t xml:space="preserve"> </w:t>
-            </w:r>
-            <w:proofErr w:type="spellStart"/>
-            <w:r>
-              <w:rPr>
-                <w:rFonts w:cs="Calibri"/>
-                <w:color w:val="000000"/>
-              </w:rPr>
-              <w:t>Dũng</w:t>
-            </w:r>
-            <w:proofErr w:type="spellEnd"/>
+              <w:t>Lý Quốc Dũng</w:t>
+            </w:r>
           </w:p>
         </w:tc>
         <w:tc>
@@ -1954,6 +1513,16 @@
                 <w:lang w:eastAsia="ja-JP"/>
               </w:rPr>
             </w:pPr>
+            <w:r>
+              <w:rPr>
+                <w:rFonts w:ascii="Arial" w:eastAsia="MS Mincho" w:hAnsi="Arial" w:cs="Arial"/>
+                <w:color w:val="000000"/>
+                <w:sz w:val="20"/>
+                <w:szCs w:val="20"/>
+                <w:lang w:eastAsia="ja-JP"/>
+              </w:rPr>
+              <w:t>Câu 2,4,9</w:t>
+            </w:r>
           </w:p>
         </w:tc>
         <w:tc>
@@ -2110,47 +1679,13 @@
                 <w:color w:val="000000"/>
               </w:rPr>
             </w:pPr>
-            <w:proofErr w:type="spellStart"/>
             <w:r>
               <w:rPr>
                 <w:rFonts w:cs="Calibri"/>
                 <w:color w:val="000000"/>
               </w:rPr>
-              <w:t>Lê</w:t>
-            </w:r>
-            <w:proofErr w:type="spellEnd"/>
-            <w:r>
-              <w:rPr>
-                <w:rFonts w:cs="Calibri"/>
-                <w:color w:val="000000"/>
-              </w:rPr>
-              <w:t xml:space="preserve"> </w:t>
-            </w:r>
-            <w:proofErr w:type="spellStart"/>
-            <w:r>
-              <w:rPr>
-                <w:rFonts w:cs="Calibri"/>
-                <w:color w:val="000000"/>
-              </w:rPr>
-              <w:t>Hoài</w:t>
-            </w:r>
-            <w:proofErr w:type="spellEnd"/>
-            <w:r>
-              <w:rPr>
-                <w:rFonts w:cs="Calibri"/>
-                <w:color w:val="000000"/>
-              </w:rPr>
-              <w:t xml:space="preserve"> </w:t>
-            </w:r>
-            <w:proofErr w:type="spellStart"/>
-            <w:r>
-              <w:rPr>
-                <w:rFonts w:cs="Calibri"/>
-                <w:color w:val="000000"/>
-              </w:rPr>
-              <w:t>Duy</w:t>
-            </w:r>
-            <w:proofErr w:type="spellEnd"/>
+              <w:t>Lê Hoài Duy</w:t>
+            </w:r>
           </w:p>
         </w:tc>
         <w:tc>
@@ -2199,6 +1734,18 @@
                 <w:lang w:eastAsia="ja-JP"/>
               </w:rPr>
             </w:pPr>
+            <w:r>
+              <w:rPr>
+                <w:rFonts w:ascii="Arial" w:eastAsia="MS Mincho" w:hAnsi="Arial" w:cs="Arial"/>
+                <w:color w:val="000000"/>
+                <w:sz w:val="20"/>
+                <w:szCs w:val="20"/>
+                <w:lang w:eastAsia="ja-JP"/>
+              </w:rPr>
+              <w:t>Câu 14</w:t>
+            </w:r>
+            <w:bookmarkStart w:id="0" w:name="_GoBack"/>
+            <w:bookmarkEnd w:id="0"/>
           </w:p>
         </w:tc>
         <w:tc>
@@ -2546,7 +2093,6 @@
                 <w:lang w:val="en-GB" w:eastAsia="en-GB"/>
               </w:rPr>
             </w:pPr>
-            <w:proofErr w:type="spellStart"/>
             <w:r>
               <w:rPr>
                 <w:rFonts w:ascii="Arial" w:eastAsia="Times New Roman" w:hAnsi="Arial" w:cs="Arial"/>
@@ -2557,10 +2103,27 @@
                 <w:szCs w:val="21"/>
                 <w:lang w:val="en-GB" w:eastAsia="en-GB"/>
               </w:rPr>
-              <w:t>Họ</w:t>
-            </w:r>
-            <w:proofErr w:type="spellEnd"/>
-            <w:r>
+              <w:t>Họ và Tên</w:t>
+            </w:r>
+          </w:p>
+        </w:tc>
+        <w:tc>
+          <w:tcPr>
+            <w:tcW w:w="1173" w:type="dxa"/>
+            <w:tcBorders>
+              <w:top w:val="single" w:sz="4" w:space="0" w:color="auto"/>
+              <w:left w:val="single" w:sz="4" w:space="0" w:color="auto"/>
+              <w:bottom w:val="single" w:sz="4" w:space="0" w:color="auto"/>
+              <w:right w:val="single" w:sz="4" w:space="0" w:color="auto"/>
+            </w:tcBorders>
+            <w:shd w:val="clear" w:color="auto" w:fill="auto"/>
+            <w:vAlign w:val="center"/>
+            <w:hideMark/>
+          </w:tcPr>
+          <w:p>
+            <w:pPr>
+              <w:spacing w:after="0" w:line="240" w:lineRule="auto"/>
+              <w:jc w:val="center"/>
               <w:rPr>
                 <w:rFonts w:ascii="Arial" w:eastAsia="Times New Roman" w:hAnsi="Arial" w:cs="Arial"/>
                 <w:b/>
@@ -2570,9 +2133,7 @@
                 <w:szCs w:val="21"/>
                 <w:lang w:val="en-GB" w:eastAsia="en-GB"/>
               </w:rPr>
-              <w:t xml:space="preserve"> </w:t>
-            </w:r>
-            <w:proofErr w:type="spellStart"/>
+            </w:pPr>
             <w:r>
               <w:rPr>
                 <w:rFonts w:ascii="Arial" w:eastAsia="Times New Roman" w:hAnsi="Arial" w:cs="Arial"/>
@@ -2583,10 +2144,27 @@
                 <w:szCs w:val="21"/>
                 <w:lang w:val="en-GB" w:eastAsia="en-GB"/>
               </w:rPr>
-              <w:t>và</w:t>
-            </w:r>
-            <w:proofErr w:type="spellEnd"/>
-            <w:r>
+              <w:t>Giới tính</w:t>
+            </w:r>
+          </w:p>
+        </w:tc>
+        <w:tc>
+          <w:tcPr>
+            <w:tcW w:w="1418" w:type="dxa"/>
+            <w:tcBorders>
+              <w:top w:val="single" w:sz="4" w:space="0" w:color="auto"/>
+              <w:left w:val="single" w:sz="4" w:space="0" w:color="auto"/>
+              <w:bottom w:val="single" w:sz="4" w:space="0" w:color="auto"/>
+              <w:right w:val="single" w:sz="4" w:space="0" w:color="auto"/>
+            </w:tcBorders>
+            <w:shd w:val="clear" w:color="auto" w:fill="auto"/>
+            <w:vAlign w:val="center"/>
+            <w:hideMark/>
+          </w:tcPr>
+          <w:p>
+            <w:pPr>
+              <w:spacing w:after="0" w:line="240" w:lineRule="auto"/>
+              <w:jc w:val="center"/>
               <w:rPr>
                 <w:rFonts w:ascii="Arial" w:eastAsia="Times New Roman" w:hAnsi="Arial" w:cs="Arial"/>
                 <w:b/>
@@ -2596,9 +2174,7 @@
                 <w:szCs w:val="21"/>
                 <w:lang w:val="en-GB" w:eastAsia="en-GB"/>
               </w:rPr>
-              <w:t xml:space="preserve"> </w:t>
-            </w:r>
-            <w:proofErr w:type="spellStart"/>
+            </w:pPr>
             <w:r>
               <w:rPr>
                 <w:rFonts w:ascii="Arial" w:eastAsia="Times New Roman" w:hAnsi="Arial" w:cs="Arial"/>
@@ -2609,14 +2185,13 @@
                 <w:szCs w:val="21"/>
                 <w:lang w:val="en-GB" w:eastAsia="en-GB"/>
               </w:rPr>
-              <w:t>Tên</w:t>
-            </w:r>
-            <w:proofErr w:type="spellEnd"/>
-          </w:p>
-        </w:tc>
-        <w:tc>
-          <w:tcPr>
-            <w:tcW w:w="1173" w:type="dxa"/>
+              <w:t>Ngày sinh</w:t>
+            </w:r>
+          </w:p>
+        </w:tc>
+        <w:tc>
+          <w:tcPr>
+            <w:tcW w:w="1070" w:type="dxa"/>
             <w:tcBorders>
               <w:top w:val="single" w:sz="4" w:space="0" w:color="auto"/>
               <w:left w:val="single" w:sz="4" w:space="0" w:color="auto"/>
@@ -2641,7 +2216,6 @@
                 <w:lang w:val="en-GB" w:eastAsia="en-GB"/>
               </w:rPr>
             </w:pPr>
-            <w:proofErr w:type="spellStart"/>
             <w:r>
               <w:rPr>
                 <w:rFonts w:ascii="Arial" w:eastAsia="Times New Roman" w:hAnsi="Arial" w:cs="Arial"/>
@@ -2652,10 +2226,27 @@
                 <w:szCs w:val="21"/>
                 <w:lang w:val="en-GB" w:eastAsia="en-GB"/>
               </w:rPr>
-              <w:t>Giới</w:t>
-            </w:r>
-            <w:proofErr w:type="spellEnd"/>
-            <w:r>
+              <w:t>Nơi sinh</w:t>
+            </w:r>
+          </w:p>
+        </w:tc>
+        <w:tc>
+          <w:tcPr>
+            <w:tcW w:w="3693" w:type="dxa"/>
+            <w:tcBorders>
+              <w:top w:val="single" w:sz="4" w:space="0" w:color="auto"/>
+              <w:left w:val="single" w:sz="4" w:space="0" w:color="auto"/>
+              <w:bottom w:val="single" w:sz="4" w:space="0" w:color="auto"/>
+              <w:right w:val="single" w:sz="4" w:space="0" w:color="auto"/>
+            </w:tcBorders>
+            <w:shd w:val="clear" w:color="auto" w:fill="auto"/>
+            <w:vAlign w:val="center"/>
+            <w:hideMark/>
+          </w:tcPr>
+          <w:p>
+            <w:pPr>
+              <w:spacing w:after="0" w:line="240" w:lineRule="auto"/>
+              <w:jc w:val="center"/>
               <w:rPr>
                 <w:rFonts w:ascii="Arial" w:eastAsia="Times New Roman" w:hAnsi="Arial" w:cs="Arial"/>
                 <w:b/>
@@ -2665,9 +2256,7 @@
                 <w:szCs w:val="21"/>
                 <w:lang w:val="en-GB" w:eastAsia="en-GB"/>
               </w:rPr>
-              <w:t xml:space="preserve"> </w:t>
-            </w:r>
-            <w:proofErr w:type="spellStart"/>
+            </w:pPr>
             <w:r>
               <w:rPr>
                 <w:rFonts w:ascii="Arial" w:eastAsia="Times New Roman" w:hAnsi="Arial" w:cs="Arial"/>
@@ -2678,14 +2267,13 @@
                 <w:szCs w:val="21"/>
                 <w:lang w:val="en-GB" w:eastAsia="en-GB"/>
               </w:rPr>
-              <w:t>tính</w:t>
-            </w:r>
-            <w:proofErr w:type="spellEnd"/>
-          </w:p>
-        </w:tc>
-        <w:tc>
-          <w:tcPr>
-            <w:tcW w:w="1418" w:type="dxa"/>
+              <w:t>Email</w:t>
+            </w:r>
+          </w:p>
+        </w:tc>
+        <w:tc>
+          <w:tcPr>
+            <w:tcW w:w="1792" w:type="dxa"/>
             <w:tcBorders>
               <w:top w:val="single" w:sz="4" w:space="0" w:color="auto"/>
               <w:left w:val="single" w:sz="4" w:space="0" w:color="auto"/>
@@ -2710,7 +2298,6 @@
                 <w:lang w:val="en-GB" w:eastAsia="en-GB"/>
               </w:rPr>
             </w:pPr>
-            <w:proofErr w:type="spellStart"/>
             <w:r>
               <w:rPr>
                 <w:rFonts w:ascii="Arial" w:eastAsia="Times New Roman" w:hAnsi="Arial" w:cs="Arial"/>
@@ -2721,10 +2308,27 @@
                 <w:szCs w:val="21"/>
                 <w:lang w:val="en-GB" w:eastAsia="en-GB"/>
               </w:rPr>
-              <w:t>Ngày</w:t>
-            </w:r>
-            <w:proofErr w:type="spellEnd"/>
-            <w:r>
+              <w:t>Điện Thoại</w:t>
+            </w:r>
+          </w:p>
+        </w:tc>
+        <w:tc>
+          <w:tcPr>
+            <w:tcW w:w="1468" w:type="dxa"/>
+            <w:tcBorders>
+              <w:top w:val="single" w:sz="4" w:space="0" w:color="auto"/>
+              <w:left w:val="single" w:sz="4" w:space="0" w:color="auto"/>
+              <w:bottom w:val="single" w:sz="4" w:space="0" w:color="auto"/>
+              <w:right w:val="single" w:sz="4" w:space="0" w:color="auto"/>
+            </w:tcBorders>
+            <w:shd w:val="clear" w:color="auto" w:fill="auto"/>
+            <w:vAlign w:val="center"/>
+            <w:hideMark/>
+          </w:tcPr>
+          <w:p>
+            <w:pPr>
+              <w:spacing w:after="0" w:line="240" w:lineRule="auto"/>
+              <w:jc w:val="center"/>
               <w:rPr>
                 <w:rFonts w:ascii="Arial" w:eastAsia="Times New Roman" w:hAnsi="Arial" w:cs="Arial"/>
                 <w:b/>
@@ -2734,9 +2338,7 @@
                 <w:szCs w:val="21"/>
                 <w:lang w:val="en-GB" w:eastAsia="en-GB"/>
               </w:rPr>
-              <w:t xml:space="preserve"> </w:t>
-            </w:r>
-            <w:proofErr w:type="spellStart"/>
+            </w:pPr>
             <w:r>
               <w:rPr>
                 <w:rFonts w:ascii="Arial" w:eastAsia="Times New Roman" w:hAnsi="Arial" w:cs="Arial"/>
@@ -2747,257 +2349,8 @@
                 <w:szCs w:val="21"/>
                 <w:lang w:val="en-GB" w:eastAsia="en-GB"/>
               </w:rPr>
-              <w:t>sinh</w:t>
-            </w:r>
-            <w:proofErr w:type="spellEnd"/>
-          </w:p>
-        </w:tc>
-        <w:tc>
-          <w:tcPr>
-            <w:tcW w:w="1070" w:type="dxa"/>
-            <w:tcBorders>
-              <w:top w:val="single" w:sz="4" w:space="0" w:color="auto"/>
-              <w:left w:val="single" w:sz="4" w:space="0" w:color="auto"/>
-              <w:bottom w:val="single" w:sz="4" w:space="0" w:color="auto"/>
-              <w:right w:val="single" w:sz="4" w:space="0" w:color="auto"/>
-            </w:tcBorders>
-            <w:shd w:val="clear" w:color="auto" w:fill="auto"/>
-            <w:vAlign w:val="center"/>
-            <w:hideMark/>
-          </w:tcPr>
-          <w:p>
-            <w:pPr>
-              <w:spacing w:after="0" w:line="240" w:lineRule="auto"/>
-              <w:jc w:val="center"/>
-              <w:rPr>
-                <w:rFonts w:ascii="Arial" w:eastAsia="Times New Roman" w:hAnsi="Arial" w:cs="Arial"/>
-                <w:b/>
-                <w:bCs/>
-                <w:color w:val="002060"/>
-                <w:sz w:val="21"/>
-                <w:szCs w:val="21"/>
-                <w:lang w:val="en-GB" w:eastAsia="en-GB"/>
-              </w:rPr>
-            </w:pPr>
-            <w:proofErr w:type="spellStart"/>
-            <w:r>
-              <w:rPr>
-                <w:rFonts w:ascii="Arial" w:eastAsia="Times New Roman" w:hAnsi="Arial" w:cs="Arial"/>
-                <w:b/>
-                <w:bCs/>
-                <w:color w:val="002060"/>
-                <w:sz w:val="21"/>
-                <w:szCs w:val="21"/>
-                <w:lang w:val="en-GB" w:eastAsia="en-GB"/>
-              </w:rPr>
-              <w:t>Nơi</w:t>
-            </w:r>
-            <w:proofErr w:type="spellEnd"/>
-            <w:r>
-              <w:rPr>
-                <w:rFonts w:ascii="Arial" w:eastAsia="Times New Roman" w:hAnsi="Arial" w:cs="Arial"/>
-                <w:b/>
-                <w:bCs/>
-                <w:color w:val="002060"/>
-                <w:sz w:val="21"/>
-                <w:szCs w:val="21"/>
-                <w:lang w:val="en-GB" w:eastAsia="en-GB"/>
-              </w:rPr>
-              <w:t xml:space="preserve"> </w:t>
-            </w:r>
-            <w:proofErr w:type="spellStart"/>
-            <w:r>
-              <w:rPr>
-                <w:rFonts w:ascii="Arial" w:eastAsia="Times New Roman" w:hAnsi="Arial" w:cs="Arial"/>
-                <w:b/>
-                <w:bCs/>
-                <w:color w:val="002060"/>
-                <w:sz w:val="21"/>
-                <w:szCs w:val="21"/>
-                <w:lang w:val="en-GB" w:eastAsia="en-GB"/>
-              </w:rPr>
-              <w:t>sinh</w:t>
-            </w:r>
-            <w:proofErr w:type="spellEnd"/>
-          </w:p>
-        </w:tc>
-        <w:tc>
-          <w:tcPr>
-            <w:tcW w:w="3693" w:type="dxa"/>
-            <w:tcBorders>
-              <w:top w:val="single" w:sz="4" w:space="0" w:color="auto"/>
-              <w:left w:val="single" w:sz="4" w:space="0" w:color="auto"/>
-              <w:bottom w:val="single" w:sz="4" w:space="0" w:color="auto"/>
-              <w:right w:val="single" w:sz="4" w:space="0" w:color="auto"/>
-            </w:tcBorders>
-            <w:shd w:val="clear" w:color="auto" w:fill="auto"/>
-            <w:vAlign w:val="center"/>
-            <w:hideMark/>
-          </w:tcPr>
-          <w:p>
-            <w:pPr>
-              <w:spacing w:after="0" w:line="240" w:lineRule="auto"/>
-              <w:jc w:val="center"/>
-              <w:rPr>
-                <w:rFonts w:ascii="Arial" w:eastAsia="Times New Roman" w:hAnsi="Arial" w:cs="Arial"/>
-                <w:b/>
-                <w:bCs/>
-                <w:color w:val="002060"/>
-                <w:sz w:val="21"/>
-                <w:szCs w:val="21"/>
-                <w:lang w:val="en-GB" w:eastAsia="en-GB"/>
-              </w:rPr>
-            </w:pPr>
-            <w:r>
-              <w:rPr>
-                <w:rFonts w:ascii="Arial" w:eastAsia="Times New Roman" w:hAnsi="Arial" w:cs="Arial"/>
-                <w:b/>
-                <w:bCs/>
-                <w:color w:val="002060"/>
-                <w:sz w:val="21"/>
-                <w:szCs w:val="21"/>
-                <w:lang w:val="en-GB" w:eastAsia="en-GB"/>
-              </w:rPr>
-              <w:t>Email</w:t>
-            </w:r>
-          </w:p>
-        </w:tc>
-        <w:tc>
-          <w:tcPr>
-            <w:tcW w:w="1792" w:type="dxa"/>
-            <w:tcBorders>
-              <w:top w:val="single" w:sz="4" w:space="0" w:color="auto"/>
-              <w:left w:val="single" w:sz="4" w:space="0" w:color="auto"/>
-              <w:bottom w:val="single" w:sz="4" w:space="0" w:color="auto"/>
-              <w:right w:val="single" w:sz="4" w:space="0" w:color="auto"/>
-            </w:tcBorders>
-            <w:shd w:val="clear" w:color="auto" w:fill="auto"/>
-            <w:vAlign w:val="center"/>
-            <w:hideMark/>
-          </w:tcPr>
-          <w:p>
-            <w:pPr>
-              <w:spacing w:after="0" w:line="240" w:lineRule="auto"/>
-              <w:jc w:val="center"/>
-              <w:rPr>
-                <w:rFonts w:ascii="Arial" w:eastAsia="Times New Roman" w:hAnsi="Arial" w:cs="Arial"/>
-                <w:b/>
-                <w:bCs/>
-                <w:color w:val="002060"/>
-                <w:sz w:val="21"/>
-                <w:szCs w:val="21"/>
-                <w:lang w:val="en-GB" w:eastAsia="en-GB"/>
-              </w:rPr>
-            </w:pPr>
-            <w:proofErr w:type="spellStart"/>
-            <w:r>
-              <w:rPr>
-                <w:rFonts w:ascii="Arial" w:eastAsia="Times New Roman" w:hAnsi="Arial" w:cs="Arial"/>
-                <w:b/>
-                <w:bCs/>
-                <w:color w:val="002060"/>
-                <w:sz w:val="21"/>
-                <w:szCs w:val="21"/>
-                <w:lang w:val="en-GB" w:eastAsia="en-GB"/>
-              </w:rPr>
-              <w:t>Điện</w:t>
-            </w:r>
-            <w:proofErr w:type="spellEnd"/>
-            <w:r>
-              <w:rPr>
-                <w:rFonts w:ascii="Arial" w:eastAsia="Times New Roman" w:hAnsi="Arial" w:cs="Arial"/>
-                <w:b/>
-                <w:bCs/>
-                <w:color w:val="002060"/>
-                <w:sz w:val="21"/>
-                <w:szCs w:val="21"/>
-                <w:lang w:val="en-GB" w:eastAsia="en-GB"/>
-              </w:rPr>
-              <w:t xml:space="preserve"> </w:t>
-            </w:r>
-            <w:proofErr w:type="spellStart"/>
-            <w:r>
-              <w:rPr>
-                <w:rFonts w:ascii="Arial" w:eastAsia="Times New Roman" w:hAnsi="Arial" w:cs="Arial"/>
-                <w:b/>
-                <w:bCs/>
-                <w:color w:val="002060"/>
-                <w:sz w:val="21"/>
-                <w:szCs w:val="21"/>
-                <w:lang w:val="en-GB" w:eastAsia="en-GB"/>
-              </w:rPr>
-              <w:t>Thoại</w:t>
-            </w:r>
-            <w:proofErr w:type="spellEnd"/>
-          </w:p>
-        </w:tc>
-        <w:tc>
-          <w:tcPr>
-            <w:tcW w:w="1468" w:type="dxa"/>
-            <w:tcBorders>
-              <w:top w:val="single" w:sz="4" w:space="0" w:color="auto"/>
-              <w:left w:val="single" w:sz="4" w:space="0" w:color="auto"/>
-              <w:bottom w:val="single" w:sz="4" w:space="0" w:color="auto"/>
-              <w:right w:val="single" w:sz="4" w:space="0" w:color="auto"/>
-            </w:tcBorders>
-            <w:shd w:val="clear" w:color="auto" w:fill="auto"/>
-            <w:vAlign w:val="center"/>
-            <w:hideMark/>
-          </w:tcPr>
-          <w:p>
-            <w:pPr>
-              <w:spacing w:after="0" w:line="240" w:lineRule="auto"/>
-              <w:jc w:val="center"/>
-              <w:rPr>
-                <w:rFonts w:ascii="Arial" w:eastAsia="Times New Roman" w:hAnsi="Arial" w:cs="Arial"/>
-                <w:b/>
-                <w:bCs/>
-                <w:color w:val="002060"/>
-                <w:sz w:val="21"/>
-                <w:szCs w:val="21"/>
-                <w:lang w:val="en-GB" w:eastAsia="en-GB"/>
-              </w:rPr>
-            </w:pPr>
-            <w:proofErr w:type="spellStart"/>
-            <w:r>
-              <w:rPr>
-                <w:rFonts w:ascii="Arial" w:eastAsia="Times New Roman" w:hAnsi="Arial" w:cs="Arial"/>
-                <w:b/>
-                <w:bCs/>
-                <w:color w:val="002060"/>
-                <w:sz w:val="21"/>
-                <w:szCs w:val="21"/>
-                <w:lang w:val="en-GB" w:eastAsia="en-GB"/>
-              </w:rPr>
-              <w:t>Ghi</w:t>
-            </w:r>
-            <w:proofErr w:type="spellEnd"/>
-            <w:r>
-              <w:rPr>
-                <w:rFonts w:ascii="Arial" w:eastAsia="Times New Roman" w:hAnsi="Arial" w:cs="Arial"/>
-                <w:b/>
-                <w:bCs/>
-                <w:color w:val="002060"/>
-                <w:sz w:val="21"/>
-                <w:szCs w:val="21"/>
-                <w:lang w:val="en-GB" w:eastAsia="en-GB"/>
-              </w:rPr>
-              <w:t xml:space="preserve"> </w:t>
-            </w:r>
-            <w:proofErr w:type="spellStart"/>
-            <w:r>
-              <w:rPr>
-                <w:rFonts w:ascii="Arial" w:eastAsia="Times New Roman" w:hAnsi="Arial" w:cs="Arial"/>
-                <w:b/>
-                <w:bCs/>
-                <w:color w:val="002060"/>
-                <w:sz w:val="21"/>
-                <w:szCs w:val="21"/>
-                <w:lang w:val="en-GB" w:eastAsia="en-GB"/>
-              </w:rPr>
-              <w:t>chú</w:t>
-            </w:r>
-            <w:proofErr w:type="spellEnd"/>
+              <w:t>Ghi chú</w:t>
+            </w:r>
           </w:p>
         </w:tc>
       </w:tr>
@@ -3101,16 +2454,14 @@
                 <w:lang w:val="en-GB" w:eastAsia="en-GB"/>
               </w:rPr>
             </w:pPr>
-            <w:proofErr w:type="spellStart"/>
-            <w:r>
-              <w:rPr>
-                <w:rFonts w:ascii="Arial" w:eastAsia="Times New Roman" w:hAnsi="Arial" w:cs="Arial"/>
-                <w:sz w:val="20"/>
-                <w:szCs w:val="20"/>
-              </w:rPr>
-              <w:t>Nguyễn</w:t>
-            </w:r>
-            <w:proofErr w:type="spellEnd"/>
+            <w:r>
+              <w:rPr>
+                <w:rFonts w:ascii="Arial" w:eastAsia="Times New Roman" w:hAnsi="Arial" w:cs="Arial"/>
+                <w:sz w:val="20"/>
+                <w:szCs w:val="20"/>
+              </w:rPr>
+              <w:t>Nguyễn Thị Ngọc</w:t>
+            </w:r>
             <w:r>
               <w:rPr>
                 <w:rFonts w:ascii="Arial" w:eastAsia="Times New Roman" w:hAnsi="Arial" w:cs="Arial"/>
@@ -3119,43 +2470,6 @@
               </w:rPr>
               <w:t xml:space="preserve"> </w:t>
             </w:r>
-            <w:proofErr w:type="spellStart"/>
-            <w:r>
-              <w:rPr>
-                <w:rFonts w:ascii="Arial" w:eastAsia="Times New Roman" w:hAnsi="Arial" w:cs="Arial"/>
-                <w:sz w:val="20"/>
-                <w:szCs w:val="20"/>
-              </w:rPr>
-              <w:t>Thị</w:t>
-            </w:r>
-            <w:proofErr w:type="spellEnd"/>
-            <w:r>
-              <w:rPr>
-                <w:rFonts w:ascii="Arial" w:eastAsia="Times New Roman" w:hAnsi="Arial" w:cs="Arial"/>
-                <w:sz w:val="20"/>
-                <w:szCs w:val="20"/>
-              </w:rPr>
-              <w:t xml:space="preserve"> </w:t>
-            </w:r>
-            <w:proofErr w:type="spellStart"/>
-            <w:r>
-              <w:rPr>
-                <w:rFonts w:ascii="Arial" w:eastAsia="Times New Roman" w:hAnsi="Arial" w:cs="Arial"/>
-                <w:sz w:val="20"/>
-                <w:szCs w:val="20"/>
-              </w:rPr>
-              <w:t>Ngọc</w:t>
-            </w:r>
-            <w:proofErr w:type="spellEnd"/>
-            <w:r>
-              <w:rPr>
-                <w:rFonts w:ascii="Arial" w:eastAsia="Times New Roman" w:hAnsi="Arial" w:cs="Arial"/>
-                <w:sz w:val="20"/>
-                <w:szCs w:val="20"/>
-              </w:rPr>
-              <w:t xml:space="preserve"> </w:t>
-            </w:r>
-            <w:proofErr w:type="spellStart"/>
             <w:r>
               <w:rPr>
                 <w:rFonts w:ascii="Arial" w:eastAsia="Times New Roman" w:hAnsi="Arial" w:cs="Arial"/>
@@ -3164,7 +2478,6 @@
               </w:rPr>
               <w:t>Ánh</w:t>
             </w:r>
-            <w:proofErr w:type="spellEnd"/>
           </w:p>
         </w:tc>
         <w:tc>
@@ -3190,7 +2503,6 @@
                 <w:lang w:val="en-GB" w:eastAsia="en-GB"/>
               </w:rPr>
             </w:pPr>
-            <w:proofErr w:type="spellStart"/>
             <w:r>
               <w:rPr>
                 <w:rFonts w:ascii="Arial" w:eastAsia="Times New Roman" w:hAnsi="Arial" w:cs="Arial"/>
@@ -3201,7 +2513,6 @@
               </w:rPr>
               <w:t>Nữ</w:t>
             </w:r>
-            <w:proofErr w:type="spellEnd"/>
           </w:p>
         </w:tc>
         <w:tc>
@@ -3262,40 +2573,16 @@
                 <w:lang w:val="en-GB" w:eastAsia="en-GB"/>
               </w:rPr>
             </w:pPr>
-            <w:proofErr w:type="spellStart"/>
-            <w:r>
-              <w:rPr>
-                <w:rFonts w:ascii="Arial" w:eastAsia="Times New Roman" w:hAnsi="Arial" w:cs="Arial"/>
-                <w:color w:val="002060"/>
-                <w:sz w:val="18"/>
-                <w:szCs w:val="18"/>
-                <w:lang w:val="en-GB" w:eastAsia="en-GB"/>
-              </w:rPr>
-              <w:t>Đăk</w:t>
-            </w:r>
-            <w:proofErr w:type="spellEnd"/>
-            <w:r>
-              <w:rPr>
-                <w:rFonts w:ascii="Arial" w:eastAsia="Times New Roman" w:hAnsi="Arial" w:cs="Arial"/>
-                <w:color w:val="002060"/>
-                <w:sz w:val="18"/>
-                <w:szCs w:val="18"/>
-                <w:lang w:val="en-GB" w:eastAsia="en-GB"/>
-              </w:rPr>
-              <w:t xml:space="preserve"> </w:t>
-            </w:r>
-            <w:proofErr w:type="spellStart"/>
-            <w:r>
-              <w:rPr>
-                <w:rFonts w:ascii="Arial" w:eastAsia="Times New Roman" w:hAnsi="Arial" w:cs="Arial"/>
-                <w:color w:val="002060"/>
-                <w:sz w:val="18"/>
-                <w:szCs w:val="18"/>
-                <w:lang w:val="en-GB" w:eastAsia="en-GB"/>
-              </w:rPr>
-              <w:t>Lăk</w:t>
-            </w:r>
-            <w:proofErr w:type="spellEnd"/>
+            <w:r>
+              <w:rPr>
+                <w:rFonts w:ascii="Arial" w:eastAsia="Times New Roman" w:hAnsi="Arial" w:cs="Arial"/>
+                <w:color w:val="002060"/>
+                <w:sz w:val="18"/>
+                <w:szCs w:val="18"/>
+                <w:lang w:val="en-GB" w:eastAsia="en-GB"/>
+              </w:rPr>
+              <w:t>Đăk Lăk</w:t>
+            </w:r>
           </w:p>
         </w:tc>
         <w:tc>
@@ -3488,31 +2775,13 @@
                 <w:lang w:val="en-GB" w:eastAsia="en-GB"/>
               </w:rPr>
             </w:pPr>
-            <w:proofErr w:type="spellStart"/>
             <w:r>
               <w:rPr>
                 <w:rFonts w:cs="Calibri"/>
                 <w:color w:val="000000"/>
               </w:rPr>
-              <w:t>Trần</w:t>
-            </w:r>
-            <w:proofErr w:type="spellEnd"/>
-            <w:r>
-              <w:rPr>
-                <w:rFonts w:cs="Calibri"/>
-                <w:color w:val="000000"/>
-              </w:rPr>
-              <w:t xml:space="preserve"> Kim </w:t>
-            </w:r>
-            <w:proofErr w:type="spellStart"/>
-            <w:r>
-              <w:rPr>
-                <w:rFonts w:cs="Calibri"/>
-                <w:color w:val="000000"/>
-              </w:rPr>
-              <w:t>Bình</w:t>
-            </w:r>
-            <w:proofErr w:type="spellEnd"/>
+              <w:t>Trần Kim Bình</w:t>
+            </w:r>
           </w:p>
         </w:tc>
         <w:tc>
@@ -3768,47 +3037,13 @@
                 <w:lang w:val="en-GB" w:eastAsia="en-GB"/>
               </w:rPr>
             </w:pPr>
-            <w:proofErr w:type="spellStart"/>
             <w:r>
               <w:rPr>
                 <w:rFonts w:cs="Calibri"/>
                 <w:color w:val="000000"/>
               </w:rPr>
-              <w:t>Nguyễn</w:t>
-            </w:r>
-            <w:proofErr w:type="spellEnd"/>
-            <w:r>
-              <w:rPr>
-                <w:rFonts w:cs="Calibri"/>
-                <w:color w:val="000000"/>
-              </w:rPr>
-              <w:t xml:space="preserve"> </w:t>
-            </w:r>
-            <w:proofErr w:type="spellStart"/>
-            <w:r>
-              <w:rPr>
-                <w:rFonts w:cs="Calibri"/>
-                <w:color w:val="000000"/>
-              </w:rPr>
-              <w:t>Thị</w:t>
-            </w:r>
-            <w:proofErr w:type="spellEnd"/>
-            <w:r>
-              <w:rPr>
-                <w:rFonts w:cs="Calibri"/>
-                <w:color w:val="000000"/>
-              </w:rPr>
-              <w:t xml:space="preserve"> Kim </w:t>
-            </w:r>
-            <w:proofErr w:type="spellStart"/>
-            <w:r>
-              <w:rPr>
-                <w:rFonts w:cs="Calibri"/>
-                <w:color w:val="000000"/>
-              </w:rPr>
-              <w:t>Châu</w:t>
-            </w:r>
-            <w:proofErr w:type="spellEnd"/>
+              <w:t>Nguyễn Thị Kim Châu</w:t>
+            </w:r>
           </w:p>
         </w:tc>
         <w:tc>
@@ -3834,7 +3069,6 @@
                 <w:lang w:val="en-GB" w:eastAsia="en-GB"/>
               </w:rPr>
             </w:pPr>
-            <w:proofErr w:type="spellStart"/>
             <w:r>
               <w:rPr>
                 <w:rFonts w:ascii="Arial" w:eastAsia="Times New Roman" w:hAnsi="Arial" w:cs="Arial"/>
@@ -3845,7 +3079,6 @@
               </w:rPr>
               <w:t>Nữ</w:t>
             </w:r>
-            <w:proofErr w:type="spellEnd"/>
           </w:p>
         </w:tc>
         <w:tc>
@@ -3953,8 +3186,6 @@
               </w:rPr>
               <w:t>1554050011chau@ou.edu,vn</w:t>
             </w:r>
-            <w:bookmarkStart w:id="0" w:name="_GoBack"/>
-            <w:bookmarkEnd w:id="0"/>
           </w:p>
         </w:tc>
         <w:tc>
@@ -4118,63 +3349,13 @@
                 <w:lang w:val="en-GB" w:eastAsia="en-GB"/>
               </w:rPr>
             </w:pPr>
-            <w:proofErr w:type="spellStart"/>
             <w:r>
               <w:rPr>
                 <w:rFonts w:cs="Calibri"/>
                 <w:color w:val="000000"/>
               </w:rPr>
-              <w:t>Nguyễn</w:t>
-            </w:r>
-            <w:proofErr w:type="spellEnd"/>
-            <w:r>
-              <w:rPr>
-                <w:rFonts w:cs="Calibri"/>
-                <w:color w:val="000000"/>
-              </w:rPr>
-              <w:t xml:space="preserve"> </w:t>
-            </w:r>
-            <w:proofErr w:type="spellStart"/>
-            <w:r>
-              <w:rPr>
-                <w:rFonts w:cs="Calibri"/>
-                <w:color w:val="000000"/>
-              </w:rPr>
-              <w:t>Huỳnh</w:t>
-            </w:r>
-            <w:proofErr w:type="spellEnd"/>
-            <w:r>
-              <w:rPr>
-                <w:rFonts w:cs="Calibri"/>
-                <w:color w:val="000000"/>
-              </w:rPr>
-              <w:t xml:space="preserve"> </w:t>
-            </w:r>
-            <w:proofErr w:type="spellStart"/>
-            <w:r>
-              <w:rPr>
-                <w:rFonts w:cs="Calibri"/>
-                <w:color w:val="000000"/>
-              </w:rPr>
-              <w:t>Quốc</w:t>
-            </w:r>
-            <w:proofErr w:type="spellEnd"/>
-            <w:r>
-              <w:rPr>
-                <w:rFonts w:cs="Calibri"/>
-                <w:color w:val="000000"/>
-              </w:rPr>
-              <w:t xml:space="preserve"> </w:t>
-            </w:r>
-            <w:proofErr w:type="spellStart"/>
-            <w:r>
-              <w:rPr>
-                <w:rFonts w:cs="Calibri"/>
-                <w:color w:val="000000"/>
-              </w:rPr>
-              <w:t>Cường</w:t>
-            </w:r>
-            <w:proofErr w:type="spellEnd"/>
+              <w:t>Nguyễn Huỳnh Quốc Cường</w:t>
+            </w:r>
           </w:p>
         </w:tc>
         <w:tc>
@@ -4270,27 +3451,15 @@
                 <w:lang w:val="en-GB" w:eastAsia="en-GB"/>
               </w:rPr>
             </w:pPr>
-            <w:proofErr w:type="spellStart"/>
-            <w:r>
-              <w:rPr>
-                <w:rFonts w:ascii="Arial" w:eastAsia="Times New Roman" w:hAnsi="Arial" w:cs="Arial"/>
-                <w:color w:val="002060"/>
-                <w:sz w:val="18"/>
-                <w:szCs w:val="18"/>
-                <w:lang w:val="en-GB" w:eastAsia="en-GB"/>
-              </w:rPr>
-              <w:t>Bến</w:t>
-            </w:r>
-            <w:proofErr w:type="spellEnd"/>
-            <w:r>
-              <w:rPr>
-                <w:rFonts w:ascii="Arial" w:eastAsia="Times New Roman" w:hAnsi="Arial" w:cs="Arial"/>
-                <w:color w:val="002060"/>
-                <w:sz w:val="18"/>
-                <w:szCs w:val="18"/>
-                <w:lang w:val="en-GB" w:eastAsia="en-GB"/>
-              </w:rPr>
-              <w:t xml:space="preserve"> Tre</w:t>
+            <w:r>
+              <w:rPr>
+                <w:rFonts w:ascii="Arial" w:eastAsia="Times New Roman" w:hAnsi="Arial" w:cs="Arial"/>
+                <w:color w:val="002060"/>
+                <w:sz w:val="18"/>
+                <w:szCs w:val="18"/>
+                <w:lang w:val="en-GB" w:eastAsia="en-GB"/>
+              </w:rPr>
+              <w:t>Bến Tre</w:t>
             </w:r>
           </w:p>
         </w:tc>
@@ -4484,37 +3653,12 @@
                 <w:lang w:val="en-GB" w:eastAsia="en-GB"/>
               </w:rPr>
             </w:pPr>
-            <w:proofErr w:type="spellStart"/>
             <w:r>
               <w:rPr>
                 <w:rFonts w:cs="Calibri"/>
                 <w:color w:val="000000"/>
               </w:rPr>
-              <w:t>Trần</w:t>
-            </w:r>
-            <w:proofErr w:type="spellEnd"/>
-            <w:r>
-              <w:rPr>
-                <w:rFonts w:cs="Calibri"/>
-                <w:color w:val="000000"/>
-              </w:rPr>
-              <w:t xml:space="preserve"> </w:t>
-            </w:r>
-            <w:proofErr w:type="spellStart"/>
-            <w:r>
-              <w:rPr>
-                <w:rFonts w:cs="Calibri"/>
-                <w:color w:val="000000"/>
-              </w:rPr>
-              <w:t>Thùy</w:t>
-            </w:r>
-            <w:proofErr w:type="spellEnd"/>
-            <w:r>
-              <w:rPr>
-                <w:rFonts w:cs="Calibri"/>
-                <w:color w:val="000000"/>
-              </w:rPr>
-              <w:t xml:space="preserve"> Dung</w:t>
+              <w:t>Trần Thùy Dung</w:t>
             </w:r>
           </w:p>
         </w:tc>
@@ -4771,47 +3915,13 @@
                 <w:lang w:val="en-GB" w:eastAsia="en-GB"/>
               </w:rPr>
             </w:pPr>
-            <w:proofErr w:type="spellStart"/>
             <w:r>
               <w:rPr>
                 <w:rFonts w:cs="Calibri"/>
                 <w:color w:val="000000"/>
               </w:rPr>
-              <w:t>Lý</w:t>
-            </w:r>
-            <w:proofErr w:type="spellEnd"/>
-            <w:r>
-              <w:rPr>
-                <w:rFonts w:cs="Calibri"/>
-                <w:color w:val="000000"/>
-              </w:rPr>
-              <w:t xml:space="preserve"> </w:t>
-            </w:r>
-            <w:proofErr w:type="spellStart"/>
-            <w:r>
-              <w:rPr>
-                <w:rFonts w:cs="Calibri"/>
-                <w:color w:val="000000"/>
-              </w:rPr>
-              <w:t>Quốc</w:t>
-            </w:r>
-            <w:proofErr w:type="spellEnd"/>
-            <w:r>
-              <w:rPr>
-                <w:rFonts w:cs="Calibri"/>
-                <w:color w:val="000000"/>
-              </w:rPr>
-              <w:t xml:space="preserve"> </w:t>
-            </w:r>
-            <w:proofErr w:type="spellStart"/>
-            <w:r>
-              <w:rPr>
-                <w:rFonts w:cs="Calibri"/>
-                <w:color w:val="000000"/>
-              </w:rPr>
-              <w:t>Dũng</w:t>
-            </w:r>
-            <w:proofErr w:type="spellEnd"/>
+              <w:t>Lý Quốc Dũng</w:t>
+            </w:r>
           </w:p>
         </w:tc>
         <w:tc>
@@ -4907,7 +4017,6 @@
                 <w:lang w:val="en-GB" w:eastAsia="en-GB"/>
               </w:rPr>
             </w:pPr>
-            <w:proofErr w:type="spellStart"/>
             <w:r>
               <w:rPr>
                 <w:rFonts w:ascii="Arial" w:eastAsia="Times New Roman" w:hAnsi="Arial" w:cs="Arial"/>
@@ -4918,7 +4027,6 @@
               </w:rPr>
               <w:t>Tp.HCM</w:t>
             </w:r>
-            <w:proofErr w:type="spellEnd"/>
           </w:p>
         </w:tc>
         <w:tc>
@@ -5018,40 +4126,16 @@
                 <w:lang w:val="en-GB" w:eastAsia="en-GB"/>
               </w:rPr>
             </w:pPr>
-            <w:proofErr w:type="spellStart"/>
-            <w:r>
-              <w:rPr>
-                <w:rFonts w:ascii="Arial" w:eastAsia="Times New Roman" w:hAnsi="Arial" w:cs="Arial"/>
-                <w:color w:val="002060"/>
-                <w:sz w:val="18"/>
-                <w:szCs w:val="18"/>
-                <w:lang w:val="en-GB" w:eastAsia="en-GB"/>
-              </w:rPr>
-              <w:t>Nhóm</w:t>
-            </w:r>
-            <w:proofErr w:type="spellEnd"/>
-            <w:r>
-              <w:rPr>
-                <w:rFonts w:ascii="Arial" w:eastAsia="Times New Roman" w:hAnsi="Arial" w:cs="Arial"/>
-                <w:color w:val="002060"/>
-                <w:sz w:val="18"/>
-                <w:szCs w:val="18"/>
-                <w:lang w:val="en-GB" w:eastAsia="en-GB"/>
-              </w:rPr>
-              <w:t xml:space="preserve"> </w:t>
-            </w:r>
-            <w:proofErr w:type="spellStart"/>
-            <w:r>
-              <w:rPr>
-                <w:rFonts w:ascii="Arial" w:eastAsia="Times New Roman" w:hAnsi="Arial" w:cs="Arial"/>
-                <w:color w:val="002060"/>
-                <w:sz w:val="18"/>
-                <w:szCs w:val="18"/>
-                <w:lang w:val="en-GB" w:eastAsia="en-GB"/>
-              </w:rPr>
-              <w:t>trưởng</w:t>
-            </w:r>
-            <w:proofErr w:type="spellEnd"/>
+            <w:r>
+              <w:rPr>
+                <w:rFonts w:ascii="Arial" w:eastAsia="Times New Roman" w:hAnsi="Arial" w:cs="Arial"/>
+                <w:color w:val="002060"/>
+                <w:sz w:val="18"/>
+                <w:szCs w:val="18"/>
+                <w:lang w:val="en-GB" w:eastAsia="en-GB"/>
+              </w:rPr>
+              <w:t>Nhóm trưởng</w:t>
+            </w:r>
           </w:p>
         </w:tc>
       </w:tr>
@@ -5141,47 +4225,13 @@
                 <w:color w:val="000000"/>
               </w:rPr>
             </w:pPr>
-            <w:proofErr w:type="spellStart"/>
             <w:r>
               <w:rPr>
                 <w:rFonts w:cs="Calibri"/>
                 <w:color w:val="000000"/>
               </w:rPr>
-              <w:t>Lê</w:t>
-            </w:r>
-            <w:proofErr w:type="spellEnd"/>
-            <w:r>
-              <w:rPr>
-                <w:rFonts w:cs="Calibri"/>
-                <w:color w:val="000000"/>
-              </w:rPr>
-              <w:t xml:space="preserve"> </w:t>
-            </w:r>
-            <w:proofErr w:type="spellStart"/>
-            <w:r>
-              <w:rPr>
-                <w:rFonts w:cs="Calibri"/>
-                <w:color w:val="000000"/>
-              </w:rPr>
-              <w:t>Hoài</w:t>
-            </w:r>
-            <w:proofErr w:type="spellEnd"/>
-            <w:r>
-              <w:rPr>
-                <w:rFonts w:cs="Calibri"/>
-                <w:color w:val="000000"/>
-              </w:rPr>
-              <w:t xml:space="preserve"> </w:t>
-            </w:r>
-            <w:proofErr w:type="spellStart"/>
-            <w:r>
-              <w:rPr>
-                <w:rFonts w:cs="Calibri"/>
-                <w:color w:val="000000"/>
-              </w:rPr>
-              <w:t>Duy</w:t>
-            </w:r>
-            <w:proofErr w:type="spellEnd"/>
+              <w:t>Lê Hoài Duy</w:t>
+            </w:r>
           </w:p>
         </w:tc>
         <w:tc>
@@ -5355,7 +4405,7 @@
 </file>
 
 <file path=word/styles.xml><?xml version="1.0" encoding="utf-8"?>
-<w:styles xmlns:mc="http://schemas.openxmlformats.org/markup-compatibility/2006" xmlns:r="http://schemas.openxmlformats.org/officeDocument/2006/relationships" xmlns:w="http://schemas.openxmlformats.org/wordprocessingml/2006/main" xmlns:w14="http://schemas.microsoft.com/office/word/2010/wordml" xmlns:w15="http://schemas.microsoft.com/office/word/2012/wordml" xmlns:w16se="http://schemas.microsoft.com/office/word/2015/wordml/symex" mc:Ignorable="w14 w15 w16se">
+<w:styles xmlns:mc="http://schemas.openxmlformats.org/markup-compatibility/2006" xmlns:r="http://schemas.openxmlformats.org/officeDocument/2006/relationships" xmlns:w="http://schemas.openxmlformats.org/wordprocessingml/2006/main" xmlns:w14="http://schemas.microsoft.com/office/word/2010/wordml" xmlns:w15="http://schemas.microsoft.com/office/word/2012/wordml" xmlns:w16cid="http://schemas.microsoft.com/office/word/2016/wordml/cid" xmlns:w16se="http://schemas.microsoft.com/office/word/2015/wordml/symex" mc:Ignorable="w14 w15 w16se w16cid">
   <w:docDefaults>
     <w:rPrDefault>
       <w:rPr>
@@ -5371,7 +4421,7 @@
       </w:pPr>
     </w:pPrDefault>
   </w:docDefaults>
-  <w:latentStyles w:defLockedState="0" w:defUIPriority="99" w:defSemiHidden="0" w:defUnhideWhenUsed="0" w:defQFormat="0" w:count="371">
+  <w:latentStyles w:defLockedState="0" w:defUIPriority="99" w:defSemiHidden="0" w:defUnhideWhenUsed="0" w:defQFormat="0" w:count="375">
     <w:lsdException w:name="Normal" w:uiPriority="0" w:qFormat="1"/>
     <w:lsdException w:name="heading 1" w:uiPriority="9" w:qFormat="1"/>
     <w:lsdException w:name="heading 2" w:semiHidden="1" w:uiPriority="9" w:unhideWhenUsed="1" w:qFormat="1"/>
@@ -5477,7 +4527,6 @@
     <w:lsdException w:name="HTML Sample" w:semiHidden="1" w:unhideWhenUsed="1"/>
     <w:lsdException w:name="HTML Typewriter" w:semiHidden="1" w:unhideWhenUsed="1"/>
     <w:lsdException w:name="HTML Variable" w:semiHidden="1" w:unhideWhenUsed="1"/>
-    <w:lsdException w:name="Normal Table" w:semiHidden="1" w:unhideWhenUsed="1"/>
     <w:lsdException w:name="annotation subject" w:semiHidden="1" w:unhideWhenUsed="1"/>
     <w:lsdException w:name="No List" w:semiHidden="1" w:unhideWhenUsed="1"/>
     <w:lsdException w:name="Outline List 1" w:semiHidden="1" w:unhideWhenUsed="1"/>
@@ -5521,10 +4570,8 @@
     <w:lsdException w:name="Table Elegant" w:semiHidden="1" w:unhideWhenUsed="1"/>
     <w:lsdException w:name="Table Professional" w:semiHidden="1" w:unhideWhenUsed="1"/>
     <w:lsdException w:name="Table Subtle 1" w:semiHidden="1" w:unhideWhenUsed="1"/>
-    <w:lsdException w:name="Table Subtle 2" w:semiHidden="1" w:unhideWhenUsed="1"/>
     <w:lsdException w:name="Table Web 1" w:semiHidden="1" w:unhideWhenUsed="1"/>
     <w:lsdException w:name="Table Web 2" w:semiHidden="1" w:unhideWhenUsed="1"/>
-    <w:lsdException w:name="Table Web 3" w:semiHidden="1" w:unhideWhenUsed="1"/>
     <w:lsdException w:name="Balloon Text" w:semiHidden="1" w:unhideWhenUsed="1"/>
     <w:lsdException w:name="Table Grid" w:uiPriority="59"/>
     <w:lsdException w:name="Table Theme" w:semiHidden="1" w:unhideWhenUsed="1"/>
@@ -5743,6 +4790,10 @@
     <w:lsdException w:name="List Table 5 Dark Accent 6" w:uiPriority="50"/>
     <w:lsdException w:name="List Table 6 Colorful Accent 6" w:uiPriority="51"/>
     <w:lsdException w:name="List Table 7 Colorful Accent 6" w:uiPriority="52"/>
+    <w:lsdException w:name="Mention" w:semiHidden="1" w:unhideWhenUsed="1"/>
+    <w:lsdException w:name="Smart Hyperlink" w:semiHidden="1" w:unhideWhenUsed="1"/>
+    <w:lsdException w:name="Hashtag" w:semiHidden="1" w:unhideWhenUsed="1"/>
+    <w:lsdException w:name="Unresolved Mention" w:semiHidden="1" w:unhideWhenUsed="1"/>
   </w:latentStyles>
   <w:style w:type="paragraph" w:default="1" w:styleId="Normal">
     <w:name w:val="Normal"/>
@@ -5791,8 +4842,8 @@
       <w:u w:val="single"/>
     </w:rPr>
   </w:style>
-  <w:style w:type="character" w:customStyle="1" w:styleId="UnresolvedMention">
-    <w:name w:val="Unresolved Mention"/>
+  <w:style w:type="character" w:customStyle="1" w:styleId="UnresolvedMention1">
+    <w:name w:val="Unresolved Mention1"/>
     <w:basedOn w:val="DefaultParagraphFont"/>
     <w:uiPriority w:val="99"/>
     <w:semiHidden/>

</xml_diff>